<commit_message>
Falta meter resultados en informe
</commit_message>
<xml_diff>
--- a/SpectrumSeparator/Informe_Separacion.docx
+++ b/SpectrumSeparator/Informe_Separacion.docx
@@ -147,7 +147,21 @@
         <w:rPr>
           <w:lang w:val="es-AR"/>
         </w:rPr>
-        <w:t xml:space="preserve"> espectrograma del audio original para crear otros dos espectrogramas a partir de los cuales se obtienen los audios deseados. La funcionalidad lograda puede utilizarse simplemente indicando el archivo de audio al que se quiere separar en parte armónica o parte percusiva. Adicionalmente, cuenta con cuatro parámetros que pueden ser configurados por el usuario para </w:t>
+        <w:t xml:space="preserve"> espectrograma del audio original para crear otros dos espectrogramas a partir de los cuales se obtienen los audios deseados. La funcionalidad lograda puede utilizarse simplemente indicando el archivo de audio al que se quiere separar en parte armónica o parte </w:t>
+      </w:r>
+      <w:proofErr w:type="spellStart"/>
+      <w:r>
+        <w:rPr>
+          <w:lang w:val="es-AR"/>
+        </w:rPr>
+        <w:t>percusiva</w:t>
+      </w:r>
+      <w:proofErr w:type="spellEnd"/>
+      <w:r>
+        <w:rPr>
+          <w:lang w:val="es-AR"/>
+        </w:rPr>
+        <w:t xml:space="preserve">. Adicionalmente, cuenta con cuatro parámetros que pueden ser configurados por el usuario para </w:t>
       </w:r>
       <w:r>
         <w:rPr>
@@ -159,7 +173,21 @@
         <w:rPr>
           <w:lang w:val="es-AR"/>
         </w:rPr>
-        <w:t>justar los resultados obtenidos. Los parámetros con mayor efecto en los resultados fueron el factor de separación β y el tamaño de muestras a tomar para cada fft del espectrograma.</w:t>
+        <w:t xml:space="preserve">justar los resultados obtenidos. Los parámetros con mayor efecto en los resultados fueron el factor de separación β y el tamaño de muestras a tomar para cada </w:t>
+      </w:r>
+      <w:proofErr w:type="spellStart"/>
+      <w:r>
+        <w:rPr>
+          <w:lang w:val="es-AR"/>
+        </w:rPr>
+        <w:t>fft</w:t>
+      </w:r>
+      <w:proofErr w:type="spellEnd"/>
+      <w:r>
+        <w:rPr>
+          <w:lang w:val="es-AR"/>
+        </w:rPr>
+        <w:t xml:space="preserve"> del espectrograma.</w:t>
       </w:r>
     </w:p>
     <w:p>
@@ -214,29 +242,853 @@
           <w:lang w:val="es-AR"/>
         </w:rPr>
       </w:pPr>
+    </w:p>
+    <w:p>
+      <w:pPr>
+        <w:rPr>
+          <w:lang w:val="es-AR"/>
+        </w:rPr>
+      </w:pPr>
+    </w:p>
+    <w:p>
+      <w:pPr>
+        <w:pStyle w:val="Ttulo2"/>
+        <w:rPr>
+          <w:lang w:val="es-AR"/>
+        </w:rPr>
+      </w:pPr>
+      <w:r>
+        <w:rPr>
+          <w:lang w:val="es-AR"/>
+        </w:rPr>
+        <w:t>Algoritmo</w:t>
+      </w:r>
+    </w:p>
+    <w:p>
+      <w:pPr>
+        <w:rPr>
+          <w:lang w:val="es-AR"/>
+        </w:rPr>
+      </w:pPr>
+    </w:p>
+    <w:p>
+      <w:pPr>
+        <w:pStyle w:val="Ttulo3"/>
+        <w:rPr>
+          <w:lang w:val="es-AR"/>
+        </w:rPr>
+      </w:pPr>
+      <w:r>
+        <w:rPr>
+          <w:lang w:val="es-AR"/>
+        </w:rPr>
+        <w:t>Calculo de espectrograma y filtrado</w:t>
+      </w:r>
+    </w:p>
+    <w:p>
+      <w:pPr>
+        <w:ind w:left="202"/>
+        <w:rPr>
+          <w:lang w:val="es-AR"/>
+        </w:rPr>
+      </w:pPr>
+      <w:r>
+        <w:rPr>
+          <w:lang w:val="es-AR"/>
+        </w:rPr>
+        <w:t xml:space="preserve">En primer lugar, se debe obtener el espectrograma del vector con las muestras de la canción. El número de muestras a utilizar para cada </w:t>
+      </w:r>
+      <w:proofErr w:type="spellStart"/>
+      <w:r>
+        <w:rPr>
+          <w:lang w:val="es-AR"/>
+        </w:rPr>
+        <w:t>Fast</w:t>
+      </w:r>
+      <w:proofErr w:type="spellEnd"/>
+      <w:r>
+        <w:rPr>
+          <w:lang w:val="es-AR"/>
+        </w:rPr>
+        <w:t xml:space="preserve"> Fourier </w:t>
+      </w:r>
+      <w:proofErr w:type="spellStart"/>
+      <w:r>
+        <w:rPr>
+          <w:lang w:val="es-AR"/>
+        </w:rPr>
+        <w:t>Transform</w:t>
+      </w:r>
+      <w:proofErr w:type="spellEnd"/>
+      <w:r>
+        <w:rPr>
+          <w:lang w:val="es-AR"/>
+        </w:rPr>
+        <w:t xml:space="preserve">(FFT) de la Short Time Fourier </w:t>
+      </w:r>
+      <w:proofErr w:type="spellStart"/>
+      <w:r>
+        <w:rPr>
+          <w:lang w:val="es-AR"/>
+        </w:rPr>
+        <w:t>Transform</w:t>
+      </w:r>
+      <w:proofErr w:type="spellEnd"/>
+      <w:r>
+        <w:rPr>
+          <w:lang w:val="es-AR"/>
+        </w:rPr>
+        <w:t>(STFT) es un parámetro importante del algoritmo y se denotara con el símbolo N.</w:t>
+      </w:r>
+    </w:p>
+    <w:p>
+      <w:pPr>
+        <w:ind w:left="202"/>
+        <w:rPr>
+          <w:lang w:val="es-AR"/>
+        </w:rPr>
+      </w:pPr>
+      <w:r>
+        <w:rPr>
+          <w:lang w:val="es-AR"/>
+        </w:rPr>
+        <w:t xml:space="preserve"> La elección de los demás parámetros de la STFT como el tipo de ventana y el </w:t>
+      </w:r>
+      <w:proofErr w:type="spellStart"/>
+      <w:r>
+        <w:rPr>
+          <w:lang w:val="es-AR"/>
+        </w:rPr>
+        <w:t>overlap</w:t>
+      </w:r>
+      <w:proofErr w:type="spellEnd"/>
+      <w:r>
+        <w:rPr>
+          <w:lang w:val="es-AR"/>
+        </w:rPr>
+        <w:t xml:space="preserve"> no tienen un efecto apreciable en el resultado final, por lo que simplemente se utiliza la ventana de haming con un </w:t>
+      </w:r>
+      <w:proofErr w:type="spellStart"/>
+      <w:r>
+        <w:rPr>
+          <w:lang w:val="es-AR"/>
+        </w:rPr>
+        <w:t>overlap</w:t>
+      </w:r>
+      <w:proofErr w:type="spellEnd"/>
+      <w:r>
+        <w:rPr>
+          <w:lang w:val="es-AR"/>
+        </w:rPr>
+        <w:t xml:space="preserve"> del 50</w:t>
+      </w:r>
+      <w:r>
+        <w:rPr>
+          <w:lang w:val="es-AR"/>
+        </w:rPr>
+        <w:t>%. Una</w:t>
+      </w:r>
+      <w:r>
+        <w:rPr>
+          <w:lang w:val="es-AR"/>
+        </w:rPr>
+        <w:t xml:space="preserve"> vez realizada la STFT del vector con muestras se toma el modulo del resultado y se obtiene el espectrograma del audio original.</w:t>
+      </w:r>
+    </w:p>
+    <w:p>
+      <w:pPr>
+        <w:ind w:left="202"/>
+        <w:rPr>
+          <w:lang w:val="es-AR"/>
+        </w:rPr>
+      </w:pPr>
+      <w:r>
+        <w:rPr>
+          <w:lang w:val="es-AR"/>
+        </w:rPr>
+        <w:t xml:space="preserve">El paso siguiente es la aplicación del filtro armónico y del filtro </w:t>
+      </w:r>
+      <w:proofErr w:type="spellStart"/>
+      <w:r>
+        <w:rPr>
+          <w:lang w:val="es-AR"/>
+        </w:rPr>
+        <w:t>percusivo</w:t>
+      </w:r>
+      <w:proofErr w:type="spellEnd"/>
+      <w:r>
+        <w:rPr>
+          <w:lang w:val="es-AR"/>
+        </w:rPr>
+        <w:t xml:space="preserve"> al espectrograma calculado </w:t>
+      </w:r>
+      <w:r>
+        <w:rPr>
+          <w:lang w:val="es-AR"/>
+        </w:rPr>
+        <w:t>previamente. Al</w:t>
+      </w:r>
+      <w:r>
+        <w:rPr>
+          <w:lang w:val="es-AR"/>
+        </w:rPr>
+        <w:t xml:space="preserve"> aplicar </w:t>
+      </w:r>
+      <w:r>
+        <w:rPr>
+          <w:lang w:val="es-AR"/>
+        </w:rPr>
+        <w:t>dichos filtros</w:t>
+      </w:r>
+      <w:r>
+        <w:rPr>
+          <w:lang w:val="es-AR"/>
+        </w:rPr>
+        <w:t xml:space="preserve"> se obtienen dos </w:t>
+      </w:r>
+      <w:r>
+        <w:rPr>
+          <w:lang w:val="es-AR"/>
+        </w:rPr>
+        <w:t>nuevos espectrogramas. Los filtros utilizados se definen de la siguiente manera:</w:t>
+      </w:r>
+    </w:p>
+    <w:p>
+      <w:pPr>
+        <w:ind w:left="202"/>
+        <w:jc w:val="center"/>
+        <w:rPr>
+          <w:lang w:val="en-CA"/>
+        </w:rPr>
+      </w:pPr>
+      <w:proofErr w:type="gramStart"/>
+      <w:r>
+        <w:rPr>
+          <w:lang w:val="en-CA"/>
+        </w:rPr>
+        <w:t>S</w:t>
+      </w:r>
+      <w:r>
+        <w:rPr>
+          <w:vertAlign w:val="subscript"/>
+          <w:lang w:val="en-CA"/>
+        </w:rPr>
+        <w:t>P</w:t>
+      </w:r>
+      <w:r>
+        <w:rPr>
+          <w:lang w:val="en-CA"/>
+        </w:rPr>
+        <w:t>[</w:t>
+      </w:r>
+      <w:proofErr w:type="gramEnd"/>
+      <w:r>
+        <w:rPr>
+          <w:lang w:val="en-CA"/>
+        </w:rPr>
+        <w:t>t, k]</w:t>
+      </w:r>
+      <w:r>
+        <w:rPr>
+          <w:vertAlign w:val="subscript"/>
+          <w:lang w:val="en-CA"/>
+        </w:rPr>
+        <w:t xml:space="preserve"> </w:t>
+      </w:r>
+      <w:r>
+        <w:rPr>
+          <w:lang w:val="en-CA"/>
+        </w:rPr>
+        <w:t xml:space="preserve">= </w:t>
+      </w:r>
+      <w:r>
+        <w:rPr>
+          <w:lang w:val="en-CA"/>
+        </w:rPr>
+        <w:t>Median(</w:t>
+      </w:r>
+      <w:r>
+        <w:rPr>
+          <w:lang w:val="en-CA"/>
+        </w:rPr>
+        <w:t xml:space="preserve"> </w:t>
+      </w:r>
+      <w:r>
+        <w:rPr>
+          <w:lang w:val="en-CA"/>
+        </w:rPr>
+        <w:t>S</w:t>
+      </w:r>
+      <w:r>
+        <w:rPr>
+          <w:lang w:val="en-CA"/>
+        </w:rPr>
+        <w:t>[t, k</w:t>
+      </w:r>
+      <w:r>
+        <w:rPr>
+          <w:lang w:val="en-CA"/>
+        </w:rPr>
+        <w:t xml:space="preserve"> </w:t>
+      </w:r>
+      <w:r>
+        <w:rPr>
+          <w:lang w:val="en-CA"/>
+        </w:rPr>
+        <w:t>-</w:t>
+      </w:r>
+      <w:r>
+        <w:rPr>
+          <w:lang w:val="en-CA"/>
+        </w:rPr>
+        <w:t xml:space="preserve"> </w:t>
+      </w:r>
+      <w:proofErr w:type="spellStart"/>
+      <w:r>
+        <w:rPr>
+          <w:lang w:val="en-CA"/>
+        </w:rPr>
+        <w:t>L</w:t>
+      </w:r>
+      <w:r>
+        <w:rPr>
+          <w:vertAlign w:val="subscript"/>
+          <w:lang w:val="en-CA"/>
+        </w:rPr>
+        <w:t>p</w:t>
+      </w:r>
+      <w:proofErr w:type="spellEnd"/>
+      <w:r>
+        <w:rPr>
+          <w:lang w:val="en-CA"/>
+        </w:rPr>
+        <w:t>/2</w:t>
+      </w:r>
+      <w:r>
+        <w:rPr>
+          <w:lang w:val="en-CA"/>
+        </w:rPr>
+        <w:t>]</w:t>
+      </w:r>
+      <w:r>
+        <w:rPr>
+          <w:lang w:val="en-CA"/>
+        </w:rPr>
+        <w:t xml:space="preserve">, … , </w:t>
+      </w:r>
+      <w:r>
+        <w:rPr>
+          <w:lang w:val="en-CA"/>
+        </w:rPr>
+        <w:t xml:space="preserve">S[t, k </w:t>
+      </w:r>
+      <w:r>
+        <w:rPr>
+          <w:lang w:val="en-CA"/>
+        </w:rPr>
+        <w:t>+</w:t>
+      </w:r>
+      <w:r>
+        <w:rPr>
+          <w:lang w:val="en-CA"/>
+        </w:rPr>
+        <w:t xml:space="preserve"> </w:t>
+      </w:r>
+      <w:proofErr w:type="spellStart"/>
+      <w:r>
+        <w:rPr>
+          <w:lang w:val="en-CA"/>
+        </w:rPr>
+        <w:t>L</w:t>
+      </w:r>
+      <w:r>
+        <w:rPr>
+          <w:vertAlign w:val="subscript"/>
+          <w:lang w:val="en-CA"/>
+        </w:rPr>
+        <w:t>p</w:t>
+      </w:r>
+      <w:proofErr w:type="spellEnd"/>
+      <w:r>
+        <w:rPr>
+          <w:lang w:val="en-CA"/>
+        </w:rPr>
+        <w:t>/2]</w:t>
+      </w:r>
+      <w:r>
+        <w:rPr>
+          <w:lang w:val="en-CA"/>
+        </w:rPr>
+        <w:t xml:space="preserve"> </w:t>
+      </w:r>
+      <w:r>
+        <w:rPr>
+          <w:lang w:val="en-CA"/>
+        </w:rPr>
+        <w:t>)</w:t>
+      </w:r>
+    </w:p>
+    <w:p>
+      <w:pPr>
+        <w:ind w:left="202"/>
+        <w:jc w:val="center"/>
+        <w:rPr>
+          <w:lang w:val="en-CA"/>
+        </w:rPr>
+      </w:pPr>
+      <w:r>
+        <w:rPr>
+          <w:lang w:val="en-CA"/>
+        </w:rPr>
+        <w:t>S</w:t>
+      </w:r>
+      <w:r>
+        <w:rPr>
+          <w:vertAlign w:val="subscript"/>
+          <w:lang w:val="en-CA"/>
+        </w:rPr>
+        <w:t>a</w:t>
+      </w:r>
+      <w:r>
+        <w:rPr>
+          <w:vertAlign w:val="subscript"/>
+          <w:lang w:val="en-CA"/>
+        </w:rPr>
+        <w:t xml:space="preserve"> </w:t>
+      </w:r>
+      <w:r>
+        <w:rPr>
+          <w:lang w:val="en-CA"/>
+        </w:rPr>
+        <w:t xml:space="preserve">[t, </w:t>
+      </w:r>
+      <w:proofErr w:type="gramStart"/>
+      <w:r>
+        <w:rPr>
+          <w:lang w:val="en-CA"/>
+        </w:rPr>
+        <w:t>k ]</w:t>
+      </w:r>
+      <w:proofErr w:type="gramEnd"/>
+      <w:r>
+        <w:rPr>
+          <w:lang w:val="en-CA"/>
+        </w:rPr>
+        <w:t>= Median(</w:t>
+      </w:r>
+      <w:r>
+        <w:rPr>
+          <w:lang w:val="en-CA"/>
+        </w:rPr>
+        <w:t xml:space="preserve"> </w:t>
+      </w:r>
+      <w:r>
+        <w:rPr>
+          <w:lang w:val="en-CA"/>
+        </w:rPr>
+        <w:t>S[t</w:t>
+      </w:r>
+      <w:r>
+        <w:rPr>
+          <w:lang w:val="en-CA"/>
+        </w:rPr>
+        <w:t>–</w:t>
+      </w:r>
+      <w:r>
+        <w:rPr>
+          <w:lang w:val="en-CA"/>
+        </w:rPr>
+        <w:t xml:space="preserve"> L</w:t>
+      </w:r>
+      <w:r>
+        <w:rPr>
+          <w:vertAlign w:val="subscript"/>
+          <w:lang w:val="en-CA"/>
+        </w:rPr>
+        <w:t>a</w:t>
+      </w:r>
+      <w:r>
+        <w:rPr>
+          <w:lang w:val="en-CA"/>
+        </w:rPr>
+        <w:t>/2, k]</w:t>
+      </w:r>
+      <w:r>
+        <w:rPr>
+          <w:lang w:val="en-CA"/>
+        </w:rPr>
+        <w:t xml:space="preserve">, … , </w:t>
+      </w:r>
+      <w:r>
+        <w:rPr>
+          <w:lang w:val="en-CA"/>
+        </w:rPr>
+        <w:t>S[t</w:t>
+      </w:r>
+      <w:r>
+        <w:rPr>
+          <w:lang w:val="en-CA"/>
+        </w:rPr>
+        <w:t>+</w:t>
+      </w:r>
+      <w:r>
+        <w:rPr>
+          <w:lang w:val="en-CA"/>
+        </w:rPr>
+        <w:t xml:space="preserve"> L</w:t>
+      </w:r>
+      <w:r>
+        <w:rPr>
+          <w:vertAlign w:val="subscript"/>
+          <w:lang w:val="en-CA"/>
+        </w:rPr>
+        <w:t>a</w:t>
+      </w:r>
+      <w:r>
+        <w:rPr>
+          <w:lang w:val="en-CA"/>
+        </w:rPr>
+        <w:t>/2, k]</w:t>
+      </w:r>
+      <w:r>
+        <w:rPr>
+          <w:lang w:val="en-CA"/>
+        </w:rPr>
+        <w:t xml:space="preserve"> </w:t>
+      </w:r>
+      <w:r>
+        <w:rPr>
+          <w:lang w:val="en-CA"/>
+        </w:rPr>
+        <w:t>)</w:t>
+      </w:r>
+    </w:p>
+    <w:p>
+      <w:pPr>
+        <w:ind w:left="202"/>
+        <w:rPr>
+          <w:lang w:val="es-PE"/>
+        </w:rPr>
+      </w:pPr>
+      <w:r>
+        <w:rPr>
+          <w:lang w:val="es-PE"/>
+        </w:rPr>
+        <w:t xml:space="preserve">Donde t es el índice para los bloques de tiempo y k es el índice para los bins de frecuencia. </w:t>
+      </w:r>
+      <w:r>
+        <w:rPr>
+          <w:lang w:val="es-PE"/>
+        </w:rPr>
+        <w:t xml:space="preserve">La función Median devuelve la mediana del conjunto de valores recibidos. Las variables </w:t>
+      </w:r>
+      <w:proofErr w:type="spellStart"/>
+      <w:proofErr w:type="gramStart"/>
+      <w:r>
+        <w:rPr>
+          <w:lang w:val="es-PE"/>
+        </w:rPr>
+        <w:t>L</w:t>
+      </w:r>
+      <w:r>
+        <w:rPr>
+          <w:vertAlign w:val="subscript"/>
+          <w:lang w:val="es-PE"/>
+        </w:rPr>
+        <w:t>p</w:t>
+      </w:r>
+      <w:proofErr w:type="spellEnd"/>
+      <w:r>
+        <w:rPr>
+          <w:lang w:val="es-PE"/>
+        </w:rPr>
+        <w:t xml:space="preserve">  y</w:t>
+      </w:r>
+      <w:proofErr w:type="gramEnd"/>
+      <w:r>
+        <w:rPr>
+          <w:lang w:val="es-PE"/>
+        </w:rPr>
+        <w:t xml:space="preserve"> L</w:t>
+      </w:r>
+      <w:r>
+        <w:rPr>
+          <w:vertAlign w:val="subscript"/>
+          <w:lang w:val="es-PE"/>
+        </w:rPr>
+        <w:t xml:space="preserve">a </w:t>
+      </w:r>
+      <w:r>
+        <w:rPr>
+          <w:lang w:val="es-PE"/>
+        </w:rPr>
+        <w:t xml:space="preserve"> son las longitudes de los filtros y son dos de los cuatro parámetros del algoritmo.</w:t>
+      </w:r>
+    </w:p>
+    <w:p>
+      <w:pPr>
+        <w:ind w:left="202"/>
+        <w:rPr>
+          <w:lang w:val="es-PE"/>
+        </w:rPr>
+      </w:pPr>
+      <w:r>
+        <w:rPr>
+          <w:lang w:val="es-PE"/>
+        </w:rPr>
+        <w:t xml:space="preserve">Los valores de </w:t>
+      </w:r>
+      <w:proofErr w:type="spellStart"/>
+      <w:proofErr w:type="gramStart"/>
+      <w:r>
+        <w:rPr>
+          <w:lang w:val="es-PE"/>
+        </w:rPr>
+        <w:t>L</w:t>
+      </w:r>
+      <w:r>
+        <w:rPr>
+          <w:vertAlign w:val="subscript"/>
+          <w:lang w:val="es-PE"/>
+        </w:rPr>
+        <w:t>p</w:t>
+      </w:r>
+      <w:proofErr w:type="spellEnd"/>
+      <w:r>
+        <w:rPr>
+          <w:lang w:val="es-PE"/>
+        </w:rPr>
+        <w:t xml:space="preserve">  y</w:t>
+      </w:r>
+      <w:proofErr w:type="gramEnd"/>
+      <w:r>
+        <w:rPr>
+          <w:lang w:val="es-PE"/>
+        </w:rPr>
+        <w:t xml:space="preserve"> L</w:t>
+      </w:r>
+      <w:r>
+        <w:rPr>
+          <w:vertAlign w:val="subscript"/>
+          <w:lang w:val="es-PE"/>
+        </w:rPr>
+        <w:t>a</w:t>
+      </w:r>
+      <w:r>
+        <w:rPr>
+          <w:lang w:val="es-PE"/>
+        </w:rPr>
+        <w:t xml:space="preserve"> no afectan drásticamente los resultados finales mientr</w:t>
+      </w:r>
+      <w:r>
+        <w:rPr>
+          <w:lang w:val="es-PE"/>
+        </w:rPr>
+        <w:t>as no se tomen valores extremos. E</w:t>
+      </w:r>
+      <w:r>
+        <w:rPr>
+          <w:lang w:val="es-PE"/>
+        </w:rPr>
+        <w:t xml:space="preserve">n [1] se sugiere tomar </w:t>
+      </w:r>
+      <w:proofErr w:type="spellStart"/>
+      <w:r>
+        <w:rPr>
+          <w:lang w:val="es-PE"/>
+        </w:rPr>
+        <w:t>L</w:t>
+      </w:r>
+      <w:r>
+        <w:rPr>
+          <w:vertAlign w:val="subscript"/>
+          <w:lang w:val="es-PE"/>
+        </w:rPr>
+        <w:t>p</w:t>
+      </w:r>
+      <w:proofErr w:type="spellEnd"/>
+      <w:r>
+        <w:rPr>
+          <w:vertAlign w:val="subscript"/>
+          <w:lang w:val="es-PE"/>
+        </w:rPr>
+        <w:t xml:space="preserve"> </w:t>
+      </w:r>
+      <w:r>
+        <w:rPr>
+          <w:lang w:val="es-PE"/>
+        </w:rPr>
+        <w:t>equivalente a un ancho de banda de 500Hz y L</w:t>
+      </w:r>
+      <w:r>
+        <w:rPr>
+          <w:vertAlign w:val="subscript"/>
+          <w:lang w:val="es-PE"/>
+        </w:rPr>
+        <w:t xml:space="preserve">a </w:t>
+      </w:r>
+      <w:r>
+        <w:rPr>
+          <w:lang w:val="es-PE"/>
+        </w:rPr>
+        <w:t xml:space="preserve">equivalente a 200ms. Dicha selección depende de la frecuencia de muestreo del audio utilizado pero por lo general ronda en valores de </w:t>
+      </w:r>
+      <w:proofErr w:type="spellStart"/>
+      <w:proofErr w:type="gramStart"/>
+      <w:r>
+        <w:rPr>
+          <w:lang w:val="es-PE"/>
+        </w:rPr>
+        <w:t>L</w:t>
+      </w:r>
+      <w:r>
+        <w:rPr>
+          <w:vertAlign w:val="subscript"/>
+          <w:lang w:val="es-PE"/>
+        </w:rPr>
+        <w:t>p</w:t>
+      </w:r>
+      <w:proofErr w:type="spellEnd"/>
+      <w:r>
+        <w:rPr>
+          <w:lang w:val="es-PE"/>
+        </w:rPr>
+        <w:t xml:space="preserve">  y</w:t>
+      </w:r>
+      <w:proofErr w:type="gramEnd"/>
+      <w:r>
+        <w:rPr>
+          <w:lang w:val="es-PE"/>
+        </w:rPr>
+        <w:t xml:space="preserve"> L</w:t>
+      </w:r>
+      <w:r>
+        <w:rPr>
+          <w:vertAlign w:val="subscript"/>
+          <w:lang w:val="es-PE"/>
+        </w:rPr>
+        <w:t>a</w:t>
+      </w:r>
+      <w:r>
+        <w:rPr>
+          <w:vertAlign w:val="subscript"/>
+          <w:lang w:val="es-PE"/>
+        </w:rPr>
+        <w:t xml:space="preserve"> </w:t>
+      </w:r>
+      <w:r>
+        <w:rPr>
+          <w:lang w:val="es-PE"/>
+        </w:rPr>
+        <w:t>entre 10 y 15.</w:t>
+      </w:r>
+    </w:p>
+    <w:p>
+      <w:pPr>
+        <w:ind w:left="202"/>
+        <w:jc w:val="center"/>
+        <w:rPr>
+          <w:lang w:val="es-PE"/>
+        </w:rPr>
+      </w:pPr>
+    </w:p>
+    <w:p>
+      <w:pPr>
+        <w:pStyle w:val="Ttulo3"/>
+        <w:rPr>
+          <w:lang w:val="es-AR"/>
+        </w:rPr>
+      </w:pPr>
+      <w:r>
+        <w:rPr>
+          <w:lang w:val="es-AR"/>
+        </w:rPr>
+        <w:t>Aplicación de mascaras</w:t>
+      </w:r>
+    </w:p>
+    <w:p>
+      <w:pPr>
+        <w:rPr>
+          <w:lang w:val="es-PE"/>
+        </w:rPr>
+      </w:pPr>
+      <w:r>
+        <w:rPr>
+          <w:lang w:val="es-AR"/>
+        </w:rPr>
+        <w:t xml:space="preserve">Una vez que se tienen los espectrogramas filtrados </w:t>
+      </w:r>
+      <w:r>
+        <w:rPr>
+          <w:lang w:val="es-PE"/>
+        </w:rPr>
+        <w:t>S</w:t>
+      </w:r>
+      <w:r>
+        <w:rPr>
+          <w:vertAlign w:val="subscript"/>
+          <w:lang w:val="es-PE"/>
+        </w:rPr>
+        <w:t>P</w:t>
+      </w:r>
+      <w:r>
+        <w:rPr>
+          <w:lang w:val="es-PE"/>
+        </w:rPr>
+        <w:t xml:space="preserve"> y </w:t>
+      </w:r>
+      <w:proofErr w:type="spellStart"/>
+      <w:r>
+        <w:rPr>
+          <w:lang w:val="es-PE"/>
+        </w:rPr>
+        <w:t>S</w:t>
+      </w:r>
+      <w:r>
+        <w:rPr>
+          <w:vertAlign w:val="subscript"/>
+          <w:lang w:val="es-PE"/>
+        </w:rPr>
+        <w:t>a</w:t>
+      </w:r>
+      <w:proofErr w:type="spellEnd"/>
+      <w:r>
+        <w:rPr>
+          <w:lang w:val="es-PE"/>
+        </w:rPr>
+        <w:t>, se generan dos mascaras binarias definidas de la siguiente manera:</w:t>
+      </w:r>
+    </w:p>
+    <w:p>
+      <w:pPr>
+        <w:jc w:val="center"/>
+        <w:rPr>
+          <w:vertAlign w:val="subscript"/>
+          <w:lang w:val="es-PE"/>
+        </w:rPr>
+      </w:pPr>
+      <w:r>
+        <w:rPr>
+          <w:lang w:val="es-PE"/>
+        </w:rPr>
+        <w:t>M</w:t>
+      </w:r>
+      <w:r>
+        <w:rPr>
+          <w:vertAlign w:val="subscript"/>
+          <w:lang w:val="es-PE"/>
+        </w:rPr>
+        <w:t>a</w:t>
+      </w:r>
       <w:bookmarkStart w:id="0" w:name="_GoBack"/>
       <w:bookmarkEnd w:id="0"/>
     </w:p>
     <w:p>
       <w:pPr>
         <w:rPr>
-          <w:lang w:val="es-AR"/>
-        </w:rPr>
-      </w:pPr>
-    </w:p>
-    <w:p>
-      <w:pPr>
-        <w:pStyle w:val="Ttulo2"/>
-        <w:rPr>
-          <w:lang w:val="es-AR"/>
-        </w:rPr>
-      </w:pPr>
-      <w:r>
-        <w:rPr>
-          <w:lang w:val="es-AR"/>
-        </w:rPr>
-        <w:t>Algoritmo</w:t>
-      </w:r>
+          <w:lang w:val="es-PE"/>
+        </w:rPr>
+      </w:pPr>
     </w:p>
     <w:p>
       <w:pPr>
@@ -276,12 +1128,64 @@
           <w:lang w:val="es-AR"/>
         </w:rPr>
       </w:pPr>
+      <w:proofErr w:type="spellStart"/>
       <w:r>
         <w:rPr>
           <w:color w:val="000000"/>
           <w:shd w:val="clear" w:color="auto" w:fill="FFFFFF"/>
-        </w:rPr>
-        <w:t>Driedger, M. Muller and S. Disch, </w:t>
+          <w:lang w:val="es-PE"/>
+        </w:rPr>
+        <w:t>Driedger</w:t>
+      </w:r>
+      <w:proofErr w:type="spellEnd"/>
+      <w:r>
+        <w:rPr>
+          <w:color w:val="000000"/>
+          <w:shd w:val="clear" w:color="auto" w:fill="FFFFFF"/>
+          <w:lang w:val="es-PE"/>
+        </w:rPr>
+        <w:t xml:space="preserve">, M. </w:t>
+      </w:r>
+      <w:proofErr w:type="spellStart"/>
+      <w:r>
+        <w:rPr>
+          <w:color w:val="000000"/>
+          <w:shd w:val="clear" w:color="auto" w:fill="FFFFFF"/>
+          <w:lang w:val="es-PE"/>
+        </w:rPr>
+        <w:t>Muller</w:t>
+      </w:r>
+      <w:proofErr w:type="spellEnd"/>
+      <w:r>
+        <w:rPr>
+          <w:color w:val="000000"/>
+          <w:shd w:val="clear" w:color="auto" w:fill="FFFFFF"/>
+          <w:lang w:val="es-PE"/>
+        </w:rPr>
+        <w:t xml:space="preserve"> </w:t>
+      </w:r>
+      <w:r>
+        <w:rPr>
+          <w:color w:val="000000"/>
+          <w:shd w:val="clear" w:color="auto" w:fill="FFFFFF"/>
+        </w:rPr>
+        <w:t xml:space="preserve">and S. </w:t>
+      </w:r>
+      <w:proofErr w:type="spellStart"/>
+      <w:r>
+        <w:rPr>
+          <w:color w:val="000000"/>
+          <w:shd w:val="clear" w:color="auto" w:fill="FFFFFF"/>
+        </w:rPr>
+        <w:t>Disch</w:t>
+      </w:r>
+      <w:proofErr w:type="spellEnd"/>
+      <w:r>
+        <w:rPr>
+          <w:color w:val="000000"/>
+          <w:shd w:val="clear" w:color="auto" w:fill="FFFFFF"/>
+        </w:rPr>
+        <w:t>, </w:t>
       </w:r>
       <w:r>
         <w:rPr>
@@ -297,14 +1201,7 @@
           <w:color w:val="000000"/>
           <w:shd w:val="clear" w:color="auto" w:fill="FFFFFF"/>
         </w:rPr>
-        <w:t>. Erlangen, Germany, 2014</w:t>
-      </w:r>
-      <w:r>
-        <w:rPr>
-          <w:color w:val="000000"/>
-          <w:shd w:val="clear" w:color="auto" w:fill="FFFFFF"/>
-        </w:rPr>
-        <w:t>.</w:t>
+        <w:t>. Erlangen, Germany, 2014.</w:t>
       </w:r>
     </w:p>
     <w:sectPr>
@@ -2941,7 +3838,7 @@
 </file>
 
 <file path=customXml/itemProps1.xml><?xml version="1.0" encoding="utf-8"?>
-<ds:datastoreItem xmlns:ds="http://schemas.openxmlformats.org/officeDocument/2006/customXml" ds:itemID="{4FA87DE7-63C2-40C5-82E7-07ED3137C5E1}">
+<ds:datastoreItem xmlns:ds="http://schemas.openxmlformats.org/officeDocument/2006/customXml" ds:itemID="{E678591B-3D69-4330-A1FE-B10338401C48}">
   <ds:schemaRefs>
     <ds:schemaRef ds:uri="http://schemas.openxmlformats.org/officeDocument/2006/bibliography"/>
   </ds:schemaRefs>

</xml_diff>

<commit_message>
Sigo con el informe
</commit_message>
<xml_diff>
--- a/SpectrumSeparator/Informe_Separacion.docx
+++ b/SpectrumSeparator/Informe_Separacion.docx
@@ -147,21 +147,7 @@
         <w:rPr>
           <w:lang w:val="es-AR"/>
         </w:rPr>
-        <w:t xml:space="preserve"> espectrograma del audio original para crear otros dos espectrogramas a partir de los cuales se obtienen los audios deseados. La funcionalidad lograda puede utilizarse simplemente indicando el archivo de audio al que se quiere separar en parte armónica o parte </w:t>
-      </w:r>
-      <w:proofErr w:type="spellStart"/>
-      <w:r>
-        <w:rPr>
-          <w:lang w:val="es-AR"/>
-        </w:rPr>
-        <w:t>percusiva</w:t>
-      </w:r>
-      <w:proofErr w:type="spellEnd"/>
-      <w:r>
-        <w:rPr>
-          <w:lang w:val="es-AR"/>
-        </w:rPr>
-        <w:t xml:space="preserve">. Adicionalmente, cuenta con cuatro parámetros que pueden ser configurados por el usuario para </w:t>
+        <w:t xml:space="preserve"> espectrograma del audio original para crear otros dos espectrogramas a partir de los cuales se obtienen los audios deseados. La funcionalidad lograda puede utilizarse simplemente indicando el archivo de audio al que se quiere separar en parte armónica o parte percusiva. Adicionalmente, cuenta con cuatro parámetros que pueden ser configurados por el usuario para </w:t>
       </w:r>
       <w:r>
         <w:rPr>
@@ -456,20 +442,34 @@
     <w:p>
       <w:pPr>
         <w:ind w:left="202"/>
+        <w:rPr>
+          <w:lang w:val="es-AR"/>
+        </w:rPr>
+      </w:pPr>
+    </w:p>
+    <w:p>
+      <w:pPr>
+        <w:ind w:left="202"/>
         <w:jc w:val="center"/>
         <w:rPr>
+          <w:sz w:val="22"/>
+          <w:szCs w:val="22"/>
           <w:lang w:val="en-CA"/>
         </w:rPr>
       </w:pPr>
       <w:proofErr w:type="gramStart"/>
       <w:r>
         <w:rPr>
+          <w:sz w:val="22"/>
+          <w:szCs w:val="22"/>
           <w:lang w:val="en-CA"/>
         </w:rPr>
         <w:t>S</w:t>
       </w:r>
       <w:r>
         <w:rPr>
+          <w:sz w:val="22"/>
+          <w:szCs w:val="22"/>
           <w:vertAlign w:val="subscript"/>
           <w:lang w:val="en-CA"/>
         </w:rPr>
@@ -477,6 +477,8 @@
       </w:r>
       <w:r>
         <w:rPr>
+          <w:sz w:val="22"/>
+          <w:szCs w:val="22"/>
           <w:lang w:val="en-CA"/>
         </w:rPr>
         <w:t>[</w:t>
@@ -484,12 +486,16 @@
       <w:proofErr w:type="gramEnd"/>
       <w:r>
         <w:rPr>
+          <w:sz w:val="22"/>
+          <w:szCs w:val="22"/>
           <w:lang w:val="en-CA"/>
         </w:rPr>
         <w:t>t, k]</w:t>
       </w:r>
       <w:r>
         <w:rPr>
+          <w:sz w:val="22"/>
+          <w:szCs w:val="22"/>
           <w:vertAlign w:val="subscript"/>
           <w:lang w:val="en-CA"/>
         </w:rPr>
@@ -497,61 +503,65 @@
       </w:r>
       <w:r>
         <w:rPr>
+          <w:sz w:val="22"/>
+          <w:szCs w:val="22"/>
           <w:lang w:val="en-CA"/>
         </w:rPr>
         <w:t xml:space="preserve">= </w:t>
       </w:r>
       <w:r>
         <w:rPr>
+          <w:sz w:val="22"/>
+          <w:szCs w:val="22"/>
           <w:lang w:val="en-CA"/>
         </w:rPr>
-        <w:t>Median(</w:t>
-      </w:r>
-      <w:r>
-        <w:rPr>
+        <w:t>Median( S</w:t>
+      </w:r>
+      <w:r>
+        <w:rPr>
+          <w:sz w:val="22"/>
+          <w:szCs w:val="22"/>
           <w:lang w:val="en-CA"/>
         </w:rPr>
+        <w:t>[t, k</w:t>
+      </w:r>
+      <w:r>
+        <w:rPr>
+          <w:sz w:val="22"/>
+          <w:szCs w:val="22"/>
+          <w:lang w:val="en-CA"/>
+        </w:rPr>
         <w:t xml:space="preserve"> </w:t>
       </w:r>
       <w:r>
         <w:rPr>
+          <w:sz w:val="22"/>
+          <w:szCs w:val="22"/>
           <w:lang w:val="en-CA"/>
         </w:rPr>
-        <w:t>S</w:t>
-      </w:r>
-      <w:r>
-        <w:rPr>
+        <w:t>-</w:t>
+      </w:r>
+      <w:r>
+        <w:rPr>
+          <w:sz w:val="22"/>
+          <w:szCs w:val="22"/>
           <w:lang w:val="en-CA"/>
         </w:rPr>
-        <w:t>[t, k</w:t>
-      </w:r>
-      <w:r>
-        <w:rPr>
+        <w:t xml:space="preserve"> </w:t>
+      </w:r>
+      <w:proofErr w:type="spellStart"/>
+      <w:r>
+        <w:rPr>
+          <w:sz w:val="22"/>
+          <w:szCs w:val="22"/>
           <w:lang w:val="en-CA"/>
         </w:rPr>
-        <w:t xml:space="preserve"> </w:t>
-      </w:r>
-      <w:r>
-        <w:rPr>
-          <w:lang w:val="en-CA"/>
-        </w:rPr>
-        <w:t>-</w:t>
-      </w:r>
-      <w:r>
-        <w:rPr>
-          <w:lang w:val="en-CA"/>
-        </w:rPr>
-        <w:t xml:space="preserve"> </w:t>
-      </w:r>
-      <w:proofErr w:type="spellStart"/>
-      <w:r>
-        <w:rPr>
-          <w:lang w:val="en-CA"/>
-        </w:rPr>
         <w:t>L</w:t>
       </w:r>
       <w:r>
         <w:rPr>
+          <w:sz w:val="22"/>
+          <w:szCs w:val="22"/>
           <w:vertAlign w:val="subscript"/>
           <w:lang w:val="en-CA"/>
         </w:rPr>
@@ -560,49 +570,41 @@
       <w:proofErr w:type="spellEnd"/>
       <w:r>
         <w:rPr>
+          <w:sz w:val="22"/>
+          <w:szCs w:val="22"/>
           <w:lang w:val="en-CA"/>
         </w:rPr>
         <w:t>/2</w:t>
       </w:r>
       <w:r>
         <w:rPr>
+          <w:sz w:val="22"/>
+          <w:szCs w:val="22"/>
           <w:lang w:val="en-CA"/>
         </w:rPr>
         <w:t>]</w:t>
       </w:r>
       <w:r>
         <w:rPr>
+          <w:sz w:val="22"/>
+          <w:szCs w:val="22"/>
           <w:lang w:val="en-CA"/>
         </w:rPr>
-        <w:t xml:space="preserve">, … , </w:t>
-      </w:r>
-      <w:r>
-        <w:rPr>
+        <w:t xml:space="preserve">, … , S[t, k + </w:t>
+      </w:r>
+      <w:proofErr w:type="spellStart"/>
+      <w:r>
+        <w:rPr>
+          <w:sz w:val="22"/>
+          <w:szCs w:val="22"/>
           <w:lang w:val="en-CA"/>
         </w:rPr>
-        <w:t xml:space="preserve">S[t, k </w:t>
-      </w:r>
-      <w:r>
-        <w:rPr>
-          <w:lang w:val="en-CA"/>
-        </w:rPr>
-        <w:t>+</w:t>
-      </w:r>
-      <w:r>
-        <w:rPr>
-          <w:lang w:val="en-CA"/>
-        </w:rPr>
-        <w:t xml:space="preserve"> </w:t>
-      </w:r>
-      <w:proofErr w:type="spellStart"/>
-      <w:r>
-        <w:rPr>
-          <w:lang w:val="en-CA"/>
-        </w:rPr>
         <w:t>L</w:t>
       </w:r>
       <w:r>
         <w:rPr>
+          <w:sz w:val="22"/>
+          <w:szCs w:val="22"/>
           <w:vertAlign w:val="subscript"/>
           <w:lang w:val="en-CA"/>
         </w:rPr>
@@ -611,18 +613,16 @@
       <w:proofErr w:type="spellEnd"/>
       <w:r>
         <w:rPr>
+          <w:sz w:val="22"/>
+          <w:szCs w:val="22"/>
           <w:lang w:val="en-CA"/>
         </w:rPr>
-        <w:t>/2]</w:t>
-      </w:r>
-      <w:r>
-        <w:rPr>
-          <w:lang w:val="en-CA"/>
-        </w:rPr>
-        <w:t xml:space="preserve"> </w:t>
-      </w:r>
-      <w:r>
-        <w:rPr>
+        <w:t xml:space="preserve">/2] </w:t>
+      </w:r>
+      <w:r>
+        <w:rPr>
+          <w:sz w:val="22"/>
+          <w:szCs w:val="22"/>
           <w:lang w:val="en-CA"/>
         </w:rPr>
         <w:t>)</w:t>
@@ -633,75 +633,75 @@
         <w:ind w:left="202"/>
         <w:jc w:val="center"/>
         <w:rPr>
+          <w:sz w:val="22"/>
+          <w:szCs w:val="22"/>
           <w:lang w:val="en-CA"/>
         </w:rPr>
       </w:pPr>
       <w:r>
         <w:rPr>
+          <w:sz w:val="22"/>
+          <w:szCs w:val="22"/>
           <w:lang w:val="en-CA"/>
         </w:rPr>
         <w:t>S</w:t>
       </w:r>
       <w:r>
         <w:rPr>
+          <w:sz w:val="22"/>
+          <w:szCs w:val="22"/>
           <w:vertAlign w:val="subscript"/>
           <w:lang w:val="en-CA"/>
         </w:rPr>
-        <w:t>a</w:t>
-      </w:r>
-      <w:r>
-        <w:rPr>
+        <w:t xml:space="preserve">a </w:t>
+      </w:r>
+      <w:r>
+        <w:rPr>
+          <w:sz w:val="22"/>
+          <w:szCs w:val="22"/>
+          <w:lang w:val="en-CA"/>
+        </w:rPr>
+        <w:t xml:space="preserve">[t, </w:t>
+      </w:r>
+      <w:proofErr w:type="gramStart"/>
+      <w:r>
+        <w:rPr>
+          <w:sz w:val="22"/>
+          <w:szCs w:val="22"/>
+          <w:lang w:val="en-CA"/>
+        </w:rPr>
+        <w:t>k ]</w:t>
+      </w:r>
+      <w:proofErr w:type="gramEnd"/>
+      <w:r>
+        <w:rPr>
+          <w:sz w:val="22"/>
+          <w:szCs w:val="22"/>
+          <w:lang w:val="en-CA"/>
+        </w:rPr>
+        <w:t>= Median( S[t– L</w:t>
+      </w:r>
+      <w:r>
+        <w:rPr>
+          <w:sz w:val="22"/>
+          <w:szCs w:val="22"/>
           <w:vertAlign w:val="subscript"/>
           <w:lang w:val="en-CA"/>
         </w:rPr>
-        <w:t xml:space="preserve"> </w:t>
-      </w:r>
-      <w:r>
-        <w:rPr>
+        <w:t>a</w:t>
+      </w:r>
+      <w:r>
+        <w:rPr>
+          <w:sz w:val="22"/>
+          <w:szCs w:val="22"/>
           <w:lang w:val="en-CA"/>
         </w:rPr>
-        <w:t xml:space="preserve">[t, </w:t>
-      </w:r>
-      <w:proofErr w:type="gramStart"/>
-      <w:r>
-        <w:rPr>
-          <w:lang w:val="en-CA"/>
-        </w:rPr>
-        <w:t>k ]</w:t>
-      </w:r>
-      <w:proofErr w:type="gramEnd"/>
-      <w:r>
-        <w:rPr>
-          <w:lang w:val="en-CA"/>
-        </w:rPr>
-        <w:t>= Median(</w:t>
-      </w:r>
-      <w:r>
-        <w:rPr>
-          <w:lang w:val="en-CA"/>
-        </w:rPr>
-        <w:t xml:space="preserve"> </w:t>
-      </w:r>
-      <w:r>
-        <w:rPr>
-          <w:lang w:val="en-CA"/>
-        </w:rPr>
-        <w:t>S[t</w:t>
-      </w:r>
-      <w:r>
-        <w:rPr>
-          <w:lang w:val="en-CA"/>
-        </w:rPr>
-        <w:t>–</w:t>
-      </w:r>
-      <w:r>
-        <w:rPr>
-          <w:lang w:val="en-CA"/>
-        </w:rPr>
-        <w:t xml:space="preserve"> L</w:t>
-      </w:r>
-      <w:r>
-        <w:rPr>
+        <w:t>/2, k], … , S[t+ L</w:t>
+      </w:r>
+      <w:r>
+        <w:rPr>
+          <w:sz w:val="22"/>
+          <w:szCs w:val="22"/>
           <w:vertAlign w:val="subscript"/>
           <w:lang w:val="en-CA"/>
         </w:rPr>
@@ -709,63 +709,27 @@
       </w:r>
       <w:r>
         <w:rPr>
+          <w:sz w:val="22"/>
+          <w:szCs w:val="22"/>
           <w:lang w:val="en-CA"/>
         </w:rPr>
-        <w:t>/2, k]</w:t>
-      </w:r>
-      <w:r>
-        <w:rPr>
-          <w:lang w:val="en-CA"/>
-        </w:rPr>
-        <w:t xml:space="preserve">, … , </w:t>
-      </w:r>
-      <w:r>
-        <w:rPr>
-          <w:lang w:val="en-CA"/>
-        </w:rPr>
-        <w:t>S[t</w:t>
-      </w:r>
-      <w:r>
-        <w:rPr>
-          <w:lang w:val="en-CA"/>
-        </w:rPr>
-        <w:t>+</w:t>
-      </w:r>
-      <w:r>
-        <w:rPr>
-          <w:lang w:val="en-CA"/>
-        </w:rPr>
-        <w:t xml:space="preserve"> L</w:t>
-      </w:r>
-      <w:r>
-        <w:rPr>
-          <w:vertAlign w:val="subscript"/>
-          <w:lang w:val="en-CA"/>
-        </w:rPr>
-        <w:t>a</w:t>
-      </w:r>
-      <w:r>
-        <w:rPr>
-          <w:lang w:val="en-CA"/>
-        </w:rPr>
-        <w:t>/2, k]</w:t>
-      </w:r>
-      <w:r>
-        <w:rPr>
-          <w:lang w:val="en-CA"/>
-        </w:rPr>
-        <w:t xml:space="preserve"> </w:t>
-      </w:r>
-      <w:r>
-        <w:rPr>
-          <w:lang w:val="en-CA"/>
-        </w:rPr>
-        <w:t>)</w:t>
+        <w:t>/2, k] )</w:t>
       </w:r>
     </w:p>
     <w:p>
       <w:pPr>
         <w:ind w:left="202"/>
+        <w:jc w:val="center"/>
+        <w:rPr>
+          <w:sz w:val="22"/>
+          <w:szCs w:val="22"/>
+          <w:lang w:val="en-CA"/>
+        </w:rPr>
+      </w:pPr>
+    </w:p>
+    <w:p>
+      <w:pPr>
+        <w:ind w:left="202"/>
         <w:rPr>
           <w:lang w:val="es-PE"/>
         </w:rPr>
@@ -967,14 +931,7 @@
           <w:vertAlign w:val="subscript"/>
           <w:lang w:val="es-PE"/>
         </w:rPr>
-        <w:t>a</w:t>
-      </w:r>
-      <w:r>
-        <w:rPr>
-          <w:vertAlign w:val="subscript"/>
-          <w:lang w:val="es-PE"/>
-        </w:rPr>
-        <w:t xml:space="preserve"> </w:t>
+        <w:t xml:space="preserve">a </w:t>
       </w:r>
       <w:r>
         <w:rPr>
@@ -1037,7 +994,6 @@
         </w:rPr>
         <w:t xml:space="preserve"> y </w:t>
       </w:r>
-      <w:proofErr w:type="spellStart"/>
       <w:r>
         <w:rPr>
           <w:lang w:val="es-PE"/>
@@ -1051,7 +1007,6 @@
         </w:rPr>
         <w:t>a</w:t>
       </w:r>
-      <w:proofErr w:type="spellEnd"/>
       <w:r>
         <w:rPr>
           <w:lang w:val="es-PE"/>
@@ -1063,69 +1018,1057 @@
       <w:pPr>
         <w:jc w:val="center"/>
         <w:rPr>
+          <w:sz w:val="22"/>
+          <w:szCs w:val="22"/>
+          <w:lang w:val="es-PE"/>
+        </w:rPr>
+      </w:pPr>
+      <w:r>
+        <w:rPr>
+          <w:sz w:val="22"/>
+          <w:szCs w:val="22"/>
+          <w:lang w:val="es-PE"/>
+        </w:rPr>
+        <w:t>M</w:t>
+      </w:r>
+      <w:r>
+        <w:rPr>
+          <w:sz w:val="22"/>
+          <w:szCs w:val="22"/>
           <w:vertAlign w:val="subscript"/>
           <w:lang w:val="es-PE"/>
         </w:rPr>
-      </w:pPr>
-      <w:r>
-        <w:rPr>
+        <w:t>a</w:t>
+      </w:r>
+      <w:r>
+        <w:rPr>
+          <w:sz w:val="22"/>
+          <w:szCs w:val="22"/>
+          <w:lang w:val="es-PE"/>
+        </w:rPr>
+        <w:t>[</w:t>
+      </w:r>
+      <w:proofErr w:type="gramStart"/>
+      <w:r>
+        <w:rPr>
+          <w:sz w:val="22"/>
+          <w:szCs w:val="22"/>
+          <w:lang w:val="es-PE"/>
+        </w:rPr>
+        <w:t>t,k</w:t>
+      </w:r>
+      <w:proofErr w:type="gramEnd"/>
+      <w:r>
+        <w:rPr>
+          <w:sz w:val="22"/>
+          <w:szCs w:val="22"/>
+          <w:lang w:val="es-PE"/>
+        </w:rPr>
+        <w:t>]</w:t>
+      </w:r>
+      <w:r>
+        <w:rPr>
+          <w:sz w:val="22"/>
+          <w:szCs w:val="22"/>
+          <w:lang w:val="es-PE"/>
+        </w:rPr>
+        <w:t xml:space="preserve"> = ( </w:t>
+      </w:r>
+      <w:r>
+        <w:rPr>
+          <w:sz w:val="22"/>
+          <w:szCs w:val="22"/>
+          <w:lang w:val="es-PE"/>
+        </w:rPr>
+        <w:t>S</w:t>
+      </w:r>
+      <w:r>
+        <w:rPr>
+          <w:sz w:val="22"/>
+          <w:szCs w:val="22"/>
+          <w:vertAlign w:val="subscript"/>
+          <w:lang w:val="es-PE"/>
+        </w:rPr>
+        <w:t xml:space="preserve">a </w:t>
+      </w:r>
+      <w:r>
+        <w:rPr>
+          <w:sz w:val="22"/>
+          <w:szCs w:val="22"/>
+          <w:lang w:val="es-PE"/>
+        </w:rPr>
+        <w:t>[t, k ]</w:t>
+      </w:r>
+      <w:r>
+        <w:rPr>
+          <w:sz w:val="22"/>
+          <w:szCs w:val="22"/>
+          <w:lang w:val="es-PE"/>
+        </w:rPr>
+        <w:t xml:space="preserve"> / </w:t>
+      </w:r>
+      <w:r>
+        <w:rPr>
+          <w:sz w:val="22"/>
+          <w:szCs w:val="22"/>
+          <w:lang w:val="es-PE"/>
+        </w:rPr>
+        <w:t>S</w:t>
+      </w:r>
+      <w:r>
+        <w:rPr>
+          <w:sz w:val="22"/>
+          <w:szCs w:val="22"/>
+          <w:vertAlign w:val="subscript"/>
+          <w:lang w:val="es-PE"/>
+        </w:rPr>
+        <w:t>P</w:t>
+      </w:r>
+      <w:r>
+        <w:rPr>
+          <w:sz w:val="22"/>
+          <w:szCs w:val="22"/>
+          <w:lang w:val="es-PE"/>
+        </w:rPr>
+        <w:t>[t, k]</w:t>
+      </w:r>
+      <w:r>
+        <w:rPr>
+          <w:sz w:val="22"/>
+          <w:szCs w:val="22"/>
+          <w:vertAlign w:val="subscript"/>
+          <w:lang w:val="es-PE"/>
+        </w:rPr>
+        <w:t xml:space="preserve"> </w:t>
+      </w:r>
+      <w:r>
+        <w:rPr>
+          <w:sz w:val="22"/>
+          <w:szCs w:val="22"/>
+          <w:lang w:val="es-PE"/>
+        </w:rPr>
+        <w:t xml:space="preserve">) </w:t>
+      </w:r>
+      <w:r>
+        <w:rPr>
+          <w:sz w:val="22"/>
+          <w:szCs w:val="22"/>
+          <w:vertAlign w:val="subscript"/>
+          <w:lang w:val="es-PE"/>
+        </w:rPr>
+        <w:t xml:space="preserve"> </w:t>
+      </w:r>
+      <w:r>
+        <w:rPr>
+          <w:sz w:val="22"/>
+          <w:szCs w:val="22"/>
+          <w:lang w:val="es-PE"/>
+        </w:rPr>
+        <w:t xml:space="preserve">&gt; </w:t>
+      </w:r>
+      <w:r>
+        <w:rPr>
+          <w:sz w:val="22"/>
+          <w:szCs w:val="22"/>
+          <w:vertAlign w:val="subscript"/>
+          <w:lang w:val="es-PE"/>
+        </w:rPr>
+        <w:t xml:space="preserve"> </w:t>
+      </w:r>
+      <w:r>
+        <w:rPr>
+          <w:sz w:val="22"/>
+          <w:szCs w:val="22"/>
+          <w:lang w:val="en-CA"/>
+        </w:rPr>
+        <w:t>β</w:t>
+      </w:r>
+    </w:p>
+    <w:p>
+      <w:pPr>
+        <w:jc w:val="center"/>
+        <w:rPr>
+          <w:sz w:val="22"/>
+          <w:szCs w:val="22"/>
+          <w:lang w:val="en-CA"/>
+        </w:rPr>
+      </w:pPr>
+      <w:r>
+        <w:rPr>
+          <w:sz w:val="22"/>
+          <w:szCs w:val="22"/>
           <w:lang w:val="es-PE"/>
         </w:rPr>
         <w:t>M</w:t>
       </w:r>
       <w:r>
         <w:rPr>
+          <w:sz w:val="22"/>
+          <w:szCs w:val="22"/>
           <w:vertAlign w:val="subscript"/>
           <w:lang w:val="es-PE"/>
         </w:rPr>
+        <w:t>p</w:t>
+      </w:r>
+      <w:r>
+        <w:rPr>
+          <w:sz w:val="22"/>
+          <w:szCs w:val="22"/>
+          <w:lang w:val="es-PE"/>
+        </w:rPr>
+        <w:t>[</w:t>
+      </w:r>
+      <w:proofErr w:type="gramStart"/>
+      <w:r>
+        <w:rPr>
+          <w:sz w:val="22"/>
+          <w:szCs w:val="22"/>
+          <w:lang w:val="es-PE"/>
+        </w:rPr>
+        <w:t>t,k</w:t>
+      </w:r>
+      <w:proofErr w:type="gramEnd"/>
+      <w:r>
+        <w:rPr>
+          <w:sz w:val="22"/>
+          <w:szCs w:val="22"/>
+          <w:lang w:val="es-PE"/>
+        </w:rPr>
+        <w:t>]</w:t>
+      </w:r>
+      <w:r>
+        <w:rPr>
+          <w:sz w:val="22"/>
+          <w:szCs w:val="22"/>
+          <w:lang w:val="es-PE"/>
+        </w:rPr>
+        <w:t xml:space="preserve"> = ( S</w:t>
+      </w:r>
+      <w:r>
+        <w:rPr>
+          <w:sz w:val="22"/>
+          <w:szCs w:val="22"/>
+          <w:vertAlign w:val="subscript"/>
+          <w:lang w:val="es-PE"/>
+        </w:rPr>
+        <w:t>p</w:t>
+      </w:r>
+      <w:r>
+        <w:rPr>
+          <w:sz w:val="22"/>
+          <w:szCs w:val="22"/>
+          <w:vertAlign w:val="subscript"/>
+          <w:lang w:val="es-PE"/>
+        </w:rPr>
+        <w:t xml:space="preserve"> </w:t>
+      </w:r>
+      <w:r>
+        <w:rPr>
+          <w:sz w:val="22"/>
+          <w:szCs w:val="22"/>
+          <w:lang w:val="es-PE"/>
+        </w:rPr>
+        <w:t>[t, k ] / S</w:t>
+      </w:r>
+      <w:r>
+        <w:rPr>
+          <w:sz w:val="22"/>
+          <w:szCs w:val="22"/>
+          <w:vertAlign w:val="subscript"/>
+          <w:lang w:val="es-PE"/>
+        </w:rPr>
         <w:t>a</w:t>
+      </w:r>
+      <w:r>
+        <w:rPr>
+          <w:sz w:val="22"/>
+          <w:szCs w:val="22"/>
+          <w:lang w:val="es-PE"/>
+        </w:rPr>
+        <w:t>[t, k]</w:t>
+      </w:r>
+      <w:r>
+        <w:rPr>
+          <w:sz w:val="22"/>
+          <w:szCs w:val="22"/>
+          <w:vertAlign w:val="subscript"/>
+          <w:lang w:val="es-PE"/>
+        </w:rPr>
+        <w:t xml:space="preserve"> </w:t>
+      </w:r>
+      <w:r>
+        <w:rPr>
+          <w:sz w:val="22"/>
+          <w:szCs w:val="22"/>
+          <w:lang w:val="es-PE"/>
+        </w:rPr>
+        <w:t xml:space="preserve">) </w:t>
+      </w:r>
+      <w:r>
+        <w:rPr>
+          <w:sz w:val="22"/>
+          <w:szCs w:val="22"/>
+          <w:vertAlign w:val="subscript"/>
+          <w:lang w:val="es-PE"/>
+        </w:rPr>
+        <w:t xml:space="preserve"> </w:t>
+      </w:r>
+      <w:r>
+        <w:rPr>
+          <w:sz w:val="22"/>
+          <w:szCs w:val="22"/>
+          <w:lang w:val="es-PE"/>
+        </w:rPr>
+        <w:t xml:space="preserve">≥ </w:t>
+      </w:r>
+      <w:r>
+        <w:rPr>
+          <w:sz w:val="22"/>
+          <w:szCs w:val="22"/>
+          <w:lang w:val="en-CA"/>
+        </w:rPr>
+        <w:t>β</w:t>
+      </w:r>
+    </w:p>
+    <w:p>
+      <w:pPr>
+        <w:jc w:val="center"/>
+        <w:rPr>
+          <w:sz w:val="22"/>
+          <w:szCs w:val="22"/>
+          <w:lang w:val="en-CA"/>
+        </w:rPr>
+      </w:pPr>
+    </w:p>
+    <w:p>
+      <w:pPr>
+        <w:rPr>
+          <w:lang w:val="es-PE"/>
+        </w:rPr>
+      </w:pPr>
+      <w:r>
+        <w:rPr>
+          <w:lang w:val="es-PE"/>
+        </w:rPr>
+        <w:t>El símbolo β</w:t>
+      </w:r>
+      <w:r>
+        <w:rPr>
+          <w:lang w:val="es-PE"/>
+        </w:rPr>
+        <w:t xml:space="preserve"> es el factor de separación y es el último parámetro del algoritmo de separación. Multiplicando</w:t>
+      </w:r>
+      <w:r>
+        <w:rPr>
+          <w:lang w:val="es-PE"/>
+        </w:rPr>
+        <w:t xml:space="preserve"> </w:t>
+      </w:r>
+      <w:r>
+        <w:rPr>
+          <w:lang w:val="es-PE"/>
+        </w:rPr>
+        <w:t xml:space="preserve">una máscara con la STFT del audio original se obtiene una nueva STFT correspondiente a la parte percusiva o armónica del audio dependiendo de la </w:t>
+      </w:r>
+      <w:r>
+        <w:rPr>
+          <w:lang w:val="es-PE"/>
+        </w:rPr>
+        <w:t>máscara</w:t>
+      </w:r>
+      <w:r>
+        <w:rPr>
+          <w:lang w:val="es-PE"/>
+        </w:rPr>
+        <w:t xml:space="preserve"> utilizada.</w:t>
+      </w:r>
+    </w:p>
+    <w:p>
+      <w:pPr>
+        <w:rPr>
+          <w:lang w:val="es-PE"/>
+        </w:rPr>
+      </w:pPr>
+      <w:r>
+        <w:rPr>
+          <w:lang w:val="es-PE"/>
+        </w:rPr>
+        <w:t>Finalmente,</w:t>
+      </w:r>
+      <w:r>
+        <w:rPr>
+          <w:lang w:val="es-PE"/>
+        </w:rPr>
+        <w:t xml:space="preserve"> para obtener los audios deseados solo se debe aplicar la </w:t>
+      </w:r>
+      <w:proofErr w:type="spellStart"/>
+      <w:r>
+        <w:rPr>
+          <w:lang w:val="es-PE"/>
+        </w:rPr>
+        <w:t>Inverse</w:t>
+      </w:r>
+      <w:proofErr w:type="spellEnd"/>
+      <w:r>
+        <w:rPr>
+          <w:lang w:val="es-PE"/>
+        </w:rPr>
+        <w:t xml:space="preserve"> Short Time Fourier </w:t>
+      </w:r>
+      <w:proofErr w:type="spellStart"/>
+      <w:r>
+        <w:rPr>
+          <w:lang w:val="es-PE"/>
+        </w:rPr>
+        <w:t>Transform</w:t>
+      </w:r>
+      <w:proofErr w:type="spellEnd"/>
+      <w:r>
+        <w:rPr>
+          <w:lang w:val="es-PE"/>
+        </w:rPr>
+        <w:t>(ISFT)</w:t>
+      </w:r>
+      <w:r>
+        <w:rPr>
+          <w:lang w:val="es-PE"/>
+        </w:rPr>
+        <w:t xml:space="preserve"> a cada uno de los resultados obtenidos luego de aplicar las máscaras a la STFT del audio original.</w:t>
+      </w:r>
+    </w:p>
+    <w:p>
+      <w:pPr>
+        <w:jc w:val="center"/>
+        <w:rPr>
+          <w:sz w:val="22"/>
+          <w:szCs w:val="22"/>
+          <w:vertAlign w:val="subscript"/>
+          <w:lang w:val="es-PE"/>
+        </w:rPr>
+      </w:pPr>
+    </w:p>
+    <w:p>
+      <w:pPr>
+        <w:jc w:val="center"/>
+        <w:rPr>
+          <w:lang w:val="es-PE"/>
+        </w:rPr>
+      </w:pPr>
+      <w:r>
+        <w:rPr>
+          <w:lang w:val="es-PE"/>
+        </w:rPr>
+        <w:t xml:space="preserve"> </w:t>
+      </w:r>
+    </w:p>
+    <w:p>
+      <w:pPr>
+        <w:rPr>
+          <w:lang w:val="es-PE"/>
+        </w:rPr>
+      </w:pPr>
+    </w:p>
+    <w:p>
+      <w:pPr>
+        <w:pStyle w:val="Ttulo2"/>
+        <w:rPr>
+          <w:lang w:val="es-AR"/>
+        </w:rPr>
+      </w:pPr>
+      <w:r>
+        <w:rPr>
+          <w:lang w:val="es-AR"/>
+        </w:rPr>
+        <w:t>Implementación y resultados</w:t>
+      </w:r>
+    </w:p>
+    <w:p>
+      <w:pPr>
+        <w:rPr>
+          <w:lang w:val="es-AR"/>
+        </w:rPr>
+      </w:pPr>
+      <w:r>
+        <w:rPr>
+          <w:lang w:val="es-AR"/>
+        </w:rPr>
+        <w:t>El algoritmo explicado previamente se implementó en Python como una funcionalidad más dentro de un programa que realiza varias funciones relacionados con archivos de audio.</w:t>
+      </w:r>
+    </w:p>
+    <w:p>
+      <w:pPr>
+        <w:pStyle w:val="ReferenceHead"/>
+        <w:rPr>
+          <w:lang w:val="es-AR"/>
+        </w:rPr>
+      </w:pPr>
+      <w:r>
+        <w:rPr>
+          <w:noProof/>
+          <w:lang w:val="es-AR"/>
+        </w:rPr>
+        <w:lastRenderedPageBreak/>
+        <mc:AlternateContent>
+          <mc:Choice Requires="wps">
+            <w:drawing>
+              <wp:anchor distT="45720" distB="45720" distL="114300" distR="114300" simplePos="0" relativeHeight="251659264" behindDoc="0" locked="0" layoutInCell="1" allowOverlap="1" wp14:anchorId="7A86058B" wp14:editId="028F9644">
+                <wp:simplePos x="0" y="0"/>
+                <wp:positionH relativeFrom="column">
+                  <wp:align>right</wp:align>
+                </wp:positionH>
+                <wp:positionV relativeFrom="paragraph">
+                  <wp:posOffset>1270</wp:posOffset>
+                </wp:positionV>
+                <wp:extent cx="3166110" cy="2457450"/>
+                <wp:effectExtent l="0" t="0" r="15240" b="19050"/>
+                <wp:wrapSquare wrapText="bothSides"/>
+                <wp:docPr id="217" name="Cuadro de texto 2"/>
+                <wp:cNvGraphicFramePr>
+                  <a:graphicFrameLocks xmlns:a="http://schemas.openxmlformats.org/drawingml/2006/main"/>
+                </wp:cNvGraphicFramePr>
+                <a:graphic xmlns:a="http://schemas.openxmlformats.org/drawingml/2006/main">
+                  <a:graphicData uri="http://schemas.microsoft.com/office/word/2010/wordprocessingShape">
+                    <wps:wsp>
+                      <wps:cNvSpPr txBox="1">
+                        <a:spLocks noChangeArrowheads="1"/>
+                      </wps:cNvSpPr>
+                      <wps:spPr bwMode="auto">
+                        <a:xfrm>
+                          <a:off x="0" y="0"/>
+                          <a:ext cx="3166110" cy="2457450"/>
+                        </a:xfrm>
+                        <a:prstGeom prst="rect">
+                          <a:avLst/>
+                        </a:prstGeom>
+                        <a:solidFill>
+                          <a:srgbClr val="FFFFFF"/>
+                        </a:solidFill>
+                        <a:ln w="9525">
+                          <a:solidFill>
+                            <a:srgbClr val="000000"/>
+                          </a:solidFill>
+                          <a:miter lim="800000"/>
+                          <a:headEnd/>
+                          <a:tailEnd/>
+                        </a:ln>
+                      </wps:spPr>
+                      <wps:txbx>
+                        <w:txbxContent>
+                          <w:p>
+                            <w:pPr>
+                              <w:rPr>
+                                <w:lang w:val="es-PE"/>
+                              </w:rPr>
+                            </w:pPr>
+                          </w:p>
+                          <w:p>
+                            <w:pPr>
+                              <w:rPr>
+                                <w:lang w:val="es-PE"/>
+                              </w:rPr>
+                            </w:pPr>
+                            <w:r>
+                              <w:rPr>
+                                <w:noProof/>
+                                <w:lang w:val="es-PE" w:eastAsia="es-PE"/>
+                              </w:rPr>
+                              <w:drawing>
+                                <wp:inline distT="0" distB="0" distL="0" distR="0" wp14:anchorId="155F05B5" wp14:editId="796AAEDE">
+                                  <wp:extent cx="3049292" cy="1665027"/>
+                                  <wp:effectExtent l="0" t="0" r="0" b="0"/>
+                                  <wp:docPr id="10" name="Imagen 10"/>
+                                  <wp:cNvGraphicFramePr>
+                                    <a:graphicFrameLocks xmlns:a="http://schemas.openxmlformats.org/drawingml/2006/main" noChangeAspect="1"/>
+                                  </wp:cNvGraphicFramePr>
+                                  <a:graphic xmlns:a="http://schemas.openxmlformats.org/drawingml/2006/main">
+                                    <a:graphicData uri="http://schemas.openxmlformats.org/drawingml/2006/picture">
+                                      <pic:pic xmlns:pic="http://schemas.openxmlformats.org/drawingml/2006/picture">
+                                        <pic:nvPicPr>
+                                          <pic:cNvPr id="8" name="Drag_5a10.PNG"/>
+                                          <pic:cNvPicPr/>
+                                        </pic:nvPicPr>
+                                        <pic:blipFill>
+                                          <a:blip r:embed="rId8">
+                                            <a:extLst>
+                                              <a:ext uri="{28A0092B-C50C-407E-A947-70E740481C1C}">
+                                                <a14:useLocalDpi xmlns:a14="http://schemas.microsoft.com/office/drawing/2010/main" val="0"/>
+                                              </a:ext>
+                                            </a:extLst>
+                                          </a:blip>
+                                          <a:stretch>
+                                            <a:fillRect/>
+                                          </a:stretch>
+                                        </pic:blipFill>
+                                        <pic:spPr>
+                                          <a:xfrm>
+                                            <a:off x="0" y="0"/>
+                                            <a:ext cx="3523507" cy="1923966"/>
+                                          </a:xfrm>
+                                          <a:prstGeom prst="rect">
+                                            <a:avLst/>
+                                          </a:prstGeom>
+                                        </pic:spPr>
+                                      </pic:pic>
+                                    </a:graphicData>
+                                  </a:graphic>
+                                </wp:inline>
+                              </w:drawing>
+                            </w:r>
+                          </w:p>
+                          <w:p>
+                            <w:pPr>
+                              <w:rPr>
+                                <w:lang w:val="es-PE"/>
+                              </w:rPr>
+                            </w:pPr>
+                          </w:p>
+                          <w:p>
+                            <w:pPr>
+                              <w:rPr>
+                                <w:lang w:val="es-PE"/>
+                              </w:rPr>
+                            </w:pPr>
+                          </w:p>
+                          <w:p>
+                            <w:pPr>
+                              <w:rPr>
+                                <w:lang w:val="es-PE"/>
+                              </w:rPr>
+                            </w:pPr>
+                            <w:r>
+                              <w:rPr>
+                                <w:lang w:val="es-PE"/>
+                              </w:rPr>
+                              <w:t>Fig.1.E</w:t>
+                            </w:r>
+                          </w:p>
+                          <w:p>
+                            <w:pPr>
+                              <w:rPr>
+                                <w:lang w:val="es-PE"/>
+                              </w:rPr>
+                            </w:pPr>
+                          </w:p>
+                          <w:p>
+                            <w:pPr>
+                              <w:rPr>
+                                <w:lang w:val="es-PE"/>
+                              </w:rPr>
+                            </w:pPr>
+                          </w:p>
+                          <w:p>
+                            <w:pPr>
+                              <w:rPr>
+                                <w:lang w:val="es-PE"/>
+                              </w:rPr>
+                            </w:pPr>
+                          </w:p>
+                          <w:p>
+                            <w:pPr>
+                              <w:rPr>
+                                <w:lang w:val="es-PE"/>
+                              </w:rPr>
+                            </w:pPr>
+                          </w:p>
+                          <w:p>
+                            <w:pPr>
+                              <w:rPr>
+                                <w:lang w:val="es-PE"/>
+                              </w:rPr>
+                            </w:pPr>
+                          </w:p>
+                          <w:p>
+                            <w:pPr>
+                              <w:rPr>
+                                <w:lang w:val="es-PE"/>
+                              </w:rPr>
+                            </w:pPr>
+                          </w:p>
+                          <w:p>
+                            <w:pPr>
+                              <w:rPr>
+                                <w:lang w:val="es-PE"/>
+                              </w:rPr>
+                            </w:pPr>
+                          </w:p>
+                          <w:p>
+                            <w:pPr>
+                              <w:rPr>
+                                <w:lang w:val="es-PE"/>
+                              </w:rPr>
+                            </w:pPr>
+                          </w:p>
+                          <w:p>
+                            <w:pPr>
+                              <w:rPr>
+                                <w:lang w:val="es-PE"/>
+                              </w:rPr>
+                            </w:pPr>
+                          </w:p>
+                          <w:p>
+                            <w:pPr>
+                              <w:rPr>
+                                <w:lang w:val="es-PE"/>
+                              </w:rPr>
+                            </w:pPr>
+                            <w:r>
+                              <w:rPr>
+                                <w:lang w:val="es-PE"/>
+                              </w:rPr>
+                              <w:t>Fig.1.</w:t>
+                            </w:r>
+                            <w:r>
+                              <w:rPr>
+                                <w:lang w:val="es-PE"/>
+                              </w:rPr>
+                              <w:t xml:space="preserve">Espectrogramas Resultantes variando el factor de separación. </w:t>
+                            </w:r>
+                            <w:r>
+                              <w:rPr>
+                                <w:lang w:val="es-PE"/>
+                              </w:rPr>
+                              <w:t xml:space="preserve">N=1024, </w:t>
+                            </w:r>
+                            <w:proofErr w:type="spellStart"/>
+                            <w:r>
+                              <w:rPr>
+                                <w:sz w:val="22"/>
+                                <w:szCs w:val="22"/>
+                                <w:lang w:val="es-PE"/>
+                              </w:rPr>
+                              <w:t>L</w:t>
+                            </w:r>
+                            <w:r>
+                              <w:rPr>
+                                <w:sz w:val="22"/>
+                                <w:szCs w:val="22"/>
+                                <w:vertAlign w:val="subscript"/>
+                                <w:lang w:val="es-PE"/>
+                              </w:rPr>
+                              <w:t>p</w:t>
+                            </w:r>
+                            <w:proofErr w:type="spellEnd"/>
+                            <w:r>
+                              <w:rPr>
+                                <w:sz w:val="22"/>
+                                <w:szCs w:val="22"/>
+                                <w:lang w:val="es-PE"/>
+                              </w:rPr>
+                              <w:t xml:space="preserve">= </w:t>
+                            </w:r>
+                            <w:r>
+                              <w:rPr>
+                                <w:sz w:val="22"/>
+                                <w:szCs w:val="22"/>
+                                <w:lang w:val="es-PE"/>
+                              </w:rPr>
+                              <w:t>L</w:t>
+                            </w:r>
+                            <w:r>
+                              <w:rPr>
+                                <w:sz w:val="22"/>
+                                <w:szCs w:val="22"/>
+                                <w:vertAlign w:val="subscript"/>
+                                <w:lang w:val="es-PE"/>
+                              </w:rPr>
+                              <w:t>a</w:t>
+                            </w:r>
+                            <w:r>
+                              <w:rPr>
+                                <w:sz w:val="22"/>
+                                <w:szCs w:val="22"/>
+                                <w:lang w:val="es-PE"/>
+                              </w:rPr>
+                              <w:t>=15</w:t>
+                            </w:r>
+                          </w:p>
+                        </w:txbxContent>
+                      </wps:txbx>
+                      <wps:bodyPr rot="0" vert="horz" wrap="square" lIns="91440" tIns="45720" rIns="91440" bIns="45720" anchor="t" anchorCtr="0">
+                        <a:noAutofit/>
+                      </wps:bodyPr>
+                    </wps:wsp>
+                  </a:graphicData>
+                </a:graphic>
+                <wp14:sizeRelH relativeFrom="margin">
+                  <wp14:pctWidth>0</wp14:pctWidth>
+                </wp14:sizeRelH>
+                <wp14:sizeRelV relativeFrom="margin">
+                  <wp14:pctHeight>0</wp14:pctHeight>
+                </wp14:sizeRelV>
+              </wp:anchor>
+            </w:drawing>
+          </mc:Choice>
+          <mc:Fallback>
+            <w:pict>
+              <v:shapetype w14:anchorId="7A86058B" id="_x0000_t202" coordsize="21600,21600" o:spt="202" path="m,l,21600r21600,l21600,xe">
+                <v:stroke joinstyle="miter"/>
+                <v:path gradientshapeok="t" o:connecttype="rect"/>
+              </v:shapetype>
+              <v:shape id="Cuadro de texto 2" o:spid="_x0000_s1026" type="#_x0000_t202" style="position:absolute;left:0;text-align:left;margin-left:198.1pt;margin-top:.1pt;width:249.3pt;height:193.5pt;z-index:251659264;visibility:visible;mso-wrap-style:square;mso-width-percent:0;mso-height-percent:0;mso-wrap-distance-left:9pt;mso-wrap-distance-top:3.6pt;mso-wrap-distance-right:9pt;mso-wrap-distance-bottom:3.6pt;mso-position-horizontal:right;mso-position-horizontal-relative:text;mso-position-vertical:absolute;mso-position-vertical-relative:text;mso-width-percent:0;mso-height-percent:0;mso-width-relative:margin;mso-height-relative:margin;v-text-anchor:top" o:gfxdata="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">
+                <v:textbox>
+                  <w:txbxContent>
+                    <w:p>
+                      <w:pPr>
+                        <w:rPr>
+                          <w:lang w:val="es-PE"/>
+                        </w:rPr>
+                      </w:pPr>
+                    </w:p>
+                    <w:p>
+                      <w:pPr>
+                        <w:rPr>
+                          <w:lang w:val="es-PE"/>
+                        </w:rPr>
+                      </w:pPr>
+                      <w:r>
+                        <w:rPr>
+                          <w:noProof/>
+                          <w:lang w:val="es-PE" w:eastAsia="es-PE"/>
+                        </w:rPr>
+                        <w:drawing>
+                          <wp:inline distT="0" distB="0" distL="0" distR="0" wp14:anchorId="155F05B5" wp14:editId="796AAEDE">
+                            <wp:extent cx="3049292" cy="1665027"/>
+                            <wp:effectExtent l="0" t="0" r="0" b="0"/>
+                            <wp:docPr id="10" name="Imagen 10"/>
+                            <wp:cNvGraphicFramePr>
+                              <a:graphicFrameLocks xmlns:a="http://schemas.openxmlformats.org/drawingml/2006/main" noChangeAspect="1"/>
+                            </wp:cNvGraphicFramePr>
+                            <a:graphic xmlns:a="http://schemas.openxmlformats.org/drawingml/2006/main">
+                              <a:graphicData uri="http://schemas.openxmlformats.org/drawingml/2006/picture">
+                                <pic:pic xmlns:pic="http://schemas.openxmlformats.org/drawingml/2006/picture">
+                                  <pic:nvPicPr>
+                                    <pic:cNvPr id="8" name="Drag_5a10.PNG"/>
+                                    <pic:cNvPicPr/>
+                                  </pic:nvPicPr>
+                                  <pic:blipFill>
+                                    <a:blip r:embed="rId8">
+                                      <a:extLst>
+                                        <a:ext uri="{28A0092B-C50C-407E-A947-70E740481C1C}">
+                                          <a14:useLocalDpi xmlns:a14="http://schemas.microsoft.com/office/drawing/2010/main" val="0"/>
+                                        </a:ext>
+                                      </a:extLst>
+                                    </a:blip>
+                                    <a:stretch>
+                                      <a:fillRect/>
+                                    </a:stretch>
+                                  </pic:blipFill>
+                                  <pic:spPr>
+                                    <a:xfrm>
+                                      <a:off x="0" y="0"/>
+                                      <a:ext cx="3523507" cy="1923966"/>
+                                    </a:xfrm>
+                                    <a:prstGeom prst="rect">
+                                      <a:avLst/>
+                                    </a:prstGeom>
+                                  </pic:spPr>
+                                </pic:pic>
+                              </a:graphicData>
+                            </a:graphic>
+                          </wp:inline>
+                        </w:drawing>
+                      </w:r>
+                    </w:p>
+                    <w:p>
+                      <w:pPr>
+                        <w:rPr>
+                          <w:lang w:val="es-PE"/>
+                        </w:rPr>
+                      </w:pPr>
+                    </w:p>
+                    <w:p>
+                      <w:pPr>
+                        <w:rPr>
+                          <w:lang w:val="es-PE"/>
+                        </w:rPr>
+                      </w:pPr>
+                    </w:p>
+                    <w:p>
+                      <w:pPr>
+                        <w:rPr>
+                          <w:lang w:val="es-PE"/>
+                        </w:rPr>
+                      </w:pPr>
+                      <w:r>
+                        <w:rPr>
+                          <w:lang w:val="es-PE"/>
+                        </w:rPr>
+                        <w:t>Fig.1.E</w:t>
+                      </w:r>
+                    </w:p>
+                    <w:p>
+                      <w:pPr>
+                        <w:rPr>
+                          <w:lang w:val="es-PE"/>
+                        </w:rPr>
+                      </w:pPr>
+                    </w:p>
+                    <w:p>
+                      <w:pPr>
+                        <w:rPr>
+                          <w:lang w:val="es-PE"/>
+                        </w:rPr>
+                      </w:pPr>
+                    </w:p>
+                    <w:p>
+                      <w:pPr>
+                        <w:rPr>
+                          <w:lang w:val="es-PE"/>
+                        </w:rPr>
+                      </w:pPr>
+                    </w:p>
+                    <w:p>
+                      <w:pPr>
+                        <w:rPr>
+                          <w:lang w:val="es-PE"/>
+                        </w:rPr>
+                      </w:pPr>
+                    </w:p>
+                    <w:p>
+                      <w:pPr>
+                        <w:rPr>
+                          <w:lang w:val="es-PE"/>
+                        </w:rPr>
+                      </w:pPr>
+                    </w:p>
+                    <w:p>
+                      <w:pPr>
+                        <w:rPr>
+                          <w:lang w:val="es-PE"/>
+                        </w:rPr>
+                      </w:pPr>
+                    </w:p>
+                    <w:p>
+                      <w:pPr>
+                        <w:rPr>
+                          <w:lang w:val="es-PE"/>
+                        </w:rPr>
+                      </w:pPr>
+                    </w:p>
+                    <w:p>
+                      <w:pPr>
+                        <w:rPr>
+                          <w:lang w:val="es-PE"/>
+                        </w:rPr>
+                      </w:pPr>
+                    </w:p>
+                    <w:p>
+                      <w:pPr>
+                        <w:rPr>
+                          <w:lang w:val="es-PE"/>
+                        </w:rPr>
+                      </w:pPr>
+                    </w:p>
+                    <w:p>
+                      <w:pPr>
+                        <w:rPr>
+                          <w:lang w:val="es-PE"/>
+                        </w:rPr>
+                      </w:pPr>
+                      <w:r>
+                        <w:rPr>
+                          <w:lang w:val="es-PE"/>
+                        </w:rPr>
+                        <w:t>Fig.1.</w:t>
+                      </w:r>
+                      <w:r>
+                        <w:rPr>
+                          <w:lang w:val="es-PE"/>
+                        </w:rPr>
+                        <w:t xml:space="preserve">Espectrogramas Resultantes variando el factor de separación. </w:t>
+                      </w:r>
+                      <w:r>
+                        <w:rPr>
+                          <w:lang w:val="es-PE"/>
+                        </w:rPr>
+                        <w:t xml:space="preserve">N=1024, </w:t>
+                      </w:r>
+                      <w:proofErr w:type="spellStart"/>
+                      <w:r>
+                        <w:rPr>
+                          <w:sz w:val="22"/>
+                          <w:szCs w:val="22"/>
+                          <w:lang w:val="es-PE"/>
+                        </w:rPr>
+                        <w:t>L</w:t>
+                      </w:r>
+                      <w:r>
+                        <w:rPr>
+                          <w:sz w:val="22"/>
+                          <w:szCs w:val="22"/>
+                          <w:vertAlign w:val="subscript"/>
+                          <w:lang w:val="es-PE"/>
+                        </w:rPr>
+                        <w:t>p</w:t>
+                      </w:r>
+                      <w:proofErr w:type="spellEnd"/>
+                      <w:r>
+                        <w:rPr>
+                          <w:sz w:val="22"/>
+                          <w:szCs w:val="22"/>
+                          <w:lang w:val="es-PE"/>
+                        </w:rPr>
+                        <w:t xml:space="preserve">= </w:t>
+                      </w:r>
+                      <w:r>
+                        <w:rPr>
+                          <w:sz w:val="22"/>
+                          <w:szCs w:val="22"/>
+                          <w:lang w:val="es-PE"/>
+                        </w:rPr>
+                        <w:t>L</w:t>
+                      </w:r>
+                      <w:r>
+                        <w:rPr>
+                          <w:sz w:val="22"/>
+                          <w:szCs w:val="22"/>
+                          <w:vertAlign w:val="subscript"/>
+                          <w:lang w:val="es-PE"/>
+                        </w:rPr>
+                        <w:t>a</w:t>
+                      </w:r>
+                      <w:r>
+                        <w:rPr>
+                          <w:sz w:val="22"/>
+                          <w:szCs w:val="22"/>
+                          <w:lang w:val="es-PE"/>
+                        </w:rPr>
+                        <w:t>=15</w:t>
+                      </w:r>
+                    </w:p>
+                  </w:txbxContent>
+                </v:textbox>
+                <w10:wrap type="square"/>
+              </v:shape>
+            </w:pict>
+          </mc:Fallback>
+        </mc:AlternateContent>
+      </w:r>
+    </w:p>
+    <w:p>
+      <w:pPr>
+        <w:pStyle w:val="ReferenceHead"/>
+        <w:rPr>
+          <w:lang w:val="es-AR"/>
+        </w:rPr>
+      </w:pPr>
+      <w:r>
+        <w:rPr>
+          <w:lang w:val="es-AR"/>
+        </w:rPr>
+        <w:t>Referencias</w:t>
       </w:r>
       <w:bookmarkStart w:id="0" w:name="_GoBack"/>
       <w:bookmarkEnd w:id="0"/>
     </w:p>
     <w:p>
       <w:pPr>
-        <w:rPr>
-          <w:lang w:val="es-PE"/>
-        </w:rPr>
-      </w:pPr>
-    </w:p>
-    <w:p>
-      <w:pPr>
-        <w:pStyle w:val="Ttulo2"/>
-        <w:rPr>
-          <w:lang w:val="es-AR"/>
-        </w:rPr>
-      </w:pPr>
-      <w:r>
-        <w:rPr>
-          <w:lang w:val="es-AR"/>
-        </w:rPr>
-        <w:t>Implementación y resultados</w:t>
-      </w:r>
-    </w:p>
-    <w:p>
-      <w:pPr>
-        <w:pStyle w:val="ReferenceHead"/>
-        <w:rPr>
-          <w:lang w:val="es-AR"/>
-        </w:rPr>
-      </w:pPr>
-      <w:r>
-        <w:rPr>
-          <w:lang w:val="es-AR"/>
-        </w:rPr>
-        <w:t>Referencias</w:t>
-      </w:r>
-    </w:p>
-    <w:p>
-      <w:pPr>
         <w:numPr>
           <w:ilvl w:val="0"/>
           <w:numId w:val="19"/>
         </w:numPr>
         <w:rPr>
-          <w:lang w:val="es-AR"/>
+          <w:lang w:val="en-CA"/>
         </w:rPr>
       </w:pPr>
       <w:proofErr w:type="spellStart"/>
@@ -1133,7 +2076,7 @@
         <w:rPr>
           <w:color w:val="000000"/>
           <w:shd w:val="clear" w:color="auto" w:fill="FFFFFF"/>
-          <w:lang w:val="es-PE"/>
+          <w:lang w:val="en-CA"/>
         </w:rPr>
         <w:t>Driedger</w:t>
       </w:r>
@@ -1142,27 +2085,9 @@
         <w:rPr>
           <w:color w:val="000000"/>
           <w:shd w:val="clear" w:color="auto" w:fill="FFFFFF"/>
-          <w:lang w:val="es-PE"/>
-        </w:rPr>
-        <w:t xml:space="preserve">, M. </w:t>
-      </w:r>
-      <w:proofErr w:type="spellStart"/>
-      <w:r>
-        <w:rPr>
-          <w:color w:val="000000"/>
-          <w:shd w:val="clear" w:color="auto" w:fill="FFFFFF"/>
-          <w:lang w:val="es-PE"/>
-        </w:rPr>
-        <w:t>Muller</w:t>
-      </w:r>
-      <w:proofErr w:type="spellEnd"/>
-      <w:r>
-        <w:rPr>
-          <w:color w:val="000000"/>
-          <w:shd w:val="clear" w:color="auto" w:fill="FFFFFF"/>
-          <w:lang w:val="es-PE"/>
-        </w:rPr>
-        <w:t xml:space="preserve"> </w:t>
+          <w:lang w:val="en-CA"/>
+        </w:rPr>
+        <w:t xml:space="preserve">, M. Muller </w:t>
       </w:r>
       <w:r>
         <w:rPr>
@@ -1205,7 +2130,7 @@
       </w:r>
     </w:p>
     <w:sectPr>
-      <w:headerReference w:type="default" r:id="rId8"/>
+      <w:headerReference w:type="default" r:id="rId9"/>
       <w:pgSz w:w="12240" w:h="15840" w:code="1"/>
       <w:pgMar w:top="1008" w:right="936" w:bottom="1008" w:left="936" w:header="432" w:footer="432" w:gutter="0"/>
       <w:cols w:num="2" w:space="288"/>
@@ -1274,7 +2199,7 @@
       <w:rPr>
         <w:noProof/>
       </w:rPr>
-      <w:t>1</w:t>
+      <w:t>2</w:t>
     </w:r>
     <w:r>
       <w:fldChar w:fldCharType="end"/>
@@ -3838,7 +4763,7 @@
 </file>
 
 <file path=customXml/itemProps1.xml><?xml version="1.0" encoding="utf-8"?>
-<ds:datastoreItem xmlns:ds="http://schemas.openxmlformats.org/officeDocument/2006/customXml" ds:itemID="{E678591B-3D69-4330-A1FE-B10338401C48}">
+<ds:datastoreItem xmlns:ds="http://schemas.openxmlformats.org/officeDocument/2006/customXml" ds:itemID="{8E57AB54-AE23-4B77-8B27-44F62E00644E}">
   <ds:schemaRefs>
     <ds:schemaRef ds:uri="http://schemas.openxmlformats.org/officeDocument/2006/bibliography"/>
   </ds:schemaRefs>

</xml_diff>

<commit_message>
El informe de separacionespectral ya esta decente
</commit_message>
<xml_diff>
--- a/SpectrumSeparator/Informe_Separacion.docx
+++ b/SpectrumSeparator/Informe_Separacion.docx
@@ -69,1458 +69,424 @@
     <w:p>
       <w:pPr>
         <w:pStyle w:val="Ttulo1"/>
-        <w:rPr>
-          <w:lang w:val="es-AR"/>
-        </w:rPr>
-      </w:pPr>
-      <w:r>
-        <w:rPr>
-          <w:lang w:val="es-AR"/>
-        </w:rPr>
+      </w:pPr>
+      <w:r>
         <w:t>Separación</w:t>
       </w:r>
       <w:r>
-        <w:rPr>
-          <w:lang w:val="es-AR"/>
-        </w:rPr>
         <w:t xml:space="preserve"> espectral</w:t>
       </w:r>
     </w:p>
     <w:p>
       <w:pPr>
         <w:pStyle w:val="Ttulo2"/>
-        <w:rPr>
-          <w:lang w:val="es-AR"/>
-        </w:rPr>
-      </w:pPr>
-      <w:r>
-        <w:rPr>
-          <w:lang w:val="es-AR"/>
-        </w:rPr>
+      </w:pPr>
+      <w:r>
         <w:t>Objetivo y resumen</w:t>
       </w:r>
     </w:p>
     <w:p>
-      <w:pPr>
-        <w:rPr>
-          <w:lang w:val="es-AR"/>
-        </w:rPr>
-      </w:pPr>
-      <w:r>
-        <w:rPr>
-          <w:lang w:val="es-AR"/>
-        </w:rPr>
+      <w:r>
         <w:t>Se tomó como objetivo agregar al programa principal una funcionalidad que permita obtener un a</w:t>
       </w:r>
       <w:r>
-        <w:rPr>
-          <w:lang w:val="es-AR"/>
-        </w:rPr>
         <w:t>rchivo de a</w:t>
       </w:r>
       <w:r>
-        <w:rPr>
-          <w:lang w:val="es-AR"/>
-        </w:rPr>
         <w:t>udio únicamente con los instrumentos de percusión y otro con los instrumentos armónicos a partir de un único archivo de audio con una canción.</w:t>
       </w:r>
     </w:p>
     <w:p>
-      <w:pPr>
-        <w:rPr>
-          <w:lang w:val="es-AR"/>
-        </w:rPr>
-      </w:pPr>
-      <w:r>
-        <w:rPr>
-          <w:lang w:val="es-AR"/>
-        </w:rPr>
-        <w:t xml:space="preserve">Dicho objetivo pudo cumplirse empleando el algoritmo obtenido de [1]. El algoritmo consiste </w:t>
-      </w:r>
-      <w:r>
-        <w:rPr>
-          <w:lang w:val="es-AR"/>
-        </w:rPr>
+      <w:r>
+        <w:t>Dicho objetivo pudo cumplirse emplea</w:t>
+      </w:r>
+      <w:r>
+        <w:t xml:space="preserve">ndo el algoritmo obtenido de </w:t>
+      </w:r>
+      <w:r>
+        <w:fldChar w:fldCharType="begin"/>
+      </w:r>
+      <w:r>
+        <w:instrText xml:space="preserve"> REF _Ref31367216 \r \h </w:instrText>
+      </w:r>
+      <w:r>
+        <w:fldChar w:fldCharType="separate"/>
+      </w:r>
+      <w:r>
+        <w:t>[1]</w:t>
+      </w:r>
+      <w:r>
+        <w:fldChar w:fldCharType="end"/>
+      </w:r>
+      <w:r>
+        <w:t xml:space="preserve">. El algoritmo consiste </w:t>
+      </w:r>
+      <w:r>
         <w:t>en la aplicación de filtros sobre el</w:t>
       </w:r>
       <w:r>
-        <w:rPr>
-          <w:lang w:val="es-AR"/>
-        </w:rPr>
-        <w:t xml:space="preserve"> espectrograma del audio original para crear otros dos espectrogramas a partir de los cuales se obtienen los audios deseados. La funcionalidad lograda puede utilizarse simplemente indicando el archivo de audio al que se quiere separar en parte armónica o parte percusiva. Adicionalmente, cuenta con cuatro parámetros que pueden ser configurados por el usuario para </w:t>
-      </w:r>
-      <w:r>
-        <w:rPr>
-          <w:lang w:val="es-AR"/>
-        </w:rPr>
+        <w:t xml:space="preserve"> espectrograma del audio original para crear otros dos espectrogramas a partir de los cuales se </w:t>
+      </w:r>
+      <w:r>
+        <w:t>generan dos mascaras binarias utilizadas para obtener</w:t>
+      </w:r>
+      <w:r>
+        <w:t xml:space="preserve"> los audios deseados. La funcionalidad lograda puede utilizarse simplemente indicando el archivo de audio que se quiere separar en parte armónica o parte percusiva. Adicionalmente, cuenta con cuatro parámetros que pueden ser configurados por el usuario para </w:t>
+      </w:r>
+      <w:r>
         <w:t>a</w:t>
       </w:r>
       <w:r>
-        <w:rPr>
-          <w:lang w:val="es-AR"/>
-        </w:rPr>
         <w:t xml:space="preserve">justar los resultados obtenidos. Los parámetros con mayor efecto en los resultados fueron el factor de separación β y el tamaño de muestras a tomar para cada </w:t>
       </w:r>
-      <w:proofErr w:type="spellStart"/>
-      <w:r>
-        <w:rPr>
-          <w:lang w:val="es-AR"/>
-        </w:rPr>
-        <w:t>fft</w:t>
-      </w:r>
-      <w:proofErr w:type="spellEnd"/>
-      <w:r>
-        <w:rPr>
-          <w:lang w:val="es-AR"/>
-        </w:rPr>
-        <w:t xml:space="preserve"> del espectrograma.</w:t>
+      <w:r>
+        <w:t>Fast Fourier Transform(</w:t>
+      </w:r>
+      <w:r>
+        <w:t>FFT) del</w:t>
+      </w:r>
+      <w:r>
+        <w:t xml:space="preserve"> espectrograma.</w:t>
       </w:r>
     </w:p>
     <w:p>
       <w:pPr>
         <w:pStyle w:val="Ttulo2"/>
-        <w:rPr>
-          <w:lang w:val="es-AR"/>
-        </w:rPr>
-      </w:pPr>
-      <w:r>
-        <w:rPr>
-          <w:lang w:val="es-AR"/>
-        </w:rPr>
+      </w:pPr>
+      <w:r>
         <w:t>Sonidos percusivos y armónicos</w:t>
       </w:r>
     </w:p>
     <w:p>
-      <w:pPr>
-        <w:rPr>
-          <w:lang w:val="es-AR"/>
-        </w:rPr>
-      </w:pPr>
-      <w:r>
-        <w:rPr>
-          <w:lang w:val="es-AR"/>
-        </w:rPr>
+      <w:r>
         <w:t>Para comenzar a analizar como cumplir nuestro objetivo hace falta primero definir las características de los elementos percusivos de</w:t>
       </w:r>
       <w:r>
-        <w:rPr>
-          <w:lang w:val="es-AR"/>
-        </w:rPr>
         <w:t xml:space="preserve"> un audio, así como también de los armónicos.</w:t>
+      </w:r>
+    </w:p>
+    <w:p/>
+    <w:p>
+      <w:pPr>
+        <w:keepNext/>
+      </w:pPr>
+      <w:r>
+        <w:rPr>
+          <w:noProof/>
+          <w:lang w:val="en-CA" w:eastAsia="en-CA"/>
+        </w:rPr>
+        <w:drawing>
+          <wp:inline distT="0" distB="0" distL="0" distR="0" wp14:anchorId="63CE444B" wp14:editId="7B1ED280">
+            <wp:extent cx="3200400" cy="2146935"/>
+            <wp:effectExtent l="0" t="0" r="0" b="5715"/>
+            <wp:docPr id="11" name="Imagen 11"/>
+            <wp:cNvGraphicFramePr>
+              <a:graphicFrameLocks xmlns:a="http://schemas.openxmlformats.org/drawingml/2006/main" noChangeAspect="1"/>
+            </wp:cNvGraphicFramePr>
+            <a:graphic xmlns:a="http://schemas.openxmlformats.org/drawingml/2006/main">
+              <a:graphicData uri="http://schemas.openxmlformats.org/drawingml/2006/picture">
+                <pic:pic xmlns:pic="http://schemas.openxmlformats.org/drawingml/2006/picture">
+                  <pic:nvPicPr>
+                    <pic:cNvPr id="11" name="Violin.PNG"/>
+                    <pic:cNvPicPr/>
+                  </pic:nvPicPr>
+                  <pic:blipFill>
+                    <a:blip r:embed="rId8" cstate="print">
+                      <a:extLst>
+                        <a:ext uri="{28A0092B-C50C-407E-A947-70E740481C1C}">
+                          <a14:useLocalDpi xmlns:a14="http://schemas.microsoft.com/office/drawing/2010/main" val="0"/>
+                        </a:ext>
+                      </a:extLst>
+                    </a:blip>
+                    <a:stretch>
+                      <a:fillRect/>
+                    </a:stretch>
+                  </pic:blipFill>
+                  <pic:spPr>
+                    <a:xfrm>
+                      <a:off x="0" y="0"/>
+                      <a:ext cx="3200400" cy="2146935"/>
+                    </a:xfrm>
+                    <a:prstGeom prst="rect">
+                      <a:avLst/>
+                    </a:prstGeom>
+                  </pic:spPr>
+                </pic:pic>
+              </a:graphicData>
+            </a:graphic>
+          </wp:inline>
+        </w:drawing>
       </w:r>
     </w:p>
     <w:p>
       <w:pPr>
-        <w:rPr>
-          <w:lang w:val="es-AR"/>
-        </w:rPr>
-      </w:pPr>
-      <w:r>
-        <w:rPr>
-          <w:lang w:val="es-AR"/>
-        </w:rPr>
-        <w:t>Como puede verse en la figura</w:t>
+        <w:jc w:val="center"/>
+        <w:rPr>
+          <w:rStyle w:val="nfasis"/>
+          <w:i w:val="0"/>
+        </w:rPr>
+      </w:pPr>
+      <w:bookmarkStart w:id="0" w:name="_Ref31374815"/>
+      <w:r>
+        <w:rPr>
+          <w:rStyle w:val="nfasis"/>
+          <w:i w:val="0"/>
+        </w:rPr>
+        <w:t xml:space="preserve">Figure </w:t>
+      </w:r>
+      <w:r>
+        <w:rPr>
+          <w:rStyle w:val="nfasis"/>
+          <w:i w:val="0"/>
+        </w:rPr>
+        <w:fldChar w:fldCharType="begin"/>
+      </w:r>
+      <w:r>
+        <w:rPr>
+          <w:rStyle w:val="nfasis"/>
+          <w:i w:val="0"/>
+        </w:rPr>
+        <w:instrText xml:space="preserve"> SEQ Figure \* ARABIC </w:instrText>
+      </w:r>
+      <w:r>
+        <w:rPr>
+          <w:rStyle w:val="nfasis"/>
+          <w:i w:val="0"/>
+        </w:rPr>
+        <w:fldChar w:fldCharType="separate"/>
+      </w:r>
+      <w:r>
+        <w:rPr>
+          <w:rStyle w:val="nfasis"/>
+          <w:i w:val="0"/>
+          <w:noProof/>
+        </w:rPr>
+        <w:t>1</w:t>
+      </w:r>
+      <w:r>
+        <w:rPr>
+          <w:rStyle w:val="nfasis"/>
+          <w:i w:val="0"/>
+        </w:rPr>
+        <w:fldChar w:fldCharType="end"/>
+      </w:r>
+      <w:bookmarkEnd w:id="0"/>
+      <w:r>
+        <w:rPr>
+          <w:rStyle w:val="nfasis"/>
+          <w:i w:val="0"/>
+        </w:rPr>
+        <w:t>. Espectrograma de un violín</w:t>
+      </w:r>
+    </w:p>
+    <w:p/>
+    <w:p>
+      <w:r>
+        <w:t xml:space="preserve">Como puede verse en </w:t>
+      </w:r>
+      <w:r>
+        <w:t>‘</w:t>
+      </w:r>
+      <w:r>
+        <w:fldChar w:fldCharType="begin"/>
+      </w:r>
+      <w:r>
+        <w:instrText xml:space="preserve"> REF _Ref31374815 \h </w:instrText>
+      </w:r>
+      <w:r>
+        <w:fldChar w:fldCharType="separate"/>
+      </w:r>
+      <w:r>
+        <w:rPr>
+          <w:rStyle w:val="nfasis"/>
+          <w:i w:val="0"/>
+        </w:rPr>
+        <w:t xml:space="preserve">Figure </w:t>
+      </w:r>
+      <w:r>
+        <w:rPr>
+          <w:rStyle w:val="nfasis"/>
+          <w:i w:val="0"/>
+          <w:noProof/>
+        </w:rPr>
+        <w:t>1</w:t>
+      </w:r>
+      <w:r>
+        <w:fldChar w:fldCharType="end"/>
+      </w:r>
+      <w:r>
+        <w:fldChar w:fldCharType="begin"/>
+      </w:r>
+      <w:r>
+        <w:instrText xml:space="preserve"> REF _Ref31374815 \h </w:instrText>
+      </w:r>
+      <w:r>
+        <w:fldChar w:fldCharType="separate"/>
+      </w:r>
+      <w:r>
+        <w:fldChar w:fldCharType="end"/>
+      </w:r>
+      <w:r>
+        <w:t>’ el espectro de un violín en el tiempo forma estructuras horizontales en el tiempo, lo que quiere decir que su espectrograma es continuo en el tiempo pero no en frecuencia.</w:t>
+      </w:r>
+    </w:p>
+    <w:p/>
+    <w:p>
+      <w:pPr>
+        <w:keepNext/>
+      </w:pPr>
+      <w:r>
+        <w:rPr>
+          <w:noProof/>
+          <w:lang w:val="en-CA" w:eastAsia="en-CA"/>
+        </w:rPr>
+        <w:drawing>
+          <wp:inline distT="0" distB="0" distL="0" distR="0" wp14:anchorId="2B47D962" wp14:editId="7E6B5572">
+            <wp:extent cx="3200400" cy="2149475"/>
+            <wp:effectExtent l="0" t="0" r="0" b="3175"/>
+            <wp:docPr id="12" name="Imagen 12"/>
+            <wp:cNvGraphicFramePr>
+              <a:graphicFrameLocks xmlns:a="http://schemas.openxmlformats.org/drawingml/2006/main" noChangeAspect="1"/>
+            </wp:cNvGraphicFramePr>
+            <a:graphic xmlns:a="http://schemas.openxmlformats.org/drawingml/2006/main">
+              <a:graphicData uri="http://schemas.openxmlformats.org/drawingml/2006/picture">
+                <pic:pic xmlns:pic="http://schemas.openxmlformats.org/drawingml/2006/picture">
+                  <pic:nvPicPr>
+                    <pic:cNvPr id="12" name="Drums.PNG"/>
+                    <pic:cNvPicPr/>
+                  </pic:nvPicPr>
+                  <pic:blipFill>
+                    <a:blip r:embed="rId9" cstate="print">
+                      <a:extLst>
+                        <a:ext uri="{28A0092B-C50C-407E-A947-70E740481C1C}">
+                          <a14:useLocalDpi xmlns:a14="http://schemas.microsoft.com/office/drawing/2010/main" val="0"/>
+                        </a:ext>
+                      </a:extLst>
+                    </a:blip>
+                    <a:stretch>
+                      <a:fillRect/>
+                    </a:stretch>
+                  </pic:blipFill>
+                  <pic:spPr>
+                    <a:xfrm>
+                      <a:off x="0" y="0"/>
+                      <a:ext cx="3200400" cy="2149475"/>
+                    </a:xfrm>
+                    <a:prstGeom prst="rect">
+                      <a:avLst/>
+                    </a:prstGeom>
+                  </pic:spPr>
+                </pic:pic>
+              </a:graphicData>
+            </a:graphic>
+          </wp:inline>
+        </w:drawing>
       </w:r>
     </w:p>
     <w:p>
       <w:pPr>
-        <w:rPr>
-          <w:lang w:val="es-AR"/>
-        </w:rPr>
-      </w:pPr>
+        <w:jc w:val="center"/>
+      </w:pPr>
+      <w:bookmarkStart w:id="1" w:name="_Ref31375109"/>
+      <w:r>
+        <w:t xml:space="preserve">Figure </w:t>
+      </w:r>
+      <w:r>
+        <w:fldChar w:fldCharType="begin"/>
+      </w:r>
+      <w:r>
+        <w:instrText xml:space="preserve"> SEQ Figure \* ARABIC </w:instrText>
+      </w:r>
+      <w:r>
+        <w:fldChar w:fldCharType="separate"/>
+      </w:r>
+      <w:r>
+        <w:rPr>
+          <w:noProof/>
+        </w:rPr>
+        <w:t>2</w:t>
+      </w:r>
+      <w:r>
+        <w:fldChar w:fldCharType="end"/>
+      </w:r>
+      <w:bookmarkEnd w:id="1"/>
+      <w:r>
+        <w:t>. Espectrograma de un solo de batería</w:t>
+      </w:r>
     </w:p>
+    <w:p/>
     <w:p>
-      <w:pPr>
-        <w:rPr>
-          <w:lang w:val="es-AR"/>
-        </w:rPr>
-      </w:pPr>
+      <w:r>
+        <w:t>Por otro lado, como se puede ver en ‘</w:t>
+      </w:r>
+      <w:r>
+        <w:fldChar w:fldCharType="begin"/>
+      </w:r>
+      <w:r>
+        <w:instrText xml:space="preserve"> REF _Ref31375109 \h </w:instrText>
+      </w:r>
+      <w:r>
+        <w:fldChar w:fldCharType="separate"/>
+      </w:r>
+      <w:r>
+        <w:t xml:space="preserve">Figure </w:t>
+      </w:r>
+      <w:r>
+        <w:rPr>
+          <w:noProof/>
+        </w:rPr>
+        <w:t>2</w:t>
+      </w:r>
+      <w:r>
+        <w:fldChar w:fldCharType="end"/>
+      </w:r>
+      <w:r>
+        <w:t>’, un instrumento percusivo como lo es una batería presenta estructuras verticales en su espectrograma, que significa que presenta continuidad en frecuencia pero no en el tiempo.</w:t>
+      </w:r>
+      <w:r>
+        <w:t xml:space="preserve"> Esto se debe a que los instrumentos percusivos tienen una duración muy corta en el tiempo lo que significa que se extienden en el dominio de la </w:t>
+      </w:r>
+      <w:r>
+        <w:t>frecuencia. Esta</w:t>
+      </w:r>
+      <w:r>
+        <w:t xml:space="preserve"> es la razón por la que los instrumentos percusivos se denominan también instrumentos inarmónicos debido a que como contienen una banda muy amplia de frecuencias no es posible caracterizarlos por las frecuencias o armónicos que poseen.</w:t>
+      </w:r>
     </w:p>
+    <w:p/>
+    <w:p/>
+    <w:p/>
+    <w:p/>
+    <w:p/>
+    <w:p/>
+    <w:p/>
+    <w:p/>
+    <w:p/>
+    <w:p/>
+    <w:p/>
+    <w:p/>
+    <w:p/>
+    <w:p/>
     <w:p>
-      <w:pPr>
-        <w:pStyle w:val="Ttulo2"/>
-        <w:rPr>
-          <w:lang w:val="es-AR"/>
-        </w:rPr>
-      </w:pPr>
-      <w:r>
-        <w:rPr>
-          <w:lang w:val="es-AR"/>
-        </w:rPr>
-        <w:t>Algoritmo</w:t>
-      </w:r>
-    </w:p>
-    <w:p>
-      <w:pPr>
-        <w:rPr>
-          <w:lang w:val="es-AR"/>
-        </w:rPr>
-      </w:pPr>
-    </w:p>
-    <w:p>
-      <w:pPr>
-        <w:pStyle w:val="Ttulo3"/>
-        <w:rPr>
-          <w:lang w:val="es-AR"/>
-        </w:rPr>
-      </w:pPr>
-      <w:r>
-        <w:rPr>
-          <w:lang w:val="es-AR"/>
-        </w:rPr>
-        <w:t>Calculo de espectrograma y filtrado</w:t>
-      </w:r>
-    </w:p>
-    <w:p>
-      <w:pPr>
-        <w:ind w:left="202"/>
-        <w:rPr>
-          <w:lang w:val="es-AR"/>
-        </w:rPr>
-      </w:pPr>
-      <w:r>
-        <w:rPr>
-          <w:lang w:val="es-AR"/>
-        </w:rPr>
-        <w:t xml:space="preserve">En primer lugar, se debe obtener el espectrograma del vector con las muestras de la canción. El número de muestras a utilizar para cada </w:t>
-      </w:r>
-      <w:proofErr w:type="spellStart"/>
-      <w:r>
-        <w:rPr>
-          <w:lang w:val="es-AR"/>
-        </w:rPr>
-        <w:t>Fast</w:t>
-      </w:r>
-      <w:proofErr w:type="spellEnd"/>
-      <w:r>
-        <w:rPr>
-          <w:lang w:val="es-AR"/>
-        </w:rPr>
-        <w:t xml:space="preserve"> Fourier </w:t>
-      </w:r>
-      <w:proofErr w:type="spellStart"/>
-      <w:r>
-        <w:rPr>
-          <w:lang w:val="es-AR"/>
-        </w:rPr>
-        <w:t>Transform</w:t>
-      </w:r>
-      <w:proofErr w:type="spellEnd"/>
-      <w:r>
-        <w:rPr>
-          <w:lang w:val="es-AR"/>
-        </w:rPr>
-        <w:t xml:space="preserve">(FFT) de la Short Time Fourier </w:t>
-      </w:r>
-      <w:proofErr w:type="spellStart"/>
-      <w:r>
-        <w:rPr>
-          <w:lang w:val="es-AR"/>
-        </w:rPr>
-        <w:t>Transform</w:t>
-      </w:r>
-      <w:proofErr w:type="spellEnd"/>
-      <w:r>
-        <w:rPr>
-          <w:lang w:val="es-AR"/>
-        </w:rPr>
-        <w:t>(STFT) es un parámetro importante del algoritmo y se denotara con el símbolo N.</w:t>
-      </w:r>
-    </w:p>
-    <w:p>
-      <w:pPr>
-        <w:ind w:left="202"/>
-        <w:rPr>
-          <w:lang w:val="es-AR"/>
-        </w:rPr>
-      </w:pPr>
-      <w:r>
-        <w:rPr>
-          <w:lang w:val="es-AR"/>
-        </w:rPr>
-        <w:t xml:space="preserve"> La elección de los demás parámetros de la STFT como el tipo de ventana y el </w:t>
-      </w:r>
-      <w:proofErr w:type="spellStart"/>
-      <w:r>
-        <w:rPr>
-          <w:lang w:val="es-AR"/>
-        </w:rPr>
-        <w:t>overlap</w:t>
-      </w:r>
-      <w:proofErr w:type="spellEnd"/>
-      <w:r>
-        <w:rPr>
-          <w:lang w:val="es-AR"/>
-        </w:rPr>
-        <w:t xml:space="preserve"> no tienen un efecto apreciable en el resultado final, por lo que simplemente se utiliza la ventana de haming con un </w:t>
-      </w:r>
-      <w:proofErr w:type="spellStart"/>
-      <w:r>
-        <w:rPr>
-          <w:lang w:val="es-AR"/>
-        </w:rPr>
-        <w:t>overlap</w:t>
-      </w:r>
-      <w:proofErr w:type="spellEnd"/>
-      <w:r>
-        <w:rPr>
-          <w:lang w:val="es-AR"/>
-        </w:rPr>
-        <w:t xml:space="preserve"> del 50</w:t>
-      </w:r>
-      <w:r>
-        <w:rPr>
-          <w:lang w:val="es-AR"/>
-        </w:rPr>
-        <w:t>%. Una</w:t>
-      </w:r>
-      <w:r>
-        <w:rPr>
-          <w:lang w:val="es-AR"/>
-        </w:rPr>
-        <w:t xml:space="preserve"> vez realizada la STFT del vector con muestras se toma el modulo del resultado y se obtiene el espectrograma del audio original.</w:t>
-      </w:r>
-    </w:p>
-    <w:p>
-      <w:pPr>
-        <w:ind w:left="202"/>
-        <w:rPr>
-          <w:lang w:val="es-AR"/>
-        </w:rPr>
-      </w:pPr>
-      <w:r>
-        <w:rPr>
-          <w:lang w:val="es-AR"/>
-        </w:rPr>
-        <w:t xml:space="preserve">El paso siguiente es la aplicación del filtro armónico y del filtro </w:t>
-      </w:r>
-      <w:proofErr w:type="spellStart"/>
-      <w:r>
-        <w:rPr>
-          <w:lang w:val="es-AR"/>
-        </w:rPr>
-        <w:t>percusivo</w:t>
-      </w:r>
-      <w:proofErr w:type="spellEnd"/>
-      <w:r>
-        <w:rPr>
-          <w:lang w:val="es-AR"/>
-        </w:rPr>
-        <w:t xml:space="preserve"> al espectrograma calculado </w:t>
-      </w:r>
-      <w:r>
-        <w:rPr>
-          <w:lang w:val="es-AR"/>
-        </w:rPr>
-        <w:t>previamente. Al</w:t>
-      </w:r>
-      <w:r>
-        <w:rPr>
-          <w:lang w:val="es-AR"/>
-        </w:rPr>
-        <w:t xml:space="preserve"> aplicar </w:t>
-      </w:r>
-      <w:r>
-        <w:rPr>
-          <w:lang w:val="es-AR"/>
-        </w:rPr>
-        <w:t>dichos filtros</w:t>
-      </w:r>
-      <w:r>
-        <w:rPr>
-          <w:lang w:val="es-AR"/>
-        </w:rPr>
-        <w:t xml:space="preserve"> se obtienen dos </w:t>
-      </w:r>
-      <w:r>
-        <w:rPr>
-          <w:lang w:val="es-AR"/>
-        </w:rPr>
-        <w:t>nuevos espectrogramas. Los filtros utilizados se definen de la siguiente manera:</w:t>
-      </w:r>
-    </w:p>
-    <w:p>
-      <w:pPr>
-        <w:ind w:left="202"/>
-        <w:rPr>
-          <w:lang w:val="es-AR"/>
-        </w:rPr>
-      </w:pPr>
-    </w:p>
-    <w:p>
-      <w:pPr>
-        <w:ind w:left="202"/>
-        <w:jc w:val="center"/>
-        <w:rPr>
-          <w:sz w:val="22"/>
-          <w:szCs w:val="22"/>
-          <w:lang w:val="en-CA"/>
-        </w:rPr>
-      </w:pPr>
-      <w:proofErr w:type="gramStart"/>
-      <w:r>
-        <w:rPr>
-          <w:sz w:val="22"/>
-          <w:szCs w:val="22"/>
-          <w:lang w:val="en-CA"/>
-        </w:rPr>
-        <w:t>S</w:t>
-      </w:r>
-      <w:r>
-        <w:rPr>
-          <w:sz w:val="22"/>
-          <w:szCs w:val="22"/>
-          <w:vertAlign w:val="subscript"/>
-          <w:lang w:val="en-CA"/>
-        </w:rPr>
-        <w:t>P</w:t>
-      </w:r>
-      <w:r>
-        <w:rPr>
-          <w:sz w:val="22"/>
-          <w:szCs w:val="22"/>
-          <w:lang w:val="en-CA"/>
-        </w:rPr>
-        <w:t>[</w:t>
-      </w:r>
-      <w:proofErr w:type="gramEnd"/>
-      <w:r>
-        <w:rPr>
-          <w:sz w:val="22"/>
-          <w:szCs w:val="22"/>
-          <w:lang w:val="en-CA"/>
-        </w:rPr>
-        <w:t>t, k]</w:t>
-      </w:r>
-      <w:r>
-        <w:rPr>
-          <w:sz w:val="22"/>
-          <w:szCs w:val="22"/>
-          <w:vertAlign w:val="subscript"/>
-          <w:lang w:val="en-CA"/>
-        </w:rPr>
-        <w:t xml:space="preserve"> </w:t>
-      </w:r>
-      <w:r>
-        <w:rPr>
-          <w:sz w:val="22"/>
-          <w:szCs w:val="22"/>
-          <w:lang w:val="en-CA"/>
-        </w:rPr>
-        <w:t xml:space="preserve">= </w:t>
-      </w:r>
-      <w:r>
-        <w:rPr>
-          <w:sz w:val="22"/>
-          <w:szCs w:val="22"/>
-          <w:lang w:val="en-CA"/>
-        </w:rPr>
-        <w:t>Median( S</w:t>
-      </w:r>
-      <w:r>
-        <w:rPr>
-          <w:sz w:val="22"/>
-          <w:szCs w:val="22"/>
-          <w:lang w:val="en-CA"/>
-        </w:rPr>
-        <w:t>[t, k</w:t>
-      </w:r>
-      <w:r>
-        <w:rPr>
-          <w:sz w:val="22"/>
-          <w:szCs w:val="22"/>
-          <w:lang w:val="en-CA"/>
-        </w:rPr>
-        <w:t xml:space="preserve"> </w:t>
-      </w:r>
-      <w:r>
-        <w:rPr>
-          <w:sz w:val="22"/>
-          <w:szCs w:val="22"/>
-          <w:lang w:val="en-CA"/>
-        </w:rPr>
-        <w:t>-</w:t>
-      </w:r>
-      <w:r>
-        <w:rPr>
-          <w:sz w:val="22"/>
-          <w:szCs w:val="22"/>
-          <w:lang w:val="en-CA"/>
-        </w:rPr>
-        <w:t xml:space="preserve"> </w:t>
-      </w:r>
-      <w:proofErr w:type="spellStart"/>
-      <w:r>
-        <w:rPr>
-          <w:sz w:val="22"/>
-          <w:szCs w:val="22"/>
-          <w:lang w:val="en-CA"/>
-        </w:rPr>
-        <w:t>L</w:t>
-      </w:r>
-      <w:r>
-        <w:rPr>
-          <w:sz w:val="22"/>
-          <w:szCs w:val="22"/>
-          <w:vertAlign w:val="subscript"/>
-          <w:lang w:val="en-CA"/>
-        </w:rPr>
-        <w:t>p</w:t>
-      </w:r>
-      <w:proofErr w:type="spellEnd"/>
-      <w:r>
-        <w:rPr>
-          <w:sz w:val="22"/>
-          <w:szCs w:val="22"/>
-          <w:lang w:val="en-CA"/>
-        </w:rPr>
-        <w:t>/2</w:t>
-      </w:r>
-      <w:r>
-        <w:rPr>
-          <w:sz w:val="22"/>
-          <w:szCs w:val="22"/>
-          <w:lang w:val="en-CA"/>
-        </w:rPr>
-        <w:t>]</w:t>
-      </w:r>
-      <w:r>
-        <w:rPr>
-          <w:sz w:val="22"/>
-          <w:szCs w:val="22"/>
-          <w:lang w:val="en-CA"/>
-        </w:rPr>
-        <w:t xml:space="preserve">, … , S[t, k + </w:t>
-      </w:r>
-      <w:proofErr w:type="spellStart"/>
-      <w:r>
-        <w:rPr>
-          <w:sz w:val="22"/>
-          <w:szCs w:val="22"/>
-          <w:lang w:val="en-CA"/>
-        </w:rPr>
-        <w:t>L</w:t>
-      </w:r>
-      <w:r>
-        <w:rPr>
-          <w:sz w:val="22"/>
-          <w:szCs w:val="22"/>
-          <w:vertAlign w:val="subscript"/>
-          <w:lang w:val="en-CA"/>
-        </w:rPr>
-        <w:t>p</w:t>
-      </w:r>
-      <w:proofErr w:type="spellEnd"/>
-      <w:r>
-        <w:rPr>
-          <w:sz w:val="22"/>
-          <w:szCs w:val="22"/>
-          <w:lang w:val="en-CA"/>
-        </w:rPr>
-        <w:t xml:space="preserve">/2] </w:t>
-      </w:r>
-      <w:r>
-        <w:rPr>
-          <w:sz w:val="22"/>
-          <w:szCs w:val="22"/>
-          <w:lang w:val="en-CA"/>
-        </w:rPr>
-        <w:t>)</w:t>
-      </w:r>
-    </w:p>
-    <w:p>
-      <w:pPr>
-        <w:ind w:left="202"/>
-        <w:jc w:val="center"/>
-        <w:rPr>
-          <w:sz w:val="22"/>
-          <w:szCs w:val="22"/>
-          <w:lang w:val="en-CA"/>
-        </w:rPr>
-      </w:pPr>
-      <w:r>
-        <w:rPr>
-          <w:sz w:val="22"/>
-          <w:szCs w:val="22"/>
-          <w:lang w:val="en-CA"/>
-        </w:rPr>
-        <w:t>S</w:t>
-      </w:r>
-      <w:r>
-        <w:rPr>
-          <w:sz w:val="22"/>
-          <w:szCs w:val="22"/>
-          <w:vertAlign w:val="subscript"/>
-          <w:lang w:val="en-CA"/>
-        </w:rPr>
-        <w:t xml:space="preserve">a </w:t>
-      </w:r>
-      <w:r>
-        <w:rPr>
-          <w:sz w:val="22"/>
-          <w:szCs w:val="22"/>
-          <w:lang w:val="en-CA"/>
-        </w:rPr>
-        <w:t xml:space="preserve">[t, </w:t>
-      </w:r>
-      <w:proofErr w:type="gramStart"/>
-      <w:r>
-        <w:rPr>
-          <w:sz w:val="22"/>
-          <w:szCs w:val="22"/>
-          <w:lang w:val="en-CA"/>
-        </w:rPr>
-        <w:t>k ]</w:t>
-      </w:r>
-      <w:proofErr w:type="gramEnd"/>
-      <w:r>
-        <w:rPr>
-          <w:sz w:val="22"/>
-          <w:szCs w:val="22"/>
-          <w:lang w:val="en-CA"/>
-        </w:rPr>
-        <w:t>= Median( S[t– L</w:t>
-      </w:r>
-      <w:r>
-        <w:rPr>
-          <w:sz w:val="22"/>
-          <w:szCs w:val="22"/>
-          <w:vertAlign w:val="subscript"/>
-          <w:lang w:val="en-CA"/>
-        </w:rPr>
-        <w:t>a</w:t>
-      </w:r>
-      <w:r>
-        <w:rPr>
-          <w:sz w:val="22"/>
-          <w:szCs w:val="22"/>
-          <w:lang w:val="en-CA"/>
-        </w:rPr>
-        <w:t>/2, k], … , S[t+ L</w:t>
-      </w:r>
-      <w:r>
-        <w:rPr>
-          <w:sz w:val="22"/>
-          <w:szCs w:val="22"/>
-          <w:vertAlign w:val="subscript"/>
-          <w:lang w:val="en-CA"/>
-        </w:rPr>
-        <w:t>a</w:t>
-      </w:r>
-      <w:r>
-        <w:rPr>
-          <w:sz w:val="22"/>
-          <w:szCs w:val="22"/>
-          <w:lang w:val="en-CA"/>
-        </w:rPr>
-        <w:t>/2, k] )</w:t>
-      </w:r>
-    </w:p>
-    <w:p>
-      <w:pPr>
-        <w:ind w:left="202"/>
-        <w:jc w:val="center"/>
-        <w:rPr>
-          <w:sz w:val="22"/>
-          <w:szCs w:val="22"/>
-          <w:lang w:val="en-CA"/>
-        </w:rPr>
-      </w:pPr>
-    </w:p>
-    <w:p>
-      <w:pPr>
-        <w:ind w:left="202"/>
-        <w:rPr>
-          <w:lang w:val="es-PE"/>
-        </w:rPr>
-      </w:pPr>
-      <w:r>
-        <w:rPr>
-          <w:lang w:val="es-PE"/>
-        </w:rPr>
-        <w:t xml:space="preserve">Donde t es el índice para los bloques de tiempo y k es el índice para los bins de frecuencia. </w:t>
-      </w:r>
-      <w:r>
-        <w:rPr>
-          <w:lang w:val="es-PE"/>
-        </w:rPr>
-        <w:t xml:space="preserve">La función Median devuelve la mediana del conjunto de valores recibidos. Las variables </w:t>
-      </w:r>
-      <w:proofErr w:type="spellStart"/>
-      <w:proofErr w:type="gramStart"/>
-      <w:r>
-        <w:rPr>
-          <w:lang w:val="es-PE"/>
-        </w:rPr>
-        <w:t>L</w:t>
-      </w:r>
-      <w:r>
-        <w:rPr>
-          <w:vertAlign w:val="subscript"/>
-          <w:lang w:val="es-PE"/>
-        </w:rPr>
-        <w:t>p</w:t>
-      </w:r>
-      <w:proofErr w:type="spellEnd"/>
-      <w:r>
-        <w:rPr>
-          <w:lang w:val="es-PE"/>
-        </w:rPr>
-        <w:t xml:space="preserve">  y</w:t>
-      </w:r>
-      <w:proofErr w:type="gramEnd"/>
-      <w:r>
-        <w:rPr>
-          <w:lang w:val="es-PE"/>
-        </w:rPr>
-        <w:t xml:space="preserve"> L</w:t>
-      </w:r>
-      <w:r>
-        <w:rPr>
-          <w:vertAlign w:val="subscript"/>
-          <w:lang w:val="es-PE"/>
-        </w:rPr>
-        <w:t xml:space="preserve">a </w:t>
-      </w:r>
-      <w:r>
-        <w:rPr>
-          <w:lang w:val="es-PE"/>
-        </w:rPr>
-        <w:t xml:space="preserve"> son las longitudes de los filtros y son dos de los cuatro parámetros del algoritmo.</w:t>
-      </w:r>
-    </w:p>
-    <w:p>
-      <w:pPr>
-        <w:ind w:left="202"/>
-        <w:rPr>
-          <w:lang w:val="es-PE"/>
-        </w:rPr>
-      </w:pPr>
-      <w:r>
-        <w:rPr>
-          <w:lang w:val="es-PE"/>
-        </w:rPr>
-        <w:t xml:space="preserve">Los valores de </w:t>
-      </w:r>
-      <w:proofErr w:type="spellStart"/>
-      <w:proofErr w:type="gramStart"/>
-      <w:r>
-        <w:rPr>
-          <w:lang w:val="es-PE"/>
-        </w:rPr>
-        <w:t>L</w:t>
-      </w:r>
-      <w:r>
-        <w:rPr>
-          <w:vertAlign w:val="subscript"/>
-          <w:lang w:val="es-PE"/>
-        </w:rPr>
-        <w:t>p</w:t>
-      </w:r>
-      <w:proofErr w:type="spellEnd"/>
-      <w:r>
-        <w:rPr>
-          <w:lang w:val="es-PE"/>
-        </w:rPr>
-        <w:t xml:space="preserve">  y</w:t>
-      </w:r>
-      <w:proofErr w:type="gramEnd"/>
-      <w:r>
-        <w:rPr>
-          <w:lang w:val="es-PE"/>
-        </w:rPr>
-        <w:t xml:space="preserve"> L</w:t>
-      </w:r>
-      <w:r>
-        <w:rPr>
-          <w:vertAlign w:val="subscript"/>
-          <w:lang w:val="es-PE"/>
-        </w:rPr>
-        <w:t>a</w:t>
-      </w:r>
-      <w:r>
-        <w:rPr>
-          <w:lang w:val="es-PE"/>
-        </w:rPr>
-        <w:t xml:space="preserve"> no afectan drásticamente los resultados finales mientr</w:t>
-      </w:r>
-      <w:r>
-        <w:rPr>
-          <w:lang w:val="es-PE"/>
-        </w:rPr>
-        <w:t>as no se tomen valores extremos. E</w:t>
-      </w:r>
-      <w:r>
-        <w:rPr>
-          <w:lang w:val="es-PE"/>
-        </w:rPr>
-        <w:t xml:space="preserve">n [1] se sugiere tomar </w:t>
-      </w:r>
-      <w:proofErr w:type="spellStart"/>
-      <w:r>
-        <w:rPr>
-          <w:lang w:val="es-PE"/>
-        </w:rPr>
-        <w:t>L</w:t>
-      </w:r>
-      <w:r>
-        <w:rPr>
-          <w:vertAlign w:val="subscript"/>
-          <w:lang w:val="es-PE"/>
-        </w:rPr>
-        <w:t>p</w:t>
-      </w:r>
-      <w:proofErr w:type="spellEnd"/>
-      <w:r>
-        <w:rPr>
-          <w:vertAlign w:val="subscript"/>
-          <w:lang w:val="es-PE"/>
-        </w:rPr>
-        <w:t xml:space="preserve"> </w:t>
-      </w:r>
-      <w:r>
-        <w:rPr>
-          <w:lang w:val="es-PE"/>
-        </w:rPr>
-        <w:t>equivalente a un ancho de banda de 500Hz y L</w:t>
-      </w:r>
-      <w:r>
-        <w:rPr>
-          <w:vertAlign w:val="subscript"/>
-          <w:lang w:val="es-PE"/>
-        </w:rPr>
-        <w:t xml:space="preserve">a </w:t>
-      </w:r>
-      <w:r>
-        <w:rPr>
-          <w:lang w:val="es-PE"/>
-        </w:rPr>
-        <w:t xml:space="preserve">equivalente a 200ms. Dicha selección depende de la frecuencia de muestreo del audio utilizado pero por lo general ronda en valores de </w:t>
-      </w:r>
-      <w:proofErr w:type="spellStart"/>
-      <w:proofErr w:type="gramStart"/>
-      <w:r>
-        <w:rPr>
-          <w:lang w:val="es-PE"/>
-        </w:rPr>
-        <w:t>L</w:t>
-      </w:r>
-      <w:r>
-        <w:rPr>
-          <w:vertAlign w:val="subscript"/>
-          <w:lang w:val="es-PE"/>
-        </w:rPr>
-        <w:t>p</w:t>
-      </w:r>
-      <w:proofErr w:type="spellEnd"/>
-      <w:r>
-        <w:rPr>
-          <w:lang w:val="es-PE"/>
-        </w:rPr>
-        <w:t xml:space="preserve">  y</w:t>
-      </w:r>
-      <w:proofErr w:type="gramEnd"/>
-      <w:r>
-        <w:rPr>
-          <w:lang w:val="es-PE"/>
-        </w:rPr>
-        <w:t xml:space="preserve"> L</w:t>
-      </w:r>
-      <w:r>
-        <w:rPr>
-          <w:vertAlign w:val="subscript"/>
-          <w:lang w:val="es-PE"/>
-        </w:rPr>
-        <w:t xml:space="preserve">a </w:t>
-      </w:r>
-      <w:r>
-        <w:rPr>
-          <w:lang w:val="es-PE"/>
-        </w:rPr>
-        <w:t>entre 10 y 15.</w:t>
-      </w:r>
-    </w:p>
-    <w:p>
-      <w:pPr>
-        <w:ind w:left="202"/>
-        <w:jc w:val="center"/>
-        <w:rPr>
-          <w:lang w:val="es-PE"/>
-        </w:rPr>
-      </w:pPr>
-    </w:p>
-    <w:p>
-      <w:pPr>
-        <w:pStyle w:val="Ttulo3"/>
-        <w:rPr>
-          <w:lang w:val="es-AR"/>
-        </w:rPr>
-      </w:pPr>
-      <w:r>
-        <w:rPr>
-          <w:lang w:val="es-AR"/>
-        </w:rPr>
-        <w:t>Aplicación de mascaras</w:t>
-      </w:r>
-    </w:p>
-    <w:p>
-      <w:pPr>
-        <w:rPr>
-          <w:lang w:val="es-PE"/>
-        </w:rPr>
-      </w:pPr>
-      <w:r>
-        <w:rPr>
-          <w:lang w:val="es-AR"/>
-        </w:rPr>
-        <w:t xml:space="preserve">Una vez que se tienen los espectrogramas filtrados </w:t>
-      </w:r>
-      <w:r>
-        <w:rPr>
-          <w:lang w:val="es-PE"/>
-        </w:rPr>
-        <w:t>S</w:t>
-      </w:r>
-      <w:r>
-        <w:rPr>
-          <w:vertAlign w:val="subscript"/>
-          <w:lang w:val="es-PE"/>
-        </w:rPr>
-        <w:t>P</w:t>
-      </w:r>
-      <w:r>
-        <w:rPr>
-          <w:lang w:val="es-PE"/>
-        </w:rPr>
-        <w:t xml:space="preserve"> y </w:t>
-      </w:r>
-      <w:r>
-        <w:rPr>
-          <w:lang w:val="es-PE"/>
-        </w:rPr>
-        <w:t>S</w:t>
-      </w:r>
-      <w:r>
-        <w:rPr>
-          <w:vertAlign w:val="subscript"/>
-          <w:lang w:val="es-PE"/>
-        </w:rPr>
-        <w:t>a</w:t>
-      </w:r>
-      <w:r>
-        <w:rPr>
-          <w:lang w:val="es-PE"/>
-        </w:rPr>
-        <w:t>, se generan dos mascaras binarias definidas de la siguiente manera:</w:t>
-      </w:r>
-    </w:p>
-    <w:p>
-      <w:pPr>
-        <w:jc w:val="center"/>
-        <w:rPr>
-          <w:sz w:val="22"/>
-          <w:szCs w:val="22"/>
-          <w:lang w:val="es-PE"/>
-        </w:rPr>
-      </w:pPr>
-      <w:r>
-        <w:rPr>
-          <w:sz w:val="22"/>
-          <w:szCs w:val="22"/>
-          <w:lang w:val="es-PE"/>
-        </w:rPr>
-        <w:t>M</w:t>
-      </w:r>
-      <w:r>
-        <w:rPr>
-          <w:sz w:val="22"/>
-          <w:szCs w:val="22"/>
-          <w:vertAlign w:val="subscript"/>
-          <w:lang w:val="es-PE"/>
-        </w:rPr>
-        <w:t>a</w:t>
-      </w:r>
-      <w:r>
-        <w:rPr>
-          <w:sz w:val="22"/>
-          <w:szCs w:val="22"/>
-          <w:lang w:val="es-PE"/>
-        </w:rPr>
-        <w:t>[</w:t>
-      </w:r>
-      <w:proofErr w:type="gramStart"/>
-      <w:r>
-        <w:rPr>
-          <w:sz w:val="22"/>
-          <w:szCs w:val="22"/>
-          <w:lang w:val="es-PE"/>
-        </w:rPr>
-        <w:t>t,k</w:t>
-      </w:r>
-      <w:proofErr w:type="gramEnd"/>
-      <w:r>
-        <w:rPr>
-          <w:sz w:val="22"/>
-          <w:szCs w:val="22"/>
-          <w:lang w:val="es-PE"/>
-        </w:rPr>
-        <w:t>]</w:t>
-      </w:r>
-      <w:r>
-        <w:rPr>
-          <w:sz w:val="22"/>
-          <w:szCs w:val="22"/>
-          <w:lang w:val="es-PE"/>
-        </w:rPr>
-        <w:t xml:space="preserve"> = ( </w:t>
-      </w:r>
-      <w:r>
-        <w:rPr>
-          <w:sz w:val="22"/>
-          <w:szCs w:val="22"/>
-          <w:lang w:val="es-PE"/>
-        </w:rPr>
-        <w:t>S</w:t>
-      </w:r>
-      <w:r>
-        <w:rPr>
-          <w:sz w:val="22"/>
-          <w:szCs w:val="22"/>
-          <w:vertAlign w:val="subscript"/>
-          <w:lang w:val="es-PE"/>
-        </w:rPr>
-        <w:t xml:space="preserve">a </w:t>
-      </w:r>
-      <w:r>
-        <w:rPr>
-          <w:sz w:val="22"/>
-          <w:szCs w:val="22"/>
-          <w:lang w:val="es-PE"/>
-        </w:rPr>
-        <w:t>[t, k ]</w:t>
-      </w:r>
-      <w:r>
-        <w:rPr>
-          <w:sz w:val="22"/>
-          <w:szCs w:val="22"/>
-          <w:lang w:val="es-PE"/>
-        </w:rPr>
-        <w:t xml:space="preserve"> / </w:t>
-      </w:r>
-      <w:r>
-        <w:rPr>
-          <w:sz w:val="22"/>
-          <w:szCs w:val="22"/>
-          <w:lang w:val="es-PE"/>
-        </w:rPr>
-        <w:t>S</w:t>
-      </w:r>
-      <w:r>
-        <w:rPr>
-          <w:sz w:val="22"/>
-          <w:szCs w:val="22"/>
-          <w:vertAlign w:val="subscript"/>
-          <w:lang w:val="es-PE"/>
-        </w:rPr>
-        <w:t>P</w:t>
-      </w:r>
-      <w:r>
-        <w:rPr>
-          <w:sz w:val="22"/>
-          <w:szCs w:val="22"/>
-          <w:lang w:val="es-PE"/>
-        </w:rPr>
-        <w:t>[t, k]</w:t>
-      </w:r>
-      <w:r>
-        <w:rPr>
-          <w:sz w:val="22"/>
-          <w:szCs w:val="22"/>
-          <w:vertAlign w:val="subscript"/>
-          <w:lang w:val="es-PE"/>
-        </w:rPr>
-        <w:t xml:space="preserve"> </w:t>
-      </w:r>
-      <w:r>
-        <w:rPr>
-          <w:sz w:val="22"/>
-          <w:szCs w:val="22"/>
-          <w:lang w:val="es-PE"/>
-        </w:rPr>
-        <w:t xml:space="preserve">) </w:t>
-      </w:r>
-      <w:r>
-        <w:rPr>
-          <w:sz w:val="22"/>
-          <w:szCs w:val="22"/>
-          <w:vertAlign w:val="subscript"/>
-          <w:lang w:val="es-PE"/>
-        </w:rPr>
-        <w:t xml:space="preserve"> </w:t>
-      </w:r>
-      <w:r>
-        <w:rPr>
-          <w:sz w:val="22"/>
-          <w:szCs w:val="22"/>
-          <w:lang w:val="es-PE"/>
-        </w:rPr>
-        <w:t xml:space="preserve">&gt; </w:t>
-      </w:r>
-      <w:r>
-        <w:rPr>
-          <w:sz w:val="22"/>
-          <w:szCs w:val="22"/>
-          <w:vertAlign w:val="subscript"/>
-          <w:lang w:val="es-PE"/>
-        </w:rPr>
-        <w:t xml:space="preserve"> </w:t>
-      </w:r>
-      <w:r>
-        <w:rPr>
-          <w:sz w:val="22"/>
-          <w:szCs w:val="22"/>
-          <w:lang w:val="en-CA"/>
-        </w:rPr>
-        <w:t>β</w:t>
-      </w:r>
-    </w:p>
-    <w:p>
-      <w:pPr>
-        <w:jc w:val="center"/>
-        <w:rPr>
-          <w:sz w:val="22"/>
-          <w:szCs w:val="22"/>
-          <w:lang w:val="en-CA"/>
-        </w:rPr>
-      </w:pPr>
-      <w:r>
-        <w:rPr>
-          <w:sz w:val="22"/>
-          <w:szCs w:val="22"/>
-          <w:lang w:val="es-PE"/>
-        </w:rPr>
-        <w:t>M</w:t>
-      </w:r>
-      <w:r>
-        <w:rPr>
-          <w:sz w:val="22"/>
-          <w:szCs w:val="22"/>
-          <w:vertAlign w:val="subscript"/>
-          <w:lang w:val="es-PE"/>
-        </w:rPr>
-        <w:t>p</w:t>
-      </w:r>
-      <w:r>
-        <w:rPr>
-          <w:sz w:val="22"/>
-          <w:szCs w:val="22"/>
-          <w:lang w:val="es-PE"/>
-        </w:rPr>
-        <w:t>[</w:t>
-      </w:r>
-      <w:proofErr w:type="gramStart"/>
-      <w:r>
-        <w:rPr>
-          <w:sz w:val="22"/>
-          <w:szCs w:val="22"/>
-          <w:lang w:val="es-PE"/>
-        </w:rPr>
-        <w:t>t,k</w:t>
-      </w:r>
-      <w:proofErr w:type="gramEnd"/>
-      <w:r>
-        <w:rPr>
-          <w:sz w:val="22"/>
-          <w:szCs w:val="22"/>
-          <w:lang w:val="es-PE"/>
-        </w:rPr>
-        <w:t>]</w:t>
-      </w:r>
-      <w:r>
-        <w:rPr>
-          <w:sz w:val="22"/>
-          <w:szCs w:val="22"/>
-          <w:lang w:val="es-PE"/>
-        </w:rPr>
-        <w:t xml:space="preserve"> = ( S</w:t>
-      </w:r>
-      <w:r>
-        <w:rPr>
-          <w:sz w:val="22"/>
-          <w:szCs w:val="22"/>
-          <w:vertAlign w:val="subscript"/>
-          <w:lang w:val="es-PE"/>
-        </w:rPr>
-        <w:t>p</w:t>
-      </w:r>
-      <w:r>
-        <w:rPr>
-          <w:sz w:val="22"/>
-          <w:szCs w:val="22"/>
-          <w:vertAlign w:val="subscript"/>
-          <w:lang w:val="es-PE"/>
-        </w:rPr>
-        <w:t xml:space="preserve"> </w:t>
-      </w:r>
-      <w:r>
-        <w:rPr>
-          <w:sz w:val="22"/>
-          <w:szCs w:val="22"/>
-          <w:lang w:val="es-PE"/>
-        </w:rPr>
-        <w:t>[t, k ] / S</w:t>
-      </w:r>
-      <w:r>
-        <w:rPr>
-          <w:sz w:val="22"/>
-          <w:szCs w:val="22"/>
-          <w:vertAlign w:val="subscript"/>
-          <w:lang w:val="es-PE"/>
-        </w:rPr>
-        <w:t>a</w:t>
-      </w:r>
-      <w:r>
-        <w:rPr>
-          <w:sz w:val="22"/>
-          <w:szCs w:val="22"/>
-          <w:lang w:val="es-PE"/>
-        </w:rPr>
-        <w:t>[t, k]</w:t>
-      </w:r>
-      <w:r>
-        <w:rPr>
-          <w:sz w:val="22"/>
-          <w:szCs w:val="22"/>
-          <w:vertAlign w:val="subscript"/>
-          <w:lang w:val="es-PE"/>
-        </w:rPr>
-        <w:t xml:space="preserve"> </w:t>
-      </w:r>
-      <w:r>
-        <w:rPr>
-          <w:sz w:val="22"/>
-          <w:szCs w:val="22"/>
-          <w:lang w:val="es-PE"/>
-        </w:rPr>
-        <w:t xml:space="preserve">) </w:t>
-      </w:r>
-      <w:r>
-        <w:rPr>
-          <w:sz w:val="22"/>
-          <w:szCs w:val="22"/>
-          <w:vertAlign w:val="subscript"/>
-          <w:lang w:val="es-PE"/>
-        </w:rPr>
-        <w:t xml:space="preserve"> </w:t>
-      </w:r>
-      <w:r>
-        <w:rPr>
-          <w:sz w:val="22"/>
-          <w:szCs w:val="22"/>
-          <w:lang w:val="es-PE"/>
-        </w:rPr>
-        <w:t xml:space="preserve">≥ </w:t>
-      </w:r>
-      <w:r>
-        <w:rPr>
-          <w:sz w:val="22"/>
-          <w:szCs w:val="22"/>
-          <w:lang w:val="en-CA"/>
-        </w:rPr>
-        <w:t>β</w:t>
-      </w:r>
-    </w:p>
-    <w:p>
-      <w:pPr>
-        <w:jc w:val="center"/>
-        <w:rPr>
-          <w:sz w:val="22"/>
-          <w:szCs w:val="22"/>
-          <w:lang w:val="en-CA"/>
-        </w:rPr>
-      </w:pPr>
-    </w:p>
-    <w:p>
-      <w:pPr>
-        <w:rPr>
-          <w:lang w:val="es-PE"/>
-        </w:rPr>
-      </w:pPr>
-      <w:r>
-        <w:rPr>
-          <w:lang w:val="es-PE"/>
-        </w:rPr>
-        <w:t>El símbolo β</w:t>
-      </w:r>
-      <w:r>
-        <w:rPr>
-          <w:lang w:val="es-PE"/>
-        </w:rPr>
-        <w:t xml:space="preserve"> es el factor de separación y es el último parámetro del algoritmo de separación. Multiplicando</w:t>
-      </w:r>
-      <w:r>
-        <w:rPr>
-          <w:lang w:val="es-PE"/>
-        </w:rPr>
-        <w:t xml:space="preserve"> </w:t>
-      </w:r>
-      <w:r>
-        <w:rPr>
-          <w:lang w:val="es-PE"/>
-        </w:rPr>
-        <w:t xml:space="preserve">una máscara con la STFT del audio original se obtiene una nueva STFT correspondiente a la parte percusiva o armónica del audio dependiendo de la </w:t>
-      </w:r>
-      <w:r>
-        <w:rPr>
-          <w:lang w:val="es-PE"/>
-        </w:rPr>
-        <w:t>máscara</w:t>
-      </w:r>
-      <w:r>
-        <w:rPr>
-          <w:lang w:val="es-PE"/>
-        </w:rPr>
-        <w:t xml:space="preserve"> utilizada.</w:t>
-      </w:r>
-    </w:p>
-    <w:p>
-      <w:pPr>
-        <w:rPr>
-          <w:lang w:val="es-PE"/>
-        </w:rPr>
-      </w:pPr>
-      <w:r>
-        <w:rPr>
-          <w:lang w:val="es-PE"/>
-        </w:rPr>
-        <w:t>Finalmente,</w:t>
-      </w:r>
-      <w:r>
-        <w:rPr>
-          <w:lang w:val="es-PE"/>
-        </w:rPr>
-        <w:t xml:space="preserve"> para obtener los audios deseados solo se debe aplicar la </w:t>
-      </w:r>
-      <w:proofErr w:type="spellStart"/>
-      <w:r>
-        <w:rPr>
-          <w:lang w:val="es-PE"/>
-        </w:rPr>
-        <w:t>Inverse</w:t>
-      </w:r>
-      <w:proofErr w:type="spellEnd"/>
-      <w:r>
-        <w:rPr>
-          <w:lang w:val="es-PE"/>
-        </w:rPr>
-        <w:t xml:space="preserve"> Short Time Fourier </w:t>
-      </w:r>
-      <w:proofErr w:type="spellStart"/>
-      <w:r>
-        <w:rPr>
-          <w:lang w:val="es-PE"/>
-        </w:rPr>
-        <w:t>Transform</w:t>
-      </w:r>
-      <w:proofErr w:type="spellEnd"/>
-      <w:r>
-        <w:rPr>
-          <w:lang w:val="es-PE"/>
-        </w:rPr>
-        <w:t>(ISFT)</w:t>
-      </w:r>
-      <w:r>
-        <w:rPr>
-          <w:lang w:val="es-PE"/>
-        </w:rPr>
-        <w:t xml:space="preserve"> a cada uno de los resultados obtenidos luego de aplicar las máscaras a la STFT del audio original.</w:t>
-      </w:r>
-    </w:p>
-    <w:p>
-      <w:pPr>
-        <w:jc w:val="center"/>
-        <w:rPr>
-          <w:sz w:val="22"/>
-          <w:szCs w:val="22"/>
-          <w:vertAlign w:val="subscript"/>
-          <w:lang w:val="es-PE"/>
-        </w:rPr>
-      </w:pPr>
-    </w:p>
-    <w:p>
-      <w:pPr>
-        <w:jc w:val="center"/>
-        <w:rPr>
-          <w:lang w:val="es-PE"/>
-        </w:rPr>
-      </w:pPr>
-      <w:r>
-        <w:rPr>
-          <w:lang w:val="es-PE"/>
-        </w:rPr>
-        <w:t xml:space="preserve"> </w:t>
-      </w:r>
-    </w:p>
-    <w:p>
-      <w:pPr>
-        <w:rPr>
-          <w:lang w:val="es-PE"/>
-        </w:rPr>
-      </w:pPr>
-    </w:p>
-    <w:p>
-      <w:pPr>
-        <w:pStyle w:val="Ttulo2"/>
-        <w:rPr>
-          <w:lang w:val="es-AR"/>
-        </w:rPr>
-      </w:pPr>
-      <w:r>
-        <w:rPr>
-          <w:lang w:val="es-AR"/>
-        </w:rPr>
-        <w:t>Implementación y resultados</w:t>
-      </w:r>
-    </w:p>
-    <w:p>
-      <w:pPr>
-        <w:rPr>
-          <w:lang w:val="es-AR"/>
-        </w:rPr>
-      </w:pPr>
-      <w:r>
-        <w:rPr>
-          <w:lang w:val="es-AR"/>
-        </w:rPr>
-        <w:t>El algoritmo explicado previamente se implementó en Python como una funcionalidad más dentro de un programa que realiza varias funciones relacionados con archivos de audio.</w:t>
-      </w:r>
-    </w:p>
-    <w:p>
-      <w:pPr>
-        <w:pStyle w:val="ReferenceHead"/>
-        <w:rPr>
-          <w:lang w:val="es-AR"/>
-        </w:rPr>
-      </w:pPr>
       <w:r>
         <w:rPr>
           <w:noProof/>
-          <w:lang w:val="es-AR"/>
+          <w:lang w:val="es-PE"/>
         </w:rPr>
         <w:lastRenderedPageBreak/>
         <mc:AlternateContent>
           <mc:Choice Requires="wps">
             <w:drawing>
-              <wp:anchor distT="45720" distB="45720" distL="114300" distR="114300" simplePos="0" relativeHeight="251659264" behindDoc="0" locked="0" layoutInCell="1" allowOverlap="1" wp14:anchorId="7A86058B" wp14:editId="028F9644">
+              <wp:anchor distT="45720" distB="45720" distL="114300" distR="114300" simplePos="0" relativeHeight="251659264" behindDoc="0" locked="0" layoutInCell="1" allowOverlap="1" wp14:anchorId="2698E7A6" wp14:editId="52FB9DCD">
                 <wp:simplePos x="0" y="0"/>
-                <wp:positionH relativeFrom="column">
-                  <wp:align>right</wp:align>
+                <wp:positionH relativeFrom="margin">
+                  <wp:align>left</wp:align>
                 </wp:positionH>
                 <wp:positionV relativeFrom="paragraph">
-                  <wp:posOffset>1270</wp:posOffset>
+                  <wp:posOffset>635</wp:posOffset>
                 </wp:positionV>
-                <wp:extent cx="3166110" cy="2457450"/>
-                <wp:effectExtent l="0" t="0" r="15240" b="19050"/>
+                <wp:extent cx="6281420" cy="1404620"/>
+                <wp:effectExtent l="0" t="0" r="24130" b="10160"/>
                 <wp:wrapSquare wrapText="bothSides"/>
                 <wp:docPr id="217" name="Cuadro de texto 2"/>
                 <wp:cNvGraphicFramePr>
@@ -1535,7 +501,7 @@
                       <wps:spPr bwMode="auto">
                         <a:xfrm>
                           <a:off x="0" y="0"/>
-                          <a:ext cx="3166110" cy="2457450"/>
+                          <a:ext cx="6281420" cy="1404620"/>
                         </a:xfrm>
                         <a:prstGeom prst="rect">
                           <a:avLst/>
@@ -1556,27 +522,19 @@
                         <w:txbxContent>
                           <w:p>
                             <w:pPr>
-                              <w:rPr>
-                                <w:lang w:val="es-PE"/>
-                              </w:rPr>
-                            </w:pPr>
-                          </w:p>
-                          <w:p>
-                            <w:pPr>
-                              <w:rPr>
-                                <w:lang w:val="es-PE"/>
-                              </w:rPr>
+                              <w:pStyle w:val="Descripcin"/>
+                              <w:jc w:val="center"/>
                             </w:pPr>
                             <w:r>
                               <w:rPr>
                                 <w:noProof/>
-                                <w:lang w:val="es-PE" w:eastAsia="es-PE"/>
+                                <w:lang w:val="en-CA" w:eastAsia="en-CA"/>
                               </w:rPr>
                               <w:drawing>
-                                <wp:inline distT="0" distB="0" distL="0" distR="0" wp14:anchorId="155F05B5" wp14:editId="796AAEDE">
-                                  <wp:extent cx="3049292" cy="1665027"/>
-                                  <wp:effectExtent l="0" t="0" r="0" b="0"/>
-                                  <wp:docPr id="10" name="Imagen 10"/>
+                                <wp:inline distT="0" distB="0" distL="0" distR="0" wp14:anchorId="015AEC46" wp14:editId="1826EAA9">
+                                  <wp:extent cx="2870791" cy="1739996"/>
+                                  <wp:effectExtent l="0" t="0" r="6350" b="0"/>
+                                  <wp:docPr id="13" name="Imagen 13"/>
                                   <wp:cNvGraphicFramePr>
                                     <a:graphicFrameLocks xmlns:a="http://schemas.openxmlformats.org/drawingml/2006/main" noChangeAspect="1"/>
                                   </wp:cNvGraphicFramePr>
@@ -1584,11 +542,11 @@
                                     <a:graphicData uri="http://schemas.openxmlformats.org/drawingml/2006/picture">
                                       <pic:pic xmlns:pic="http://schemas.openxmlformats.org/drawingml/2006/picture">
                                         <pic:nvPicPr>
-                                          <pic:cNvPr id="8" name="Drag_5a10.PNG"/>
+                                          <pic:cNvPr id="2" name="Drag_5a10.PNG"/>
                                           <pic:cNvPicPr/>
                                         </pic:nvPicPr>
                                         <pic:blipFill>
-                                          <a:blip r:embed="rId8">
+                                          <a:blip r:embed="rId10">
                                             <a:extLst>
                                               <a:ext uri="{28A0092B-C50C-407E-A947-70E740481C1C}">
                                                 <a14:useLocalDpi xmlns:a14="http://schemas.microsoft.com/office/drawing/2010/main" val="0"/>
@@ -1602,7 +560,7 @@
                                         <pic:spPr>
                                           <a:xfrm>
                                             <a:off x="0" y="0"/>
-                                            <a:ext cx="3523507" cy="1923966"/>
+                                            <a:ext cx="2897678" cy="1756292"/>
                                           </a:xfrm>
                                           <a:prstGeom prst="rect">
                                             <a:avLst/>
@@ -1617,175 +575,520 @@
                           </w:p>
                           <w:p>
                             <w:pPr>
-                              <w:rPr>
-                                <w:lang w:val="es-PE"/>
-                              </w:rPr>
+                              <w:jc w:val="center"/>
+                            </w:pPr>
+                            <w:r>
+                              <w:t>Espectrograma original del audio</w:t>
+                            </w:r>
+                          </w:p>
+                          <w:p>
+                            <w:pPr>
+                              <w:jc w:val="center"/>
+                            </w:pPr>
+                          </w:p>
+                          <w:tbl>
+                            <w:tblPr>
+                              <w:tblStyle w:val="Tablaconcuadrcula"/>
+                              <w:tblW w:w="9810" w:type="dxa"/>
+                              <w:tblLook w:val="04A0" w:firstRow="1" w:lastRow="0" w:firstColumn="1" w:lastColumn="0" w:noHBand="0" w:noVBand="1"/>
+                            </w:tblPr>
+                            <w:tblGrid>
+                              <w:gridCol w:w="318"/>
+                              <w:gridCol w:w="4656"/>
+                              <w:gridCol w:w="4836"/>
+                            </w:tblGrid>
+                            <w:tr>
+                              <w:tc>
+                                <w:tcPr>
+                                  <w:tcW w:w="318" w:type="dxa"/>
+                                </w:tcPr>
+                                <w:p>
+                                  <w:pPr>
+                                    <w:jc w:val="center"/>
+                                  </w:pPr>
+                                  <w:r>
+                                    <w:t>β</w:t>
+                                  </w:r>
+                                </w:p>
+                              </w:tc>
+                              <w:tc>
+                                <w:tcPr>
+                                  <w:tcW w:w="4656" w:type="dxa"/>
+                                </w:tcPr>
+                                <w:p>
+                                  <w:pPr>
+                                    <w:jc w:val="center"/>
+                                  </w:pPr>
+                                  <w:r>
+                                    <w:t>Armónico</w:t>
+                                  </w:r>
+                                </w:p>
+                              </w:tc>
+                              <w:tc>
+                                <w:tcPr>
+                                  <w:tcW w:w="4836" w:type="dxa"/>
+                                </w:tcPr>
+                                <w:p>
+                                  <w:pPr>
+                                    <w:jc w:val="center"/>
+                                  </w:pPr>
+                                  <w:r>
+                                    <w:t>Percusivo</w:t>
+                                  </w:r>
+                                </w:p>
+                              </w:tc>
+                            </w:tr>
+                            <w:tr>
+                              <w:tc>
+                                <w:tcPr>
+                                  <w:tcW w:w="318" w:type="dxa"/>
+                                </w:tcPr>
+                                <w:p>
+                                  <w:pPr>
+                                    <w:jc w:val="center"/>
+                                  </w:pPr>
+                                  <w:r>
+                                    <w:t>1</w:t>
+                                  </w:r>
+                                </w:p>
+                              </w:tc>
+                              <w:tc>
+                                <w:tcPr>
+                                  <w:tcW w:w="4656" w:type="dxa"/>
+                                </w:tcPr>
+                                <w:p>
+                                  <w:pPr>
+                                    <w:jc w:val="center"/>
+                                  </w:pPr>
+                                  <w:r>
+                                    <w:rPr>
+                                      <w:noProof/>
+                                      <w:lang w:val="en-CA" w:eastAsia="en-CA"/>
+                                    </w:rPr>
+                                    <w:drawing>
+                                      <wp:inline distT="0" distB="0" distL="0" distR="0" wp14:anchorId="280515D6" wp14:editId="662379CF">
+                                        <wp:extent cx="2790825" cy="1152525"/>
+                                        <wp:effectExtent l="0" t="0" r="9525" b="9525"/>
+                                        <wp:docPr id="14" name="Imagen 14"/>
+                                        <wp:cNvGraphicFramePr>
+                                          <a:graphicFrameLocks xmlns:a="http://schemas.openxmlformats.org/drawingml/2006/main" noChangeAspect="1"/>
+                                        </wp:cNvGraphicFramePr>
+                                        <a:graphic xmlns:a="http://schemas.openxmlformats.org/drawingml/2006/main">
+                                          <a:graphicData uri="http://schemas.openxmlformats.org/drawingml/2006/picture">
+                                            <pic:pic xmlns:pic="http://schemas.openxmlformats.org/drawingml/2006/picture">
+                                              <pic:nvPicPr>
+                                                <pic:cNvPr id="5" name="Drag_H_5a10_beta1.PNG"/>
+                                                <pic:cNvPicPr/>
+                                              </pic:nvPicPr>
+                                              <pic:blipFill>
+                                                <a:blip r:embed="rId11">
+                                                  <a:extLst>
+                                                    <a:ext uri="{28A0092B-C50C-407E-A947-70E740481C1C}">
+                                                      <a14:useLocalDpi xmlns:a14="http://schemas.microsoft.com/office/drawing/2010/main" val="0"/>
+                                                    </a:ext>
+                                                  </a:extLst>
+                                                </a:blip>
+                                                <a:stretch>
+                                                  <a:fillRect/>
+                                                </a:stretch>
+                                              </pic:blipFill>
+                                              <pic:spPr>
+                                                <a:xfrm>
+                                                  <a:off x="0" y="0"/>
+                                                  <a:ext cx="2943815" cy="1215705"/>
+                                                </a:xfrm>
+                                                <a:prstGeom prst="rect">
+                                                  <a:avLst/>
+                                                </a:prstGeom>
+                                              </pic:spPr>
+                                            </pic:pic>
+                                          </a:graphicData>
+                                        </a:graphic>
+                                      </wp:inline>
+                                    </w:drawing>
+                                  </w:r>
+                                </w:p>
+                              </w:tc>
+                              <w:tc>
+                                <w:tcPr>
+                                  <w:tcW w:w="4836" w:type="dxa"/>
+                                </w:tcPr>
+                                <w:p>
+                                  <w:pPr>
+                                    <w:jc w:val="center"/>
+                                  </w:pPr>
+                                  <w:r>
+                                    <w:rPr>
+                                      <w:noProof/>
+                                      <w:lang w:val="en-CA" w:eastAsia="en-CA"/>
+                                    </w:rPr>
+                                    <w:drawing>
+                                      <wp:inline distT="0" distB="0" distL="0" distR="0" wp14:anchorId="7A04F232" wp14:editId="2ACC5137">
+                                        <wp:extent cx="2933700" cy="1171575"/>
+                                        <wp:effectExtent l="0" t="0" r="0" b="9525"/>
+                                        <wp:docPr id="15" name="Imagen 15"/>
+                                        <wp:cNvGraphicFramePr>
+                                          <a:graphicFrameLocks xmlns:a="http://schemas.openxmlformats.org/drawingml/2006/main" noChangeAspect="1"/>
+                                        </wp:cNvGraphicFramePr>
+                                        <a:graphic xmlns:a="http://schemas.openxmlformats.org/drawingml/2006/main">
+                                          <a:graphicData uri="http://schemas.openxmlformats.org/drawingml/2006/picture">
+                                            <pic:pic xmlns:pic="http://schemas.openxmlformats.org/drawingml/2006/picture">
+                                              <pic:nvPicPr>
+                                                <pic:cNvPr id="6" name="Drag_P_5a10_beta1.PNG"/>
+                                                <pic:cNvPicPr/>
+                                              </pic:nvPicPr>
+                                              <pic:blipFill>
+                                                <a:blip r:embed="rId12">
+                                                  <a:extLst>
+                                                    <a:ext uri="{28A0092B-C50C-407E-A947-70E740481C1C}">
+                                                      <a14:useLocalDpi xmlns:a14="http://schemas.microsoft.com/office/drawing/2010/main" val="0"/>
+                                                    </a:ext>
+                                                  </a:extLst>
+                                                </a:blip>
+                                                <a:stretch>
+                                                  <a:fillRect/>
+                                                </a:stretch>
+                                              </pic:blipFill>
+                                              <pic:spPr>
+                                                <a:xfrm>
+                                                  <a:off x="0" y="0"/>
+                                                  <a:ext cx="3035984" cy="1212422"/>
+                                                </a:xfrm>
+                                                <a:prstGeom prst="rect">
+                                                  <a:avLst/>
+                                                </a:prstGeom>
+                                              </pic:spPr>
+                                            </pic:pic>
+                                          </a:graphicData>
+                                        </a:graphic>
+                                      </wp:inline>
+                                    </w:drawing>
+                                  </w:r>
+                                </w:p>
+                              </w:tc>
+                            </w:tr>
+                            <w:tr>
+                              <w:tc>
+                                <w:tcPr>
+                                  <w:tcW w:w="318" w:type="dxa"/>
+                                </w:tcPr>
+                                <w:p>
+                                  <w:pPr>
+                                    <w:jc w:val="center"/>
+                                  </w:pPr>
+                                  <w:r>
+                                    <w:t>2</w:t>
+                                  </w:r>
+                                </w:p>
+                              </w:tc>
+                              <w:tc>
+                                <w:tcPr>
+                                  <w:tcW w:w="4656" w:type="dxa"/>
+                                </w:tcPr>
+                                <w:p>
+                                  <w:pPr>
+                                    <w:jc w:val="center"/>
+                                  </w:pPr>
+                                  <w:r>
+                                    <w:rPr>
+                                      <w:noProof/>
+                                      <w:lang w:val="en-CA" w:eastAsia="en-CA"/>
+                                    </w:rPr>
+                                    <w:drawing>
+                                      <wp:inline distT="0" distB="0" distL="0" distR="0" wp14:anchorId="7B5477EE" wp14:editId="7289D434">
+                                        <wp:extent cx="2819400" cy="1162050"/>
+                                        <wp:effectExtent l="0" t="0" r="0" b="0"/>
+                                        <wp:docPr id="16" name="Imagen 16"/>
+                                        <wp:cNvGraphicFramePr>
+                                          <a:graphicFrameLocks xmlns:a="http://schemas.openxmlformats.org/drawingml/2006/main" noChangeAspect="1"/>
+                                        </wp:cNvGraphicFramePr>
+                                        <a:graphic xmlns:a="http://schemas.openxmlformats.org/drawingml/2006/main">
+                                          <a:graphicData uri="http://schemas.openxmlformats.org/drawingml/2006/picture">
+                                            <pic:pic xmlns:pic="http://schemas.openxmlformats.org/drawingml/2006/picture">
+                                              <pic:nvPicPr>
+                                                <pic:cNvPr id="7" name="Drag_H_5a10_beta2.PNG"/>
+                                                <pic:cNvPicPr/>
+                                              </pic:nvPicPr>
+                                              <pic:blipFill>
+                                                <a:blip r:embed="rId13">
+                                                  <a:extLst>
+                                                    <a:ext uri="{28A0092B-C50C-407E-A947-70E740481C1C}">
+                                                      <a14:useLocalDpi xmlns:a14="http://schemas.microsoft.com/office/drawing/2010/main" val="0"/>
+                                                    </a:ext>
+                                                  </a:extLst>
+                                                </a:blip>
+                                                <a:stretch>
+                                                  <a:fillRect/>
+                                                </a:stretch>
+                                              </pic:blipFill>
+                                              <pic:spPr>
+                                                <a:xfrm>
+                                                  <a:off x="0" y="0"/>
+                                                  <a:ext cx="2845489" cy="1172803"/>
+                                                </a:xfrm>
+                                                <a:prstGeom prst="rect">
+                                                  <a:avLst/>
+                                                </a:prstGeom>
+                                              </pic:spPr>
+                                            </pic:pic>
+                                          </a:graphicData>
+                                        </a:graphic>
+                                      </wp:inline>
+                                    </w:drawing>
+                                  </w:r>
+                                </w:p>
+                              </w:tc>
+                              <w:tc>
+                                <w:tcPr>
+                                  <w:tcW w:w="4836" w:type="dxa"/>
+                                </w:tcPr>
+                                <w:p>
+                                  <w:pPr>
+                                    <w:jc w:val="center"/>
+                                  </w:pPr>
+                                  <w:r>
+                                    <w:rPr>
+                                      <w:noProof/>
+                                      <w:lang w:val="en-CA" w:eastAsia="en-CA"/>
+                                    </w:rPr>
+                                    <w:drawing>
+                                      <wp:inline distT="0" distB="0" distL="0" distR="0" wp14:anchorId="2C9EBAB7" wp14:editId="606DC0A4">
+                                        <wp:extent cx="2924175" cy="1171388"/>
+                                        <wp:effectExtent l="0" t="0" r="0" b="0"/>
+                                        <wp:docPr id="17" name="Imagen 17"/>
+                                        <wp:cNvGraphicFramePr>
+                                          <a:graphicFrameLocks xmlns:a="http://schemas.openxmlformats.org/drawingml/2006/main" noChangeAspect="1"/>
+                                        </wp:cNvGraphicFramePr>
+                                        <a:graphic xmlns:a="http://schemas.openxmlformats.org/drawingml/2006/main">
+                                          <a:graphicData uri="http://schemas.openxmlformats.org/drawingml/2006/picture">
+                                            <pic:pic xmlns:pic="http://schemas.openxmlformats.org/drawingml/2006/picture">
+                                              <pic:nvPicPr>
+                                                <pic:cNvPr id="8" name="Drag_P_5a10_beta2.PNG"/>
+                                                <pic:cNvPicPr/>
+                                              </pic:nvPicPr>
+                                              <pic:blipFill>
+                                                <a:blip r:embed="rId14">
+                                                  <a:extLst>
+                                                    <a:ext uri="{28A0092B-C50C-407E-A947-70E740481C1C}">
+                                                      <a14:useLocalDpi xmlns:a14="http://schemas.microsoft.com/office/drawing/2010/main" val="0"/>
+                                                    </a:ext>
+                                                  </a:extLst>
+                                                </a:blip>
+                                                <a:stretch>
+                                                  <a:fillRect/>
+                                                </a:stretch>
+                                              </pic:blipFill>
+                                              <pic:spPr>
+                                                <a:xfrm>
+                                                  <a:off x="0" y="0"/>
+                                                  <a:ext cx="3008169" cy="1205035"/>
+                                                </a:xfrm>
+                                                <a:prstGeom prst="rect">
+                                                  <a:avLst/>
+                                                </a:prstGeom>
+                                              </pic:spPr>
+                                            </pic:pic>
+                                          </a:graphicData>
+                                        </a:graphic>
+                                      </wp:inline>
+                                    </w:drawing>
+                                  </w:r>
+                                </w:p>
+                              </w:tc>
+                            </w:tr>
+                            <w:tr>
+                              <w:tc>
+                                <w:tcPr>
+                                  <w:tcW w:w="318" w:type="dxa"/>
+                                </w:tcPr>
+                                <w:p>
+                                  <w:pPr>
+                                    <w:jc w:val="center"/>
+                                  </w:pPr>
+                                  <w:r>
+                                    <w:t>3</w:t>
+                                  </w:r>
+                                </w:p>
+                              </w:tc>
+                              <w:tc>
+                                <w:tcPr>
+                                  <w:tcW w:w="4656" w:type="dxa"/>
+                                </w:tcPr>
+                                <w:p>
+                                  <w:pPr>
+                                    <w:jc w:val="center"/>
+                                  </w:pPr>
+                                  <w:r>
+                                    <w:rPr>
+                                      <w:noProof/>
+                                      <w:lang w:val="en-CA" w:eastAsia="en-CA"/>
+                                    </w:rPr>
+                                    <w:drawing>
+                                      <wp:inline distT="0" distB="0" distL="0" distR="0" wp14:anchorId="6D843C53" wp14:editId="050B39D0">
+                                        <wp:extent cx="2814679" cy="1271694"/>
+                                        <wp:effectExtent l="0" t="0" r="5080" b="5080"/>
+                                        <wp:docPr id="18" name="Imagen 18"/>
+                                        <wp:cNvGraphicFramePr>
+                                          <a:graphicFrameLocks xmlns:a="http://schemas.openxmlformats.org/drawingml/2006/main" noChangeAspect="1"/>
+                                        </wp:cNvGraphicFramePr>
+                                        <a:graphic xmlns:a="http://schemas.openxmlformats.org/drawingml/2006/main">
+                                          <a:graphicData uri="http://schemas.openxmlformats.org/drawingml/2006/picture">
+                                            <pic:pic xmlns:pic="http://schemas.openxmlformats.org/drawingml/2006/picture">
+                                              <pic:nvPicPr>
+                                                <pic:cNvPr id="9" name="Drag_H_5a10_beta3.PNG"/>
+                                                <pic:cNvPicPr/>
+                                              </pic:nvPicPr>
+                                              <pic:blipFill>
+                                                <a:blip r:embed="rId15">
+                                                  <a:extLst>
+                                                    <a:ext uri="{28A0092B-C50C-407E-A947-70E740481C1C}">
+                                                      <a14:useLocalDpi xmlns:a14="http://schemas.microsoft.com/office/drawing/2010/main" val="0"/>
+                                                    </a:ext>
+                                                  </a:extLst>
+                                                </a:blip>
+                                                <a:stretch>
+                                                  <a:fillRect/>
+                                                </a:stretch>
+                                              </pic:blipFill>
+                                              <pic:spPr>
+                                                <a:xfrm>
+                                                  <a:off x="0" y="0"/>
+                                                  <a:ext cx="2917064" cy="1317952"/>
+                                                </a:xfrm>
+                                                <a:prstGeom prst="rect">
+                                                  <a:avLst/>
+                                                </a:prstGeom>
+                                              </pic:spPr>
+                                            </pic:pic>
+                                          </a:graphicData>
+                                        </a:graphic>
+                                      </wp:inline>
+                                    </w:drawing>
+                                  </w:r>
+                                </w:p>
+                              </w:tc>
+                              <w:tc>
+                                <w:tcPr>
+                                  <w:tcW w:w="4836" w:type="dxa"/>
+                                </w:tcPr>
+                                <w:p>
+                                  <w:pPr>
+                                    <w:jc w:val="center"/>
+                                  </w:pPr>
+                                  <w:r>
+                                    <w:rPr>
+                                      <w:noProof/>
+                                      <w:lang w:val="en-CA" w:eastAsia="en-CA"/>
+                                    </w:rPr>
+                                    <w:drawing>
+                                      <wp:inline distT="0" distB="0" distL="0" distR="0" wp14:anchorId="1AB58534" wp14:editId="40C3EEE9">
+                                        <wp:extent cx="2885368" cy="1315720"/>
+                                        <wp:effectExtent l="0" t="0" r="0" b="0"/>
+                                        <wp:docPr id="19" name="Imagen 19"/>
+                                        <wp:cNvGraphicFramePr>
+                                          <a:graphicFrameLocks xmlns:a="http://schemas.openxmlformats.org/drawingml/2006/main" noChangeAspect="1"/>
+                                        </wp:cNvGraphicFramePr>
+                                        <a:graphic xmlns:a="http://schemas.openxmlformats.org/drawingml/2006/main">
+                                          <a:graphicData uri="http://schemas.openxmlformats.org/drawingml/2006/picture">
+                                            <pic:pic xmlns:pic="http://schemas.openxmlformats.org/drawingml/2006/picture">
+                                              <pic:nvPicPr>
+                                                <pic:cNvPr id="10" name="Drag_P_5a10_beta3.PNG"/>
+                                                <pic:cNvPicPr/>
+                                              </pic:nvPicPr>
+                                              <pic:blipFill>
+                                                <a:blip r:embed="rId16">
+                                                  <a:extLst>
+                                                    <a:ext uri="{28A0092B-C50C-407E-A947-70E740481C1C}">
+                                                      <a14:useLocalDpi xmlns:a14="http://schemas.microsoft.com/office/drawing/2010/main" val="0"/>
+                                                    </a:ext>
+                                                  </a:extLst>
+                                                </a:blip>
+                                                <a:stretch>
+                                                  <a:fillRect/>
+                                                </a:stretch>
+                                              </pic:blipFill>
+                                              <pic:spPr>
+                                                <a:xfrm>
+                                                  <a:off x="0" y="0"/>
+                                                  <a:ext cx="2975634" cy="1356881"/>
+                                                </a:xfrm>
+                                                <a:prstGeom prst="rect">
+                                                  <a:avLst/>
+                                                </a:prstGeom>
+                                              </pic:spPr>
+                                            </pic:pic>
+                                          </a:graphicData>
+                                        </a:graphic>
+                                      </wp:inline>
+                                    </w:drawing>
+                                  </w:r>
+                                </w:p>
+                              </w:tc>
+                            </w:tr>
+                          </w:tbl>
+                          <w:p>
+                            <w:pPr>
+                              <w:jc w:val="center"/>
                             </w:pPr>
                           </w:p>
                           <w:p>
                             <w:pPr>
-                              <w:rPr>
-                                <w:lang w:val="es-PE"/>
-                              </w:rPr>
+                              <w:jc w:val="center"/>
                             </w:pPr>
                           </w:p>
                           <w:p>
                             <w:pPr>
-                              <w:rPr>
-                                <w:lang w:val="es-PE"/>
-                              </w:rPr>
+                              <w:jc w:val="center"/>
                             </w:pPr>
+                            <w:bookmarkStart w:id="2" w:name="_Ref31367038"/>
+                            <w:bookmarkStart w:id="3" w:name="_Ref31367257"/>
                             <w:r>
-                              <w:rPr>
-                                <w:lang w:val="es-PE"/>
-                              </w:rPr>
-                              <w:t>Fig.1.E</w:t>
+                              <w:t xml:space="preserve">Figure </w:t>
                             </w:r>
-                          </w:p>
-                          <w:p>
-                            <w:pPr>
-                              <w:rPr>
-                                <w:lang w:val="es-PE"/>
-                              </w:rPr>
-                            </w:pPr>
-                          </w:p>
-                          <w:p>
-                            <w:pPr>
-                              <w:rPr>
-                                <w:lang w:val="es-PE"/>
-                              </w:rPr>
-                            </w:pPr>
-                          </w:p>
-                          <w:p>
-                            <w:pPr>
-                              <w:rPr>
-                                <w:lang w:val="es-PE"/>
-                              </w:rPr>
-                            </w:pPr>
-                          </w:p>
-                          <w:p>
-                            <w:pPr>
-                              <w:rPr>
-                                <w:lang w:val="es-PE"/>
-                              </w:rPr>
-                            </w:pPr>
-                          </w:p>
-                          <w:p>
-                            <w:pPr>
-                              <w:rPr>
-                                <w:lang w:val="es-PE"/>
-                              </w:rPr>
-                            </w:pPr>
-                          </w:p>
-                          <w:p>
-                            <w:pPr>
-                              <w:rPr>
-                                <w:lang w:val="es-PE"/>
-                              </w:rPr>
-                            </w:pPr>
-                          </w:p>
-                          <w:p>
-                            <w:pPr>
-                              <w:rPr>
-                                <w:lang w:val="es-PE"/>
-                              </w:rPr>
-                            </w:pPr>
-                          </w:p>
-                          <w:p>
-                            <w:pPr>
-                              <w:rPr>
-                                <w:lang w:val="es-PE"/>
-                              </w:rPr>
-                            </w:pPr>
-                          </w:p>
-                          <w:p>
-                            <w:pPr>
-                              <w:rPr>
-                                <w:lang w:val="es-PE"/>
-                              </w:rPr>
-                            </w:pPr>
-                          </w:p>
-                          <w:p>
-                            <w:pPr>
-                              <w:rPr>
-                                <w:lang w:val="es-PE"/>
-                              </w:rPr>
-                            </w:pPr>
                             <w:r>
-                              <w:rPr>
-                                <w:lang w:val="es-PE"/>
-                              </w:rPr>
-                              <w:t>Fig.1.</w:t>
+                              <w:fldChar w:fldCharType="begin"/>
+                            </w:r>
+                            <w:r>
+                              <w:instrText xml:space="preserve"> SEQ Figure \* ARABIC </w:instrText>
+                            </w:r>
+                            <w:r>
+                              <w:fldChar w:fldCharType="separate"/>
                             </w:r>
                             <w:r>
                               <w:rPr>
-                                <w:lang w:val="es-PE"/>
+                                <w:noProof/>
                               </w:rPr>
-                              <w:t xml:space="preserve">Espectrogramas Resultantes variando el factor de separación. </w:t>
+                              <w:t>3</w:t>
                             </w:r>
                             <w:r>
-                              <w:rPr>
-                                <w:lang w:val="es-PE"/>
-                              </w:rPr>
-                              <w:t xml:space="preserve">N=1024, </w:t>
+                              <w:fldChar w:fldCharType="end"/>
+                            </w:r>
+                            <w:bookmarkEnd w:id="3"/>
+                            <w:r>
+                              <w:t xml:space="preserve">. </w:t>
+                            </w:r>
+                            <w:r>
+                              <w:t xml:space="preserve">Espectrogramas obtenidos utilizando N=1024, </w:t>
                             </w:r>
                             <w:proofErr w:type="spellStart"/>
+                            <w:proofErr w:type="gramStart"/>
                             <w:r>
-                              <w:rPr>
-                                <w:sz w:val="22"/>
-                                <w:szCs w:val="22"/>
-                                <w:lang w:val="es-PE"/>
-                              </w:rPr>
-                              <w:t>L</w:t>
-                            </w:r>
-                            <w:r>
-                              <w:rPr>
-                                <w:sz w:val="22"/>
-                                <w:szCs w:val="22"/>
-                                <w:vertAlign w:val="subscript"/>
-                                <w:lang w:val="es-PE"/>
-                              </w:rPr>
-                              <w:t>p</w:t>
+                              <w:t>Lp</w:t>
                             </w:r>
                             <w:proofErr w:type="spellEnd"/>
                             <w:r>
-                              <w:rPr>
-                                <w:sz w:val="22"/>
-                                <w:szCs w:val="22"/>
-                                <w:lang w:val="es-PE"/>
-                              </w:rPr>
-                              <w:t xml:space="preserve">= </w:t>
+                              <w:t xml:space="preserve">  =</w:t>
                             </w:r>
+                            <w:proofErr w:type="gramEnd"/>
                             <w:r>
-                              <w:rPr>
-                                <w:sz w:val="22"/>
-                                <w:szCs w:val="22"/>
-                                <w:lang w:val="es-PE"/>
-                              </w:rPr>
-                              <w:t>L</w:t>
+                              <w:t xml:space="preserve"> La = 15</w:t>
                             </w:r>
-                            <w:r>
-                              <w:rPr>
-                                <w:sz w:val="22"/>
-                                <w:szCs w:val="22"/>
-                                <w:vertAlign w:val="subscript"/>
-                                <w:lang w:val="es-PE"/>
-                              </w:rPr>
-                              <w:t>a</w:t>
-                            </w:r>
-                            <w:r>
-                              <w:rPr>
-                                <w:sz w:val="22"/>
-                                <w:szCs w:val="22"/>
-                                <w:lang w:val="es-PE"/>
-                              </w:rPr>
-                              <w:t>=15</w:t>
-                            </w:r>
+                            <w:bookmarkEnd w:id="2"/>
                           </w:p>
                         </w:txbxContent>
                       </wps:txbx>
                       <wps:bodyPr rot="0" vert="horz" wrap="square" lIns="91440" tIns="45720" rIns="91440" bIns="45720" anchor="t" anchorCtr="0">
-                        <a:noAutofit/>
+                        <a:spAutoFit/>
                       </wps:bodyPr>
                     </wps:wsp>
                   </a:graphicData>
@@ -1794,43 +1097,35 @@
                   <wp14:pctWidth>0</wp14:pctWidth>
                 </wp14:sizeRelH>
                 <wp14:sizeRelV relativeFrom="margin">
-                  <wp14:pctHeight>0</wp14:pctHeight>
+                  <wp14:pctHeight>20000</wp14:pctHeight>
                 </wp14:sizeRelV>
               </wp:anchor>
             </w:drawing>
           </mc:Choice>
           <mc:Fallback>
             <w:pict>
-              <v:shapetype w14:anchorId="7A86058B" id="_x0000_t202" coordsize="21600,21600" o:spt="202" path="m,l,21600r21600,l21600,xe">
+              <v:shapetype w14:anchorId="2698E7A6" id="_x0000_t202" coordsize="21600,21600" o:spt="202" path="m,l,21600r21600,l21600,xe">
                 <v:stroke joinstyle="miter"/>
                 <v:path gradientshapeok="t" o:connecttype="rect"/>
               </v:shapetype>
-              <v:shape id="Cuadro de texto 2" o:spid="_x0000_s1026" type="#_x0000_t202" style="position:absolute;left:0;text-align:left;margin-left:198.1pt;margin-top:.1pt;width:249.3pt;height:193.5pt;z-index:251659264;visibility:visible;mso-wrap-style:square;mso-width-percent:0;mso-height-percent:0;mso-wrap-distance-left:9pt;mso-wrap-distance-top:3.6pt;mso-wrap-distance-right:9pt;mso-wrap-distance-bottom:3.6pt;mso-position-horizontal:right;mso-position-horizontal-relative:text;mso-position-vertical:absolute;mso-position-vertical-relative:text;mso-width-percent:0;mso-height-percent:0;mso-width-relative:margin;mso-height-relative:margin;v-text-anchor:top" o:gfxdata="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">
-                <v:textbox>
+              <v:shape id="Cuadro de texto 2" o:spid="_x0000_s1026" type="#_x0000_t202" style="position:absolute;margin-left:0;margin-top:.05pt;width:494.6pt;height:110.6pt;z-index:251659264;visibility:visible;mso-wrap-style:square;mso-width-percent:0;mso-height-percent:200;mso-wrap-distance-left:9pt;mso-wrap-distance-top:3.6pt;mso-wrap-distance-right:9pt;mso-wrap-distance-bottom:3.6pt;mso-position-horizontal:left;mso-position-horizontal-relative:margin;mso-position-vertical:absolute;mso-position-vertical-relative:text;mso-width-percent:0;mso-height-percent:200;mso-width-relative:margin;mso-height-relative:margin;v-text-anchor:top" o:gfxdata="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">
+                <v:textbox style="mso-fit-shape-to-text:t">
                   <w:txbxContent>
                     <w:p>
                       <w:pPr>
-                        <w:rPr>
-                          <w:lang w:val="es-PE"/>
-                        </w:rPr>
-                      </w:pPr>
-                    </w:p>
-                    <w:p>
-                      <w:pPr>
-                        <w:rPr>
-                          <w:lang w:val="es-PE"/>
-                        </w:rPr>
+                        <w:pStyle w:val="Descripcin"/>
+                        <w:jc w:val="center"/>
                       </w:pPr>
                       <w:r>
                         <w:rPr>
                           <w:noProof/>
-                          <w:lang w:val="es-PE" w:eastAsia="es-PE"/>
+                          <w:lang w:val="en-CA" w:eastAsia="en-CA"/>
                         </w:rPr>
                         <w:drawing>
-                          <wp:inline distT="0" distB="0" distL="0" distR="0" wp14:anchorId="155F05B5" wp14:editId="796AAEDE">
-                            <wp:extent cx="3049292" cy="1665027"/>
-                            <wp:effectExtent l="0" t="0" r="0" b="0"/>
-                            <wp:docPr id="10" name="Imagen 10"/>
+                          <wp:inline distT="0" distB="0" distL="0" distR="0" wp14:anchorId="015AEC46" wp14:editId="1826EAA9">
+                            <wp:extent cx="2870791" cy="1739996"/>
+                            <wp:effectExtent l="0" t="0" r="6350" b="0"/>
+                            <wp:docPr id="13" name="Imagen 13"/>
                             <wp:cNvGraphicFramePr>
                               <a:graphicFrameLocks xmlns:a="http://schemas.openxmlformats.org/drawingml/2006/main" noChangeAspect="1"/>
                             </wp:cNvGraphicFramePr>
@@ -1838,11 +1133,11 @@
                               <a:graphicData uri="http://schemas.openxmlformats.org/drawingml/2006/picture">
                                 <pic:pic xmlns:pic="http://schemas.openxmlformats.org/drawingml/2006/picture">
                                   <pic:nvPicPr>
-                                    <pic:cNvPr id="8" name="Drag_5a10.PNG"/>
+                                    <pic:cNvPr id="2" name="Drag_5a10.PNG"/>
                                     <pic:cNvPicPr/>
                                   </pic:nvPicPr>
                                   <pic:blipFill>
-                                    <a:blip r:embed="rId8">
+                                    <a:blip r:embed="rId10">
                                       <a:extLst>
                                         <a:ext uri="{28A0092B-C50C-407E-A947-70E740481C1C}">
                                           <a14:useLocalDpi xmlns:a14="http://schemas.microsoft.com/office/drawing/2010/main" val="0"/>
@@ -1856,7 +1151,7 @@
                                   <pic:spPr>
                                     <a:xfrm>
                                       <a:off x="0" y="0"/>
-                                      <a:ext cx="3523507" cy="1923966"/>
+                                      <a:ext cx="2897678" cy="1756292"/>
                                     </a:xfrm>
                                     <a:prstGeom prst="rect">
                                       <a:avLst/>
@@ -1871,195 +1166,1766 @@
                     </w:p>
                     <w:p>
                       <w:pPr>
-                        <w:rPr>
-                          <w:lang w:val="es-PE"/>
-                        </w:rPr>
+                        <w:jc w:val="center"/>
+                      </w:pPr>
+                      <w:r>
+                        <w:t>Espectrograma original del audio</w:t>
+                      </w:r>
+                    </w:p>
+                    <w:p>
+                      <w:pPr>
+                        <w:jc w:val="center"/>
+                      </w:pPr>
+                    </w:p>
+                    <w:tbl>
+                      <w:tblPr>
+                        <w:tblStyle w:val="Tablaconcuadrcula"/>
+                        <w:tblW w:w="9810" w:type="dxa"/>
+                        <w:tblLook w:val="04A0" w:firstRow="1" w:lastRow="0" w:firstColumn="1" w:lastColumn="0" w:noHBand="0" w:noVBand="1"/>
+                      </w:tblPr>
+                      <w:tblGrid>
+                        <w:gridCol w:w="318"/>
+                        <w:gridCol w:w="4656"/>
+                        <w:gridCol w:w="4836"/>
+                      </w:tblGrid>
+                      <w:tr>
+                        <w:tc>
+                          <w:tcPr>
+                            <w:tcW w:w="318" w:type="dxa"/>
+                          </w:tcPr>
+                          <w:p>
+                            <w:pPr>
+                              <w:jc w:val="center"/>
+                            </w:pPr>
+                            <w:r>
+                              <w:t>β</w:t>
+                            </w:r>
+                          </w:p>
+                        </w:tc>
+                        <w:tc>
+                          <w:tcPr>
+                            <w:tcW w:w="4656" w:type="dxa"/>
+                          </w:tcPr>
+                          <w:p>
+                            <w:pPr>
+                              <w:jc w:val="center"/>
+                            </w:pPr>
+                            <w:r>
+                              <w:t>Armónico</w:t>
+                            </w:r>
+                          </w:p>
+                        </w:tc>
+                        <w:tc>
+                          <w:tcPr>
+                            <w:tcW w:w="4836" w:type="dxa"/>
+                          </w:tcPr>
+                          <w:p>
+                            <w:pPr>
+                              <w:jc w:val="center"/>
+                            </w:pPr>
+                            <w:r>
+                              <w:t>Percusivo</w:t>
+                            </w:r>
+                          </w:p>
+                        </w:tc>
+                      </w:tr>
+                      <w:tr>
+                        <w:tc>
+                          <w:tcPr>
+                            <w:tcW w:w="318" w:type="dxa"/>
+                          </w:tcPr>
+                          <w:p>
+                            <w:pPr>
+                              <w:jc w:val="center"/>
+                            </w:pPr>
+                            <w:r>
+                              <w:t>1</w:t>
+                            </w:r>
+                          </w:p>
+                        </w:tc>
+                        <w:tc>
+                          <w:tcPr>
+                            <w:tcW w:w="4656" w:type="dxa"/>
+                          </w:tcPr>
+                          <w:p>
+                            <w:pPr>
+                              <w:jc w:val="center"/>
+                            </w:pPr>
+                            <w:r>
+                              <w:rPr>
+                                <w:noProof/>
+                                <w:lang w:val="en-CA" w:eastAsia="en-CA"/>
+                              </w:rPr>
+                              <w:drawing>
+                                <wp:inline distT="0" distB="0" distL="0" distR="0" wp14:anchorId="280515D6" wp14:editId="662379CF">
+                                  <wp:extent cx="2790825" cy="1152525"/>
+                                  <wp:effectExtent l="0" t="0" r="9525" b="9525"/>
+                                  <wp:docPr id="14" name="Imagen 14"/>
+                                  <wp:cNvGraphicFramePr>
+                                    <a:graphicFrameLocks xmlns:a="http://schemas.openxmlformats.org/drawingml/2006/main" noChangeAspect="1"/>
+                                  </wp:cNvGraphicFramePr>
+                                  <a:graphic xmlns:a="http://schemas.openxmlformats.org/drawingml/2006/main">
+                                    <a:graphicData uri="http://schemas.openxmlformats.org/drawingml/2006/picture">
+                                      <pic:pic xmlns:pic="http://schemas.openxmlformats.org/drawingml/2006/picture">
+                                        <pic:nvPicPr>
+                                          <pic:cNvPr id="5" name="Drag_H_5a10_beta1.PNG"/>
+                                          <pic:cNvPicPr/>
+                                        </pic:nvPicPr>
+                                        <pic:blipFill>
+                                          <a:blip r:embed="rId11">
+                                            <a:extLst>
+                                              <a:ext uri="{28A0092B-C50C-407E-A947-70E740481C1C}">
+                                                <a14:useLocalDpi xmlns:a14="http://schemas.microsoft.com/office/drawing/2010/main" val="0"/>
+                                              </a:ext>
+                                            </a:extLst>
+                                          </a:blip>
+                                          <a:stretch>
+                                            <a:fillRect/>
+                                          </a:stretch>
+                                        </pic:blipFill>
+                                        <pic:spPr>
+                                          <a:xfrm>
+                                            <a:off x="0" y="0"/>
+                                            <a:ext cx="2943815" cy="1215705"/>
+                                          </a:xfrm>
+                                          <a:prstGeom prst="rect">
+                                            <a:avLst/>
+                                          </a:prstGeom>
+                                        </pic:spPr>
+                                      </pic:pic>
+                                    </a:graphicData>
+                                  </a:graphic>
+                                </wp:inline>
+                              </w:drawing>
+                            </w:r>
+                          </w:p>
+                        </w:tc>
+                        <w:tc>
+                          <w:tcPr>
+                            <w:tcW w:w="4836" w:type="dxa"/>
+                          </w:tcPr>
+                          <w:p>
+                            <w:pPr>
+                              <w:jc w:val="center"/>
+                            </w:pPr>
+                            <w:r>
+                              <w:rPr>
+                                <w:noProof/>
+                                <w:lang w:val="en-CA" w:eastAsia="en-CA"/>
+                              </w:rPr>
+                              <w:drawing>
+                                <wp:inline distT="0" distB="0" distL="0" distR="0" wp14:anchorId="7A04F232" wp14:editId="2ACC5137">
+                                  <wp:extent cx="2933700" cy="1171575"/>
+                                  <wp:effectExtent l="0" t="0" r="0" b="9525"/>
+                                  <wp:docPr id="15" name="Imagen 15"/>
+                                  <wp:cNvGraphicFramePr>
+                                    <a:graphicFrameLocks xmlns:a="http://schemas.openxmlformats.org/drawingml/2006/main" noChangeAspect="1"/>
+                                  </wp:cNvGraphicFramePr>
+                                  <a:graphic xmlns:a="http://schemas.openxmlformats.org/drawingml/2006/main">
+                                    <a:graphicData uri="http://schemas.openxmlformats.org/drawingml/2006/picture">
+                                      <pic:pic xmlns:pic="http://schemas.openxmlformats.org/drawingml/2006/picture">
+                                        <pic:nvPicPr>
+                                          <pic:cNvPr id="6" name="Drag_P_5a10_beta1.PNG"/>
+                                          <pic:cNvPicPr/>
+                                        </pic:nvPicPr>
+                                        <pic:blipFill>
+                                          <a:blip r:embed="rId12">
+                                            <a:extLst>
+                                              <a:ext uri="{28A0092B-C50C-407E-A947-70E740481C1C}">
+                                                <a14:useLocalDpi xmlns:a14="http://schemas.microsoft.com/office/drawing/2010/main" val="0"/>
+                                              </a:ext>
+                                            </a:extLst>
+                                          </a:blip>
+                                          <a:stretch>
+                                            <a:fillRect/>
+                                          </a:stretch>
+                                        </pic:blipFill>
+                                        <pic:spPr>
+                                          <a:xfrm>
+                                            <a:off x="0" y="0"/>
+                                            <a:ext cx="3035984" cy="1212422"/>
+                                          </a:xfrm>
+                                          <a:prstGeom prst="rect">
+                                            <a:avLst/>
+                                          </a:prstGeom>
+                                        </pic:spPr>
+                                      </pic:pic>
+                                    </a:graphicData>
+                                  </a:graphic>
+                                </wp:inline>
+                              </w:drawing>
+                            </w:r>
+                          </w:p>
+                        </w:tc>
+                      </w:tr>
+                      <w:tr>
+                        <w:tc>
+                          <w:tcPr>
+                            <w:tcW w:w="318" w:type="dxa"/>
+                          </w:tcPr>
+                          <w:p>
+                            <w:pPr>
+                              <w:jc w:val="center"/>
+                            </w:pPr>
+                            <w:r>
+                              <w:t>2</w:t>
+                            </w:r>
+                          </w:p>
+                        </w:tc>
+                        <w:tc>
+                          <w:tcPr>
+                            <w:tcW w:w="4656" w:type="dxa"/>
+                          </w:tcPr>
+                          <w:p>
+                            <w:pPr>
+                              <w:jc w:val="center"/>
+                            </w:pPr>
+                            <w:r>
+                              <w:rPr>
+                                <w:noProof/>
+                                <w:lang w:val="en-CA" w:eastAsia="en-CA"/>
+                              </w:rPr>
+                              <w:drawing>
+                                <wp:inline distT="0" distB="0" distL="0" distR="0" wp14:anchorId="7B5477EE" wp14:editId="7289D434">
+                                  <wp:extent cx="2819400" cy="1162050"/>
+                                  <wp:effectExtent l="0" t="0" r="0" b="0"/>
+                                  <wp:docPr id="16" name="Imagen 16"/>
+                                  <wp:cNvGraphicFramePr>
+                                    <a:graphicFrameLocks xmlns:a="http://schemas.openxmlformats.org/drawingml/2006/main" noChangeAspect="1"/>
+                                  </wp:cNvGraphicFramePr>
+                                  <a:graphic xmlns:a="http://schemas.openxmlformats.org/drawingml/2006/main">
+                                    <a:graphicData uri="http://schemas.openxmlformats.org/drawingml/2006/picture">
+                                      <pic:pic xmlns:pic="http://schemas.openxmlformats.org/drawingml/2006/picture">
+                                        <pic:nvPicPr>
+                                          <pic:cNvPr id="7" name="Drag_H_5a10_beta2.PNG"/>
+                                          <pic:cNvPicPr/>
+                                        </pic:nvPicPr>
+                                        <pic:blipFill>
+                                          <a:blip r:embed="rId13">
+                                            <a:extLst>
+                                              <a:ext uri="{28A0092B-C50C-407E-A947-70E740481C1C}">
+                                                <a14:useLocalDpi xmlns:a14="http://schemas.microsoft.com/office/drawing/2010/main" val="0"/>
+                                              </a:ext>
+                                            </a:extLst>
+                                          </a:blip>
+                                          <a:stretch>
+                                            <a:fillRect/>
+                                          </a:stretch>
+                                        </pic:blipFill>
+                                        <pic:spPr>
+                                          <a:xfrm>
+                                            <a:off x="0" y="0"/>
+                                            <a:ext cx="2845489" cy="1172803"/>
+                                          </a:xfrm>
+                                          <a:prstGeom prst="rect">
+                                            <a:avLst/>
+                                          </a:prstGeom>
+                                        </pic:spPr>
+                                      </pic:pic>
+                                    </a:graphicData>
+                                  </a:graphic>
+                                </wp:inline>
+                              </w:drawing>
+                            </w:r>
+                          </w:p>
+                        </w:tc>
+                        <w:tc>
+                          <w:tcPr>
+                            <w:tcW w:w="4836" w:type="dxa"/>
+                          </w:tcPr>
+                          <w:p>
+                            <w:pPr>
+                              <w:jc w:val="center"/>
+                            </w:pPr>
+                            <w:r>
+                              <w:rPr>
+                                <w:noProof/>
+                                <w:lang w:val="en-CA" w:eastAsia="en-CA"/>
+                              </w:rPr>
+                              <w:drawing>
+                                <wp:inline distT="0" distB="0" distL="0" distR="0" wp14:anchorId="2C9EBAB7" wp14:editId="606DC0A4">
+                                  <wp:extent cx="2924175" cy="1171388"/>
+                                  <wp:effectExtent l="0" t="0" r="0" b="0"/>
+                                  <wp:docPr id="17" name="Imagen 17"/>
+                                  <wp:cNvGraphicFramePr>
+                                    <a:graphicFrameLocks xmlns:a="http://schemas.openxmlformats.org/drawingml/2006/main" noChangeAspect="1"/>
+                                  </wp:cNvGraphicFramePr>
+                                  <a:graphic xmlns:a="http://schemas.openxmlformats.org/drawingml/2006/main">
+                                    <a:graphicData uri="http://schemas.openxmlformats.org/drawingml/2006/picture">
+                                      <pic:pic xmlns:pic="http://schemas.openxmlformats.org/drawingml/2006/picture">
+                                        <pic:nvPicPr>
+                                          <pic:cNvPr id="8" name="Drag_P_5a10_beta2.PNG"/>
+                                          <pic:cNvPicPr/>
+                                        </pic:nvPicPr>
+                                        <pic:blipFill>
+                                          <a:blip r:embed="rId14">
+                                            <a:extLst>
+                                              <a:ext uri="{28A0092B-C50C-407E-A947-70E740481C1C}">
+                                                <a14:useLocalDpi xmlns:a14="http://schemas.microsoft.com/office/drawing/2010/main" val="0"/>
+                                              </a:ext>
+                                            </a:extLst>
+                                          </a:blip>
+                                          <a:stretch>
+                                            <a:fillRect/>
+                                          </a:stretch>
+                                        </pic:blipFill>
+                                        <pic:spPr>
+                                          <a:xfrm>
+                                            <a:off x="0" y="0"/>
+                                            <a:ext cx="3008169" cy="1205035"/>
+                                          </a:xfrm>
+                                          <a:prstGeom prst="rect">
+                                            <a:avLst/>
+                                          </a:prstGeom>
+                                        </pic:spPr>
+                                      </pic:pic>
+                                    </a:graphicData>
+                                  </a:graphic>
+                                </wp:inline>
+                              </w:drawing>
+                            </w:r>
+                          </w:p>
+                        </w:tc>
+                      </w:tr>
+                      <w:tr>
+                        <w:tc>
+                          <w:tcPr>
+                            <w:tcW w:w="318" w:type="dxa"/>
+                          </w:tcPr>
+                          <w:p>
+                            <w:pPr>
+                              <w:jc w:val="center"/>
+                            </w:pPr>
+                            <w:r>
+                              <w:t>3</w:t>
+                            </w:r>
+                          </w:p>
+                        </w:tc>
+                        <w:tc>
+                          <w:tcPr>
+                            <w:tcW w:w="4656" w:type="dxa"/>
+                          </w:tcPr>
+                          <w:p>
+                            <w:pPr>
+                              <w:jc w:val="center"/>
+                            </w:pPr>
+                            <w:r>
+                              <w:rPr>
+                                <w:noProof/>
+                                <w:lang w:val="en-CA" w:eastAsia="en-CA"/>
+                              </w:rPr>
+                              <w:drawing>
+                                <wp:inline distT="0" distB="0" distL="0" distR="0" wp14:anchorId="6D843C53" wp14:editId="050B39D0">
+                                  <wp:extent cx="2814679" cy="1271694"/>
+                                  <wp:effectExtent l="0" t="0" r="5080" b="5080"/>
+                                  <wp:docPr id="18" name="Imagen 18"/>
+                                  <wp:cNvGraphicFramePr>
+                                    <a:graphicFrameLocks xmlns:a="http://schemas.openxmlformats.org/drawingml/2006/main" noChangeAspect="1"/>
+                                  </wp:cNvGraphicFramePr>
+                                  <a:graphic xmlns:a="http://schemas.openxmlformats.org/drawingml/2006/main">
+                                    <a:graphicData uri="http://schemas.openxmlformats.org/drawingml/2006/picture">
+                                      <pic:pic xmlns:pic="http://schemas.openxmlformats.org/drawingml/2006/picture">
+                                        <pic:nvPicPr>
+                                          <pic:cNvPr id="9" name="Drag_H_5a10_beta3.PNG"/>
+                                          <pic:cNvPicPr/>
+                                        </pic:nvPicPr>
+                                        <pic:blipFill>
+                                          <a:blip r:embed="rId15">
+                                            <a:extLst>
+                                              <a:ext uri="{28A0092B-C50C-407E-A947-70E740481C1C}">
+                                                <a14:useLocalDpi xmlns:a14="http://schemas.microsoft.com/office/drawing/2010/main" val="0"/>
+                                              </a:ext>
+                                            </a:extLst>
+                                          </a:blip>
+                                          <a:stretch>
+                                            <a:fillRect/>
+                                          </a:stretch>
+                                        </pic:blipFill>
+                                        <pic:spPr>
+                                          <a:xfrm>
+                                            <a:off x="0" y="0"/>
+                                            <a:ext cx="2917064" cy="1317952"/>
+                                          </a:xfrm>
+                                          <a:prstGeom prst="rect">
+                                            <a:avLst/>
+                                          </a:prstGeom>
+                                        </pic:spPr>
+                                      </pic:pic>
+                                    </a:graphicData>
+                                  </a:graphic>
+                                </wp:inline>
+                              </w:drawing>
+                            </w:r>
+                          </w:p>
+                        </w:tc>
+                        <w:tc>
+                          <w:tcPr>
+                            <w:tcW w:w="4836" w:type="dxa"/>
+                          </w:tcPr>
+                          <w:p>
+                            <w:pPr>
+                              <w:jc w:val="center"/>
+                            </w:pPr>
+                            <w:r>
+                              <w:rPr>
+                                <w:noProof/>
+                                <w:lang w:val="en-CA" w:eastAsia="en-CA"/>
+                              </w:rPr>
+                              <w:drawing>
+                                <wp:inline distT="0" distB="0" distL="0" distR="0" wp14:anchorId="1AB58534" wp14:editId="40C3EEE9">
+                                  <wp:extent cx="2885368" cy="1315720"/>
+                                  <wp:effectExtent l="0" t="0" r="0" b="0"/>
+                                  <wp:docPr id="19" name="Imagen 19"/>
+                                  <wp:cNvGraphicFramePr>
+                                    <a:graphicFrameLocks xmlns:a="http://schemas.openxmlformats.org/drawingml/2006/main" noChangeAspect="1"/>
+                                  </wp:cNvGraphicFramePr>
+                                  <a:graphic xmlns:a="http://schemas.openxmlformats.org/drawingml/2006/main">
+                                    <a:graphicData uri="http://schemas.openxmlformats.org/drawingml/2006/picture">
+                                      <pic:pic xmlns:pic="http://schemas.openxmlformats.org/drawingml/2006/picture">
+                                        <pic:nvPicPr>
+                                          <pic:cNvPr id="10" name="Drag_P_5a10_beta3.PNG"/>
+                                          <pic:cNvPicPr/>
+                                        </pic:nvPicPr>
+                                        <pic:blipFill>
+                                          <a:blip r:embed="rId16">
+                                            <a:extLst>
+                                              <a:ext uri="{28A0092B-C50C-407E-A947-70E740481C1C}">
+                                                <a14:useLocalDpi xmlns:a14="http://schemas.microsoft.com/office/drawing/2010/main" val="0"/>
+                                              </a:ext>
+                                            </a:extLst>
+                                          </a:blip>
+                                          <a:stretch>
+                                            <a:fillRect/>
+                                          </a:stretch>
+                                        </pic:blipFill>
+                                        <pic:spPr>
+                                          <a:xfrm>
+                                            <a:off x="0" y="0"/>
+                                            <a:ext cx="2975634" cy="1356881"/>
+                                          </a:xfrm>
+                                          <a:prstGeom prst="rect">
+                                            <a:avLst/>
+                                          </a:prstGeom>
+                                        </pic:spPr>
+                                      </pic:pic>
+                                    </a:graphicData>
+                                  </a:graphic>
+                                </wp:inline>
+                              </w:drawing>
+                            </w:r>
+                          </w:p>
+                        </w:tc>
+                      </w:tr>
+                    </w:tbl>
+                    <w:p>
+                      <w:pPr>
+                        <w:jc w:val="center"/>
                       </w:pPr>
                     </w:p>
                     <w:p>
                       <w:pPr>
-                        <w:rPr>
-                          <w:lang w:val="es-PE"/>
-                        </w:rPr>
+                        <w:jc w:val="center"/>
                       </w:pPr>
                     </w:p>
                     <w:p>
                       <w:pPr>
-                        <w:rPr>
-                          <w:lang w:val="es-PE"/>
-                        </w:rPr>
+                        <w:jc w:val="center"/>
                       </w:pPr>
+                      <w:bookmarkStart w:id="4" w:name="_Ref31367038"/>
+                      <w:bookmarkStart w:id="5" w:name="_Ref31367257"/>
                       <w:r>
-                        <w:rPr>
-                          <w:lang w:val="es-PE"/>
-                        </w:rPr>
-                        <w:t>Fig.1.E</w:t>
+                        <w:t xml:space="preserve">Figure </w:t>
                       </w:r>
-                    </w:p>
-                    <w:p>
-                      <w:pPr>
-                        <w:rPr>
-                          <w:lang w:val="es-PE"/>
-                        </w:rPr>
-                      </w:pPr>
-                    </w:p>
-                    <w:p>
-                      <w:pPr>
-                        <w:rPr>
-                          <w:lang w:val="es-PE"/>
-                        </w:rPr>
-                      </w:pPr>
-                    </w:p>
-                    <w:p>
-                      <w:pPr>
-                        <w:rPr>
-                          <w:lang w:val="es-PE"/>
-                        </w:rPr>
-                      </w:pPr>
-                    </w:p>
-                    <w:p>
-                      <w:pPr>
-                        <w:rPr>
-                          <w:lang w:val="es-PE"/>
-                        </w:rPr>
-                      </w:pPr>
-                    </w:p>
-                    <w:p>
-                      <w:pPr>
-                        <w:rPr>
-                          <w:lang w:val="es-PE"/>
-                        </w:rPr>
-                      </w:pPr>
-                    </w:p>
-                    <w:p>
-                      <w:pPr>
-                        <w:rPr>
-                          <w:lang w:val="es-PE"/>
-                        </w:rPr>
-                      </w:pPr>
-                    </w:p>
-                    <w:p>
-                      <w:pPr>
-                        <w:rPr>
-                          <w:lang w:val="es-PE"/>
-                        </w:rPr>
-                      </w:pPr>
-                    </w:p>
-                    <w:p>
-                      <w:pPr>
-                        <w:rPr>
-                          <w:lang w:val="es-PE"/>
-                        </w:rPr>
-                      </w:pPr>
-                    </w:p>
-                    <w:p>
-                      <w:pPr>
-                        <w:rPr>
-                          <w:lang w:val="es-PE"/>
-                        </w:rPr>
-                      </w:pPr>
-                    </w:p>
-                    <w:p>
-                      <w:pPr>
-                        <w:rPr>
-                          <w:lang w:val="es-PE"/>
-                        </w:rPr>
-                      </w:pPr>
                       <w:r>
-                        <w:rPr>
-                          <w:lang w:val="es-PE"/>
-                        </w:rPr>
-                        <w:t>Fig.1.</w:t>
+                        <w:fldChar w:fldCharType="begin"/>
+                      </w:r>
+                      <w:r>
+                        <w:instrText xml:space="preserve"> SEQ Figure \* ARABIC </w:instrText>
+                      </w:r>
+                      <w:r>
+                        <w:fldChar w:fldCharType="separate"/>
                       </w:r>
                       <w:r>
                         <w:rPr>
-                          <w:lang w:val="es-PE"/>
+                          <w:noProof/>
                         </w:rPr>
-                        <w:t xml:space="preserve">Espectrogramas Resultantes variando el factor de separación. </w:t>
+                        <w:t>3</w:t>
                       </w:r>
                       <w:r>
-                        <w:rPr>
-                          <w:lang w:val="es-PE"/>
-                        </w:rPr>
-                        <w:t xml:space="preserve">N=1024, </w:t>
+                        <w:fldChar w:fldCharType="end"/>
+                      </w:r>
+                      <w:bookmarkEnd w:id="5"/>
+                      <w:r>
+                        <w:t xml:space="preserve">. </w:t>
+                      </w:r>
+                      <w:r>
+                        <w:t xml:space="preserve">Espectrogramas obtenidos utilizando N=1024, </w:t>
                       </w:r>
                       <w:proofErr w:type="spellStart"/>
+                      <w:proofErr w:type="gramStart"/>
                       <w:r>
-                        <w:rPr>
-                          <w:sz w:val="22"/>
-                          <w:szCs w:val="22"/>
-                          <w:lang w:val="es-PE"/>
-                        </w:rPr>
-                        <w:t>L</w:t>
-                      </w:r>
-                      <w:r>
-                        <w:rPr>
-                          <w:sz w:val="22"/>
-                          <w:szCs w:val="22"/>
-                          <w:vertAlign w:val="subscript"/>
-                          <w:lang w:val="es-PE"/>
-                        </w:rPr>
-                        <w:t>p</w:t>
+                        <w:t>Lp</w:t>
                       </w:r>
                       <w:proofErr w:type="spellEnd"/>
                       <w:r>
-                        <w:rPr>
-                          <w:sz w:val="22"/>
-                          <w:szCs w:val="22"/>
-                          <w:lang w:val="es-PE"/>
-                        </w:rPr>
-                        <w:t xml:space="preserve">= </w:t>
+                        <w:t xml:space="preserve">  =</w:t>
                       </w:r>
+                      <w:proofErr w:type="gramEnd"/>
                       <w:r>
-                        <w:rPr>
-                          <w:sz w:val="22"/>
-                          <w:szCs w:val="22"/>
-                          <w:lang w:val="es-PE"/>
-                        </w:rPr>
-                        <w:t>L</w:t>
+                        <w:t xml:space="preserve"> La = 15</w:t>
                       </w:r>
-                      <w:r>
-                        <w:rPr>
-                          <w:sz w:val="22"/>
-                          <w:szCs w:val="22"/>
-                          <w:vertAlign w:val="subscript"/>
-                          <w:lang w:val="es-PE"/>
-                        </w:rPr>
-                        <w:t>a</w:t>
-                      </w:r>
-                      <w:r>
-                        <w:rPr>
-                          <w:sz w:val="22"/>
-                          <w:szCs w:val="22"/>
-                          <w:lang w:val="es-PE"/>
-                        </w:rPr>
-                        <w:t>=15</w:t>
-                      </w:r>
+                      <w:bookmarkEnd w:id="4"/>
                     </w:p>
                   </w:txbxContent>
                 </v:textbox>
-                <w10:wrap type="square"/>
+                <w10:wrap type="square" anchorx="margin"/>
               </v:shape>
             </w:pict>
           </mc:Fallback>
         </mc:AlternateContent>
       </w:r>
     </w:p>
+    <w:p/>
     <w:p>
       <w:pPr>
+        <w:pStyle w:val="Ttulo2"/>
+      </w:pPr>
+      <w:r>
+        <w:t>Algoritmo</w:t>
+      </w:r>
+    </w:p>
+    <w:p/>
+    <w:p>
+      <w:pPr>
+        <w:pStyle w:val="Ttulo3"/>
+      </w:pPr>
+      <w:r>
+        <w:t>Calculo de espectrograma y filtrado</w:t>
+      </w:r>
+    </w:p>
+    <w:p>
+      <w:pPr>
+        <w:ind w:left="202"/>
+      </w:pPr>
+      <w:r>
+        <w:t xml:space="preserve">En primer lugar, se debe obtener el espectrograma del vector con las muestras de la canción. El número de muestras a utilizar para cada </w:t>
+      </w:r>
+      <w:r>
+        <w:t xml:space="preserve">FFT </w:t>
+      </w:r>
+      <w:r>
+        <w:t>de la Short Time Fourier Transform(STFT) es un parámetro importante del algoritmo y se denotara con el símbolo N.</w:t>
+      </w:r>
+    </w:p>
+    <w:p>
+      <w:pPr>
+        <w:ind w:left="202"/>
+      </w:pPr>
+      <w:r>
+        <w:t xml:space="preserve"> La elección de los demás parámetros de la STFT como el tipo de ventana y el overlap no tienen un efecto apreciable en el resultado final, por lo que simplemente se utiliza la ventana de haming con un overlap del 50</w:t>
+      </w:r>
+      <w:r>
+        <w:t>%. Una</w:t>
+      </w:r>
+      <w:r>
+        <w:t xml:space="preserve"> vez realizada la STFT del vector con muestras se toma el modulo del resultado y se obtiene el espectrograma del audio original.</w:t>
+      </w:r>
+    </w:p>
+    <w:p>
+      <w:pPr>
+        <w:ind w:left="202"/>
+      </w:pPr>
+      <w:r>
+        <w:t xml:space="preserve">El paso siguiente es la aplicación del filtro armónico y del filtro percusivo al espectrograma calculado </w:t>
+      </w:r>
+      <w:r>
+        <w:t>previamente. Al</w:t>
+      </w:r>
+      <w:r>
+        <w:t xml:space="preserve"> aplicar </w:t>
+      </w:r>
+      <w:r>
+        <w:t>dichos filtros</w:t>
+      </w:r>
+      <w:r>
+        <w:t xml:space="preserve"> se obtienen dos </w:t>
+      </w:r>
+      <w:r>
+        <w:t>nuevos espectrogramas. Los filtros utilizados se definen de la siguiente manera:</w:t>
+      </w:r>
+    </w:p>
+    <w:p>
+      <w:pPr>
+        <w:ind w:left="202"/>
+      </w:pPr>
+    </w:p>
+    <w:p>
+      <w:pPr>
+        <w:ind w:left="202"/>
+        <w:jc w:val="center"/>
+        <w:rPr>
+          <w:sz w:val="22"/>
+          <w:szCs w:val="22"/>
+          <w:lang w:val="en-CA"/>
+        </w:rPr>
+      </w:pPr>
+      <w:proofErr w:type="gramStart"/>
+      <w:r>
+        <w:rPr>
+          <w:sz w:val="22"/>
+          <w:szCs w:val="22"/>
+          <w:lang w:val="en-CA"/>
+        </w:rPr>
+        <w:t>S</w:t>
+      </w:r>
+      <w:r>
+        <w:rPr>
+          <w:sz w:val="22"/>
+          <w:szCs w:val="22"/>
+          <w:vertAlign w:val="subscript"/>
+          <w:lang w:val="en-CA"/>
+        </w:rPr>
+        <w:t>P</w:t>
+      </w:r>
+      <w:r>
+        <w:rPr>
+          <w:sz w:val="22"/>
+          <w:szCs w:val="22"/>
+          <w:lang w:val="en-CA"/>
+        </w:rPr>
+        <w:t>[</w:t>
+      </w:r>
+      <w:proofErr w:type="gramEnd"/>
+      <w:r>
+        <w:rPr>
+          <w:sz w:val="22"/>
+          <w:szCs w:val="22"/>
+          <w:lang w:val="en-CA"/>
+        </w:rPr>
+        <w:t>t, k]</w:t>
+      </w:r>
+      <w:r>
+        <w:rPr>
+          <w:sz w:val="22"/>
+          <w:szCs w:val="22"/>
+          <w:vertAlign w:val="subscript"/>
+          <w:lang w:val="en-CA"/>
+        </w:rPr>
+        <w:t xml:space="preserve"> </w:t>
+      </w:r>
+      <w:r>
+        <w:rPr>
+          <w:sz w:val="22"/>
+          <w:szCs w:val="22"/>
+          <w:lang w:val="en-CA"/>
+        </w:rPr>
+        <w:t xml:space="preserve">= </w:t>
+      </w:r>
+      <w:r>
+        <w:rPr>
+          <w:sz w:val="22"/>
+          <w:szCs w:val="22"/>
+          <w:lang w:val="en-CA"/>
+        </w:rPr>
+        <w:t>Median( S</w:t>
+      </w:r>
+      <w:r>
+        <w:rPr>
+          <w:sz w:val="22"/>
+          <w:szCs w:val="22"/>
+          <w:lang w:val="en-CA"/>
+        </w:rPr>
+        <w:t>[t, k</w:t>
+      </w:r>
+      <w:r>
+        <w:rPr>
+          <w:sz w:val="22"/>
+          <w:szCs w:val="22"/>
+          <w:lang w:val="en-CA"/>
+        </w:rPr>
+        <w:t xml:space="preserve"> </w:t>
+      </w:r>
+      <w:r>
+        <w:rPr>
+          <w:sz w:val="22"/>
+          <w:szCs w:val="22"/>
+          <w:lang w:val="en-CA"/>
+        </w:rPr>
+        <w:t>-</w:t>
+      </w:r>
+      <w:r>
+        <w:rPr>
+          <w:sz w:val="22"/>
+          <w:szCs w:val="22"/>
+          <w:lang w:val="en-CA"/>
+        </w:rPr>
+        <w:t xml:space="preserve"> </w:t>
+      </w:r>
+      <w:proofErr w:type="spellStart"/>
+      <w:r>
+        <w:rPr>
+          <w:sz w:val="22"/>
+          <w:szCs w:val="22"/>
+          <w:lang w:val="en-CA"/>
+        </w:rPr>
+        <w:t>L</w:t>
+      </w:r>
+      <w:r>
+        <w:rPr>
+          <w:sz w:val="22"/>
+          <w:szCs w:val="22"/>
+          <w:vertAlign w:val="subscript"/>
+          <w:lang w:val="en-CA"/>
+        </w:rPr>
+        <w:t>p</w:t>
+      </w:r>
+      <w:proofErr w:type="spellEnd"/>
+      <w:r>
+        <w:rPr>
+          <w:sz w:val="22"/>
+          <w:szCs w:val="22"/>
+          <w:lang w:val="en-CA"/>
+        </w:rPr>
+        <w:t>/2</w:t>
+      </w:r>
+      <w:r>
+        <w:rPr>
+          <w:sz w:val="22"/>
+          <w:szCs w:val="22"/>
+          <w:lang w:val="en-CA"/>
+        </w:rPr>
+        <w:t>]</w:t>
+      </w:r>
+      <w:r>
+        <w:rPr>
+          <w:sz w:val="22"/>
+          <w:szCs w:val="22"/>
+          <w:lang w:val="en-CA"/>
+        </w:rPr>
+        <w:t xml:space="preserve">, … , S[t, k + </w:t>
+      </w:r>
+      <w:proofErr w:type="spellStart"/>
+      <w:r>
+        <w:rPr>
+          <w:sz w:val="22"/>
+          <w:szCs w:val="22"/>
+          <w:lang w:val="en-CA"/>
+        </w:rPr>
+        <w:t>L</w:t>
+      </w:r>
+      <w:r>
+        <w:rPr>
+          <w:sz w:val="22"/>
+          <w:szCs w:val="22"/>
+          <w:vertAlign w:val="subscript"/>
+          <w:lang w:val="en-CA"/>
+        </w:rPr>
+        <w:t>p</w:t>
+      </w:r>
+      <w:proofErr w:type="spellEnd"/>
+      <w:r>
+        <w:rPr>
+          <w:sz w:val="22"/>
+          <w:szCs w:val="22"/>
+          <w:lang w:val="en-CA"/>
+        </w:rPr>
+        <w:t xml:space="preserve">/2] </w:t>
+      </w:r>
+      <w:r>
+        <w:rPr>
+          <w:sz w:val="22"/>
+          <w:szCs w:val="22"/>
+          <w:lang w:val="en-CA"/>
+        </w:rPr>
+        <w:t>)</w:t>
+      </w:r>
+    </w:p>
+    <w:p>
+      <w:pPr>
+        <w:ind w:left="202"/>
+        <w:jc w:val="center"/>
+        <w:rPr>
+          <w:sz w:val="22"/>
+          <w:szCs w:val="22"/>
+          <w:lang w:val="en-CA"/>
+        </w:rPr>
+      </w:pPr>
+      <w:r>
+        <w:rPr>
+          <w:sz w:val="22"/>
+          <w:szCs w:val="22"/>
+          <w:lang w:val="en-CA"/>
+        </w:rPr>
+        <w:t>S</w:t>
+      </w:r>
+      <w:r>
+        <w:rPr>
+          <w:sz w:val="22"/>
+          <w:szCs w:val="22"/>
+          <w:vertAlign w:val="subscript"/>
+          <w:lang w:val="en-CA"/>
+        </w:rPr>
+        <w:t xml:space="preserve">a </w:t>
+      </w:r>
+      <w:r>
+        <w:rPr>
+          <w:sz w:val="22"/>
+          <w:szCs w:val="22"/>
+          <w:lang w:val="en-CA"/>
+        </w:rPr>
+        <w:t xml:space="preserve">[t, </w:t>
+      </w:r>
+      <w:proofErr w:type="gramStart"/>
+      <w:r>
+        <w:rPr>
+          <w:sz w:val="22"/>
+          <w:szCs w:val="22"/>
+          <w:lang w:val="en-CA"/>
+        </w:rPr>
+        <w:t>k ]</w:t>
+      </w:r>
+      <w:proofErr w:type="gramEnd"/>
+      <w:r>
+        <w:rPr>
+          <w:sz w:val="22"/>
+          <w:szCs w:val="22"/>
+          <w:lang w:val="en-CA"/>
+        </w:rPr>
+        <w:t>= Median( S[t– L</w:t>
+      </w:r>
+      <w:r>
+        <w:rPr>
+          <w:sz w:val="22"/>
+          <w:szCs w:val="22"/>
+          <w:vertAlign w:val="subscript"/>
+          <w:lang w:val="en-CA"/>
+        </w:rPr>
+        <w:t>a</w:t>
+      </w:r>
+      <w:r>
+        <w:rPr>
+          <w:sz w:val="22"/>
+          <w:szCs w:val="22"/>
+          <w:lang w:val="en-CA"/>
+        </w:rPr>
+        <w:t>/2, k], … , S[t+ L</w:t>
+      </w:r>
+      <w:r>
+        <w:rPr>
+          <w:sz w:val="22"/>
+          <w:szCs w:val="22"/>
+          <w:vertAlign w:val="subscript"/>
+          <w:lang w:val="en-CA"/>
+        </w:rPr>
+        <w:t>a</w:t>
+      </w:r>
+      <w:r>
+        <w:rPr>
+          <w:sz w:val="22"/>
+          <w:szCs w:val="22"/>
+          <w:lang w:val="en-CA"/>
+        </w:rPr>
+        <w:t>/2, k] )</w:t>
+      </w:r>
+    </w:p>
+    <w:p>
+      <w:pPr>
+        <w:ind w:left="202"/>
+        <w:jc w:val="center"/>
+        <w:rPr>
+          <w:sz w:val="22"/>
+          <w:szCs w:val="22"/>
+          <w:lang w:val="en-CA"/>
+        </w:rPr>
+      </w:pPr>
+    </w:p>
+    <w:p>
+      <w:pPr>
+        <w:ind w:left="202"/>
+        <w:rPr>
+          <w:lang w:val="es-PE"/>
+        </w:rPr>
+      </w:pPr>
+      <w:r>
+        <w:rPr>
+          <w:lang w:val="es-PE"/>
+        </w:rPr>
+        <w:t xml:space="preserve">Donde t es el índice para los bloques de tiempo y k es el índice para los bins de frecuencia. </w:t>
+      </w:r>
+      <w:r>
+        <w:rPr>
+          <w:lang w:val="es-PE"/>
+        </w:rPr>
+        <w:t xml:space="preserve">La función Median </w:t>
+      </w:r>
+      <w:r>
+        <w:rPr>
+          <w:lang w:val="es-PE"/>
+        </w:rPr>
+        <w:lastRenderedPageBreak/>
+        <w:t xml:space="preserve">devuelve la mediana del conjunto de valores recibidos. Las variables </w:t>
+      </w:r>
+      <w:proofErr w:type="spellStart"/>
+      <w:proofErr w:type="gramStart"/>
+      <w:r>
+        <w:rPr>
+          <w:lang w:val="es-PE"/>
+        </w:rPr>
+        <w:t>L</w:t>
+      </w:r>
+      <w:r>
+        <w:rPr>
+          <w:vertAlign w:val="subscript"/>
+          <w:lang w:val="es-PE"/>
+        </w:rPr>
+        <w:t>p</w:t>
+      </w:r>
+      <w:proofErr w:type="spellEnd"/>
+      <w:r>
+        <w:rPr>
+          <w:lang w:val="es-PE"/>
+        </w:rPr>
+        <w:t xml:space="preserve">  y</w:t>
+      </w:r>
+      <w:proofErr w:type="gramEnd"/>
+      <w:r>
+        <w:rPr>
+          <w:lang w:val="es-PE"/>
+        </w:rPr>
+        <w:t xml:space="preserve"> L</w:t>
+      </w:r>
+      <w:r>
+        <w:rPr>
+          <w:vertAlign w:val="subscript"/>
+          <w:lang w:val="es-PE"/>
+        </w:rPr>
+        <w:t xml:space="preserve">a </w:t>
+      </w:r>
+      <w:r>
+        <w:rPr>
+          <w:lang w:val="es-PE"/>
+        </w:rPr>
+        <w:t xml:space="preserve"> son las longitudes de los filtros y son dos de los cuatro parámetros del algoritmo.</w:t>
+      </w:r>
+    </w:p>
+    <w:p>
+      <w:pPr>
+        <w:ind w:left="202"/>
+        <w:rPr>
+          <w:lang w:val="es-PE"/>
+        </w:rPr>
+      </w:pPr>
+      <w:r>
+        <w:rPr>
+          <w:lang w:val="es-PE"/>
+        </w:rPr>
+        <w:t xml:space="preserve">Los valores de </w:t>
+      </w:r>
+      <w:proofErr w:type="spellStart"/>
+      <w:proofErr w:type="gramStart"/>
+      <w:r>
+        <w:rPr>
+          <w:lang w:val="es-PE"/>
+        </w:rPr>
+        <w:t>L</w:t>
+      </w:r>
+      <w:r>
+        <w:rPr>
+          <w:vertAlign w:val="subscript"/>
+          <w:lang w:val="es-PE"/>
+        </w:rPr>
+        <w:t>p</w:t>
+      </w:r>
+      <w:proofErr w:type="spellEnd"/>
+      <w:r>
+        <w:rPr>
+          <w:lang w:val="es-PE"/>
+        </w:rPr>
+        <w:t xml:space="preserve">  y</w:t>
+      </w:r>
+      <w:proofErr w:type="gramEnd"/>
+      <w:r>
+        <w:rPr>
+          <w:lang w:val="es-PE"/>
+        </w:rPr>
+        <w:t xml:space="preserve"> L</w:t>
+      </w:r>
+      <w:r>
+        <w:rPr>
+          <w:vertAlign w:val="subscript"/>
+          <w:lang w:val="es-PE"/>
+        </w:rPr>
+        <w:t>a</w:t>
+      </w:r>
+      <w:r>
+        <w:rPr>
+          <w:lang w:val="es-PE"/>
+        </w:rPr>
+        <w:t xml:space="preserve"> no afectan drásticamente los resultados finales mientr</w:t>
+      </w:r>
+      <w:r>
+        <w:rPr>
+          <w:lang w:val="es-PE"/>
+        </w:rPr>
+        <w:t>as no se tomen valores extremos. E</w:t>
+      </w:r>
+      <w:r>
+        <w:rPr>
+          <w:lang w:val="es-PE"/>
+        </w:rPr>
+        <w:t xml:space="preserve">n [1] se sugiere tomar </w:t>
+      </w:r>
+      <w:proofErr w:type="spellStart"/>
+      <w:r>
+        <w:rPr>
+          <w:lang w:val="es-PE"/>
+        </w:rPr>
+        <w:t>L</w:t>
+      </w:r>
+      <w:r>
+        <w:rPr>
+          <w:vertAlign w:val="subscript"/>
+          <w:lang w:val="es-PE"/>
+        </w:rPr>
+        <w:t>p</w:t>
+      </w:r>
+      <w:proofErr w:type="spellEnd"/>
+      <w:r>
+        <w:rPr>
+          <w:vertAlign w:val="subscript"/>
+          <w:lang w:val="es-PE"/>
+        </w:rPr>
+        <w:t xml:space="preserve"> </w:t>
+      </w:r>
+      <w:r>
+        <w:rPr>
+          <w:lang w:val="es-PE"/>
+        </w:rPr>
+        <w:t>equivalente a un ancho de banda de 500Hz y L</w:t>
+      </w:r>
+      <w:r>
+        <w:rPr>
+          <w:vertAlign w:val="subscript"/>
+          <w:lang w:val="es-PE"/>
+        </w:rPr>
+        <w:t xml:space="preserve">a </w:t>
+      </w:r>
+      <w:r>
+        <w:rPr>
+          <w:lang w:val="es-PE"/>
+        </w:rPr>
+        <w:t xml:space="preserve">equivalente a 200ms. Dicha selección depende de la frecuencia de muestreo del audio utilizado pero por lo general ronda en valores de </w:t>
+      </w:r>
+      <w:proofErr w:type="spellStart"/>
+      <w:proofErr w:type="gramStart"/>
+      <w:r>
+        <w:rPr>
+          <w:lang w:val="es-PE"/>
+        </w:rPr>
+        <w:t>L</w:t>
+      </w:r>
+      <w:r>
+        <w:rPr>
+          <w:vertAlign w:val="subscript"/>
+          <w:lang w:val="es-PE"/>
+        </w:rPr>
+        <w:t>p</w:t>
+      </w:r>
+      <w:proofErr w:type="spellEnd"/>
+      <w:r>
+        <w:rPr>
+          <w:lang w:val="es-PE"/>
+        </w:rPr>
+        <w:t xml:space="preserve">  y</w:t>
+      </w:r>
+      <w:proofErr w:type="gramEnd"/>
+      <w:r>
+        <w:rPr>
+          <w:lang w:val="es-PE"/>
+        </w:rPr>
+        <w:t xml:space="preserve"> L</w:t>
+      </w:r>
+      <w:r>
+        <w:rPr>
+          <w:vertAlign w:val="subscript"/>
+          <w:lang w:val="es-PE"/>
+        </w:rPr>
+        <w:t xml:space="preserve">a </w:t>
+      </w:r>
+      <w:r>
+        <w:rPr>
+          <w:lang w:val="es-PE"/>
+        </w:rPr>
+        <w:t>entre 10 y 15.</w:t>
+      </w:r>
+    </w:p>
+    <w:p>
+      <w:pPr>
+        <w:ind w:left="202"/>
+        <w:jc w:val="center"/>
+        <w:rPr>
+          <w:lang w:val="es-PE"/>
+        </w:rPr>
+      </w:pPr>
+    </w:p>
+    <w:p>
+      <w:pPr>
+        <w:pStyle w:val="Ttulo3"/>
+      </w:pPr>
+      <w:r>
+        <w:t>Aplicación de mascaras</w:t>
+      </w:r>
+    </w:p>
+    <w:p>
+      <w:pPr>
+        <w:rPr>
+          <w:lang w:val="es-PE"/>
+        </w:rPr>
+      </w:pPr>
+      <w:r>
+        <w:t xml:space="preserve">Una vez que se tienen los espectrogramas filtrados </w:t>
+      </w:r>
+      <w:r>
+        <w:rPr>
+          <w:lang w:val="es-PE"/>
+        </w:rPr>
+        <w:t>S</w:t>
+      </w:r>
+      <w:r>
+        <w:rPr>
+          <w:vertAlign w:val="subscript"/>
+          <w:lang w:val="es-PE"/>
+        </w:rPr>
+        <w:t>P</w:t>
+      </w:r>
+      <w:r>
+        <w:rPr>
+          <w:lang w:val="es-PE"/>
+        </w:rPr>
+        <w:t xml:space="preserve"> y </w:t>
+      </w:r>
+      <w:proofErr w:type="spellStart"/>
+      <w:r>
+        <w:rPr>
+          <w:lang w:val="es-PE"/>
+        </w:rPr>
+        <w:t>S</w:t>
+      </w:r>
+      <w:r>
+        <w:rPr>
+          <w:vertAlign w:val="subscript"/>
+          <w:lang w:val="es-PE"/>
+        </w:rPr>
+        <w:t>a</w:t>
+      </w:r>
+      <w:proofErr w:type="spellEnd"/>
+      <w:r>
+        <w:rPr>
+          <w:lang w:val="es-PE"/>
+        </w:rPr>
+        <w:t>, se generan dos mascaras binarias definidas de la siguiente manera:</w:t>
+      </w:r>
+    </w:p>
+    <w:p>
+      <w:pPr>
+        <w:jc w:val="center"/>
+        <w:rPr>
+          <w:sz w:val="22"/>
+          <w:szCs w:val="22"/>
+          <w:lang w:val="es-PE"/>
+        </w:rPr>
+      </w:pPr>
+      <w:proofErr w:type="spellStart"/>
+      <w:r>
+        <w:rPr>
+          <w:sz w:val="22"/>
+          <w:szCs w:val="22"/>
+          <w:lang w:val="es-PE"/>
+        </w:rPr>
+        <w:t>M</w:t>
+      </w:r>
+      <w:r>
+        <w:rPr>
+          <w:sz w:val="22"/>
+          <w:szCs w:val="22"/>
+          <w:vertAlign w:val="subscript"/>
+          <w:lang w:val="es-PE"/>
+        </w:rPr>
+        <w:t>a</w:t>
+      </w:r>
+      <w:proofErr w:type="spellEnd"/>
+      <w:r>
+        <w:rPr>
+          <w:sz w:val="22"/>
+          <w:szCs w:val="22"/>
+          <w:lang w:val="es-PE"/>
+        </w:rPr>
+        <w:t>[</w:t>
+      </w:r>
+      <w:proofErr w:type="spellStart"/>
+      <w:proofErr w:type="gramStart"/>
+      <w:r>
+        <w:rPr>
+          <w:sz w:val="22"/>
+          <w:szCs w:val="22"/>
+          <w:lang w:val="es-PE"/>
+        </w:rPr>
+        <w:t>t,k</w:t>
+      </w:r>
+      <w:proofErr w:type="spellEnd"/>
+      <w:proofErr w:type="gramEnd"/>
+      <w:r>
+        <w:rPr>
+          <w:sz w:val="22"/>
+          <w:szCs w:val="22"/>
+          <w:lang w:val="es-PE"/>
+        </w:rPr>
+        <w:t>]</w:t>
+      </w:r>
+      <w:r>
+        <w:rPr>
+          <w:sz w:val="22"/>
+          <w:szCs w:val="22"/>
+          <w:lang w:val="es-PE"/>
+        </w:rPr>
+        <w:t xml:space="preserve"> = ( </w:t>
+      </w:r>
+      <w:proofErr w:type="spellStart"/>
+      <w:r>
+        <w:rPr>
+          <w:sz w:val="22"/>
+          <w:szCs w:val="22"/>
+          <w:lang w:val="es-PE"/>
+        </w:rPr>
+        <w:t>S</w:t>
+      </w:r>
+      <w:r>
+        <w:rPr>
+          <w:sz w:val="22"/>
+          <w:szCs w:val="22"/>
+          <w:vertAlign w:val="subscript"/>
+          <w:lang w:val="es-PE"/>
+        </w:rPr>
+        <w:t>a</w:t>
+      </w:r>
+      <w:proofErr w:type="spellEnd"/>
+      <w:r>
+        <w:rPr>
+          <w:sz w:val="22"/>
+          <w:szCs w:val="22"/>
+          <w:vertAlign w:val="subscript"/>
+          <w:lang w:val="es-PE"/>
+        </w:rPr>
+        <w:t xml:space="preserve"> </w:t>
+      </w:r>
+      <w:r>
+        <w:rPr>
+          <w:sz w:val="22"/>
+          <w:szCs w:val="22"/>
+          <w:lang w:val="es-PE"/>
+        </w:rPr>
+        <w:t>[t, k ] / S</w:t>
+      </w:r>
+      <w:r>
+        <w:rPr>
+          <w:sz w:val="22"/>
+          <w:szCs w:val="22"/>
+          <w:vertAlign w:val="subscript"/>
+          <w:lang w:val="es-PE"/>
+        </w:rPr>
+        <w:t>P</w:t>
+      </w:r>
+      <w:r>
+        <w:rPr>
+          <w:sz w:val="22"/>
+          <w:szCs w:val="22"/>
+          <w:lang w:val="es-PE"/>
+        </w:rPr>
+        <w:t>[t, k]</w:t>
+      </w:r>
+      <w:r>
+        <w:rPr>
+          <w:sz w:val="22"/>
+          <w:szCs w:val="22"/>
+          <w:vertAlign w:val="subscript"/>
+          <w:lang w:val="es-PE"/>
+        </w:rPr>
+        <w:t xml:space="preserve"> </w:t>
+      </w:r>
+      <w:r>
+        <w:rPr>
+          <w:sz w:val="22"/>
+          <w:szCs w:val="22"/>
+          <w:lang w:val="es-PE"/>
+        </w:rPr>
+        <w:t xml:space="preserve">) </w:t>
+      </w:r>
+      <w:r>
+        <w:rPr>
+          <w:sz w:val="22"/>
+          <w:szCs w:val="22"/>
+          <w:vertAlign w:val="subscript"/>
+          <w:lang w:val="es-PE"/>
+        </w:rPr>
+        <w:t xml:space="preserve"> </w:t>
+      </w:r>
+      <w:r>
+        <w:rPr>
+          <w:sz w:val="22"/>
+          <w:szCs w:val="22"/>
+          <w:lang w:val="es-PE"/>
+        </w:rPr>
+        <w:t xml:space="preserve">&gt; </w:t>
+      </w:r>
+      <w:r>
+        <w:rPr>
+          <w:sz w:val="22"/>
+          <w:szCs w:val="22"/>
+          <w:vertAlign w:val="subscript"/>
+          <w:lang w:val="es-PE"/>
+        </w:rPr>
+        <w:t xml:space="preserve"> </w:t>
+      </w:r>
+      <w:r>
+        <w:rPr>
+          <w:sz w:val="22"/>
+          <w:szCs w:val="22"/>
+          <w:lang w:val="en-CA"/>
+        </w:rPr>
+        <w:t>β</w:t>
+      </w:r>
+    </w:p>
+    <w:p>
+      <w:pPr>
+        <w:jc w:val="center"/>
+        <w:rPr>
+          <w:sz w:val="22"/>
+          <w:szCs w:val="22"/>
+          <w:lang w:val="es-PE"/>
+        </w:rPr>
+      </w:pPr>
+      <w:proofErr w:type="spellStart"/>
+      <w:r>
+        <w:rPr>
+          <w:sz w:val="22"/>
+          <w:szCs w:val="22"/>
+          <w:lang w:val="es-PE"/>
+        </w:rPr>
+        <w:t>M</w:t>
+      </w:r>
+      <w:r>
+        <w:rPr>
+          <w:sz w:val="22"/>
+          <w:szCs w:val="22"/>
+          <w:vertAlign w:val="subscript"/>
+          <w:lang w:val="es-PE"/>
+        </w:rPr>
+        <w:t>p</w:t>
+      </w:r>
+      <w:proofErr w:type="spellEnd"/>
+      <w:r>
+        <w:rPr>
+          <w:sz w:val="22"/>
+          <w:szCs w:val="22"/>
+          <w:lang w:val="es-PE"/>
+        </w:rPr>
+        <w:t>[</w:t>
+      </w:r>
+      <w:proofErr w:type="spellStart"/>
+      <w:proofErr w:type="gramStart"/>
+      <w:r>
+        <w:rPr>
+          <w:sz w:val="22"/>
+          <w:szCs w:val="22"/>
+          <w:lang w:val="es-PE"/>
+        </w:rPr>
+        <w:t>t,k</w:t>
+      </w:r>
+      <w:proofErr w:type="spellEnd"/>
+      <w:proofErr w:type="gramEnd"/>
+      <w:r>
+        <w:rPr>
+          <w:sz w:val="22"/>
+          <w:szCs w:val="22"/>
+          <w:lang w:val="es-PE"/>
+        </w:rPr>
+        <w:t>]</w:t>
+      </w:r>
+      <w:r>
+        <w:rPr>
+          <w:sz w:val="22"/>
+          <w:szCs w:val="22"/>
+          <w:lang w:val="es-PE"/>
+        </w:rPr>
+        <w:t xml:space="preserve"> = ( </w:t>
+      </w:r>
+      <w:proofErr w:type="spellStart"/>
+      <w:r>
+        <w:rPr>
+          <w:sz w:val="22"/>
+          <w:szCs w:val="22"/>
+          <w:lang w:val="es-PE"/>
+        </w:rPr>
+        <w:t>S</w:t>
+      </w:r>
+      <w:r>
+        <w:rPr>
+          <w:sz w:val="22"/>
+          <w:szCs w:val="22"/>
+          <w:vertAlign w:val="subscript"/>
+          <w:lang w:val="es-PE"/>
+        </w:rPr>
+        <w:t>p</w:t>
+      </w:r>
+      <w:proofErr w:type="spellEnd"/>
+      <w:r>
+        <w:rPr>
+          <w:sz w:val="22"/>
+          <w:szCs w:val="22"/>
+          <w:vertAlign w:val="subscript"/>
+          <w:lang w:val="es-PE"/>
+        </w:rPr>
+        <w:t xml:space="preserve"> </w:t>
+      </w:r>
+      <w:r>
+        <w:rPr>
+          <w:sz w:val="22"/>
+          <w:szCs w:val="22"/>
+          <w:lang w:val="es-PE"/>
+        </w:rPr>
+        <w:t xml:space="preserve">[t, k ] / </w:t>
+      </w:r>
+      <w:proofErr w:type="spellStart"/>
+      <w:r>
+        <w:rPr>
+          <w:sz w:val="22"/>
+          <w:szCs w:val="22"/>
+          <w:lang w:val="es-PE"/>
+        </w:rPr>
+        <w:t>S</w:t>
+      </w:r>
+      <w:r>
+        <w:rPr>
+          <w:sz w:val="22"/>
+          <w:szCs w:val="22"/>
+          <w:vertAlign w:val="subscript"/>
+          <w:lang w:val="es-PE"/>
+        </w:rPr>
+        <w:t>a</w:t>
+      </w:r>
+      <w:proofErr w:type="spellEnd"/>
+      <w:r>
+        <w:rPr>
+          <w:sz w:val="22"/>
+          <w:szCs w:val="22"/>
+          <w:lang w:val="es-PE"/>
+        </w:rPr>
+        <w:t>[t, k]</w:t>
+      </w:r>
+      <w:r>
+        <w:rPr>
+          <w:sz w:val="22"/>
+          <w:szCs w:val="22"/>
+          <w:vertAlign w:val="subscript"/>
+          <w:lang w:val="es-PE"/>
+        </w:rPr>
+        <w:t xml:space="preserve"> </w:t>
+      </w:r>
+      <w:r>
+        <w:rPr>
+          <w:sz w:val="22"/>
+          <w:szCs w:val="22"/>
+          <w:lang w:val="es-PE"/>
+        </w:rPr>
+        <w:t xml:space="preserve">) </w:t>
+      </w:r>
+      <w:r>
+        <w:rPr>
+          <w:sz w:val="22"/>
+          <w:szCs w:val="22"/>
+          <w:vertAlign w:val="subscript"/>
+          <w:lang w:val="es-PE"/>
+        </w:rPr>
+        <w:t xml:space="preserve"> </w:t>
+      </w:r>
+      <w:r>
+        <w:rPr>
+          <w:sz w:val="22"/>
+          <w:szCs w:val="22"/>
+          <w:lang w:val="es-PE"/>
+        </w:rPr>
+        <w:t xml:space="preserve">≥ </w:t>
+      </w:r>
+      <w:r>
+        <w:rPr>
+          <w:sz w:val="22"/>
+          <w:szCs w:val="22"/>
+          <w:lang w:val="en-CA"/>
+        </w:rPr>
+        <w:t>β</w:t>
+      </w:r>
+    </w:p>
+    <w:p>
+      <w:pPr>
+        <w:jc w:val="center"/>
+        <w:rPr>
+          <w:sz w:val="22"/>
+          <w:szCs w:val="22"/>
+          <w:lang w:val="es-PE"/>
+        </w:rPr>
+      </w:pPr>
+    </w:p>
+    <w:p>
+      <w:pPr>
+        <w:rPr>
+          <w:lang w:val="es-PE"/>
+        </w:rPr>
+      </w:pPr>
+      <w:r>
+        <w:rPr>
+          <w:lang w:val="es-PE"/>
+        </w:rPr>
+        <w:t>El símbolo β</w:t>
+      </w:r>
+      <w:r>
+        <w:rPr>
+          <w:lang w:val="es-PE"/>
+        </w:rPr>
+        <w:t xml:space="preserve"> es el factor de separación y es el último parámetro del algoritmo de separación. Multiplicando</w:t>
+      </w:r>
+      <w:r>
+        <w:rPr>
+          <w:lang w:val="es-PE"/>
+        </w:rPr>
+        <w:t xml:space="preserve"> </w:t>
+      </w:r>
+      <w:r>
+        <w:rPr>
+          <w:lang w:val="es-PE"/>
+        </w:rPr>
+        <w:t xml:space="preserve">una máscara con la STFT del audio original se obtiene una nueva STFT correspondiente a la parte percusiva o armónica del audio dependiendo de la </w:t>
+      </w:r>
+      <w:r>
+        <w:rPr>
+          <w:lang w:val="es-PE"/>
+        </w:rPr>
+        <w:t>máscara</w:t>
+      </w:r>
+      <w:r>
+        <w:rPr>
+          <w:lang w:val="es-PE"/>
+        </w:rPr>
+        <w:t xml:space="preserve"> utilizada.</w:t>
+      </w:r>
+    </w:p>
+    <w:p>
+      <w:pPr>
+        <w:rPr>
+          <w:lang w:val="es-PE"/>
+        </w:rPr>
+      </w:pPr>
+      <w:r>
+        <w:rPr>
+          <w:lang w:val="es-PE"/>
+        </w:rPr>
+        <w:t>Finalmente,</w:t>
+      </w:r>
+      <w:r>
+        <w:rPr>
+          <w:lang w:val="es-PE"/>
+        </w:rPr>
+        <w:t xml:space="preserve"> para obtener los audios deseados solo se debe aplicar la </w:t>
+      </w:r>
+      <w:proofErr w:type="spellStart"/>
+      <w:r>
+        <w:rPr>
+          <w:lang w:val="es-PE"/>
+        </w:rPr>
+        <w:t>Inverse</w:t>
+      </w:r>
+      <w:proofErr w:type="spellEnd"/>
+      <w:r>
+        <w:rPr>
+          <w:lang w:val="es-PE"/>
+        </w:rPr>
+        <w:t xml:space="preserve"> Short Time Fourier </w:t>
+      </w:r>
+      <w:proofErr w:type="spellStart"/>
+      <w:r>
+        <w:rPr>
+          <w:lang w:val="es-PE"/>
+        </w:rPr>
+        <w:t>Transform</w:t>
+      </w:r>
+      <w:proofErr w:type="spellEnd"/>
+      <w:r>
+        <w:rPr>
+          <w:lang w:val="es-PE"/>
+        </w:rPr>
+        <w:t>(IS</w:t>
+      </w:r>
+      <w:r>
+        <w:rPr>
+          <w:lang w:val="es-PE"/>
+        </w:rPr>
+        <w:t>T</w:t>
+      </w:r>
+      <w:r>
+        <w:rPr>
+          <w:lang w:val="es-PE"/>
+        </w:rPr>
+        <w:t>FT)</w:t>
+      </w:r>
+      <w:r>
+        <w:rPr>
+          <w:lang w:val="es-PE"/>
+        </w:rPr>
+        <w:t xml:space="preserve"> a cada uno de los resultados obtenidos luego de aplicar las máscaras a la STFT del audio original.</w:t>
+      </w:r>
+    </w:p>
+    <w:p>
+      <w:pPr>
+        <w:rPr>
+          <w:lang w:val="es-PE"/>
+        </w:rPr>
+      </w:pPr>
+      <w:r>
+        <w:rPr>
+          <w:lang w:val="es-PE"/>
+        </w:rPr>
+        <w:t xml:space="preserve"> </w:t>
+      </w:r>
+    </w:p>
+    <w:p>
+      <w:pPr>
+        <w:rPr>
+          <w:lang w:val="es-PE"/>
+        </w:rPr>
+      </w:pPr>
+    </w:p>
+    <w:p>
+      <w:pPr>
+        <w:pStyle w:val="Ttulo2"/>
+      </w:pPr>
+      <w:r>
+        <w:t>Implementación y resultados</w:t>
+      </w:r>
+      <w:r>
+        <w:rPr>
+          <w:rStyle w:val="Refdenotaalpie"/>
+        </w:rPr>
+        <w:footnoteReference w:id="2"/>
+      </w:r>
+    </w:p>
+    <w:p>
+      <w:r>
+        <w:t>El algoritmo explicado previamente se implementó en Python como una funcionalidad más dentro de un programa que realiza varias funciones relacionados con archivos de audio.</w:t>
+      </w:r>
+    </w:p>
+    <w:p>
+      <w:pPr>
+        <w:rPr>
+          <w:lang w:val="es-PE"/>
+        </w:rPr>
+      </w:pPr>
+      <w:r>
+        <w:rPr>
+          <w:lang w:val="es-PE"/>
+        </w:rPr>
+        <w:t xml:space="preserve">Se puede observar de </w:t>
+      </w:r>
+      <w:r>
+        <w:rPr>
+          <w:lang w:val="es-PE"/>
+        </w:rPr>
+        <w:t>“</w:t>
+      </w:r>
+      <w:r>
+        <w:rPr>
+          <w:lang w:val="es-PE"/>
+        </w:rPr>
+        <w:fldChar w:fldCharType="begin"/>
+      </w:r>
+      <w:r>
+        <w:rPr>
+          <w:lang w:val="es-PE"/>
+        </w:rPr>
+        <w:instrText xml:space="preserve"> REF _Ref31367257 \h </w:instrText>
+      </w:r>
+      <w:r>
+        <w:rPr>
+          <w:lang w:val="es-PE"/>
+        </w:rPr>
+      </w:r>
+      <w:r>
+        <w:rPr>
+          <w:lang w:val="es-PE"/>
+        </w:rPr>
+        <w:fldChar w:fldCharType="separate"/>
+      </w:r>
+      <w:r>
+        <w:t xml:space="preserve">Figure </w:t>
+      </w:r>
+      <w:r>
+        <w:rPr>
+          <w:noProof/>
+        </w:rPr>
+        <w:t>3</w:t>
+      </w:r>
+      <w:r>
+        <w:rPr>
+          <w:lang w:val="es-PE"/>
+        </w:rPr>
+        <w:fldChar w:fldCharType="end"/>
+      </w:r>
+      <w:bookmarkStart w:id="6" w:name="_GoBack"/>
+      <w:bookmarkEnd w:id="6"/>
+      <w:r>
+        <w:rPr>
+          <w:lang w:val="es-PE"/>
+        </w:rPr>
+        <w:t xml:space="preserve">” </w:t>
+      </w:r>
+      <w:r>
+        <w:rPr>
+          <w:lang w:val="es-PE"/>
+        </w:rPr>
+        <w:t>los espectrogramas de la canción utilizada así como de los resultados obtenidos de la separación. Se puede ver que mientras m</w:t>
+      </w:r>
+      <w:r>
+        <w:rPr>
+          <w:lang w:val="es-PE"/>
+        </w:rPr>
+        <w:t>ayor el valor de β se distinguen mejor las estructuras horizontales en el espectrograma armónico, mientras que en el percusivo se distinguen mejor las estructuras verticales. Esto se debe a que el criterio de separación es más estricto por lo que hay una menor fuga de elementos percusivos al espectrograma armónico y viceversa.</w:t>
+      </w:r>
+    </w:p>
+    <w:p>
+      <w:pPr>
+        <w:rPr>
+          <w:lang w:val="es-PE"/>
+        </w:rPr>
+      </w:pPr>
+      <w:r>
+        <w:rPr>
+          <w:lang w:val="es-PE"/>
+        </w:rPr>
+        <w:t>Asimismo, a mayor β se puede ver que se pierde una energía notable en el audio resultante, esto tiene sentido ya que al tener una separación más estricta se incrementa la cantidad de elementos que no son ni armónicos ni percusivos y son descartados.</w:t>
+      </w:r>
+    </w:p>
+    <w:p>
+      <w:pPr>
+        <w:rPr>
+          <w:lang w:val="es-PE"/>
+        </w:rPr>
+      </w:pPr>
+    </w:p>
+    <w:p>
+      <w:pPr>
         <w:pStyle w:val="ReferenceHead"/>
-        <w:rPr>
-          <w:lang w:val="es-AR"/>
-        </w:rPr>
-      </w:pPr>
-      <w:r>
-        <w:rPr>
-          <w:lang w:val="es-AR"/>
-        </w:rPr>
+      </w:pPr>
+      <w:r>
         <w:t>Referencias</w:t>
       </w:r>
-      <w:bookmarkStart w:id="0" w:name="_GoBack"/>
-      <w:bookmarkEnd w:id="0"/>
     </w:p>
     <w:p>
       <w:pPr>
@@ -2071,6 +2937,7 @@
           <w:lang w:val="en-CA"/>
         </w:rPr>
       </w:pPr>
+      <w:bookmarkStart w:id="7" w:name="_Ref31367216"/>
       <w:proofErr w:type="spellStart"/>
       <w:r>
         <w:rPr>
@@ -2093,6 +2960,7 @@
         <w:rPr>
           <w:color w:val="000000"/>
           <w:shd w:val="clear" w:color="auto" w:fill="FFFFFF"/>
+          <w:lang w:val="en-CA"/>
         </w:rPr>
         <w:t xml:space="preserve">and S. </w:t>
       </w:r>
@@ -2101,6 +2969,7 @@
         <w:rPr>
           <w:color w:val="000000"/>
           <w:shd w:val="clear" w:color="auto" w:fill="FFFFFF"/>
+          <w:lang w:val="en-CA"/>
         </w:rPr>
         <w:t>Disch</w:t>
       </w:r>
@@ -2109,6 +2978,7 @@
         <w:rPr>
           <w:color w:val="000000"/>
           <w:shd w:val="clear" w:color="auto" w:fill="FFFFFF"/>
+          <w:lang w:val="en-CA"/>
         </w:rPr>
         <w:t>, </w:t>
       </w:r>
@@ -2118,6 +2988,7 @@
           <w:iCs/>
           <w:color w:val="000000"/>
           <w:shd w:val="clear" w:color="auto" w:fill="FFFFFF"/>
+          <w:lang w:val="en-CA"/>
         </w:rPr>
         <w:t>Extending harmonic-percussive separation of audio signals</w:t>
       </w:r>
@@ -2125,12 +2996,14 @@
         <w:rPr>
           <w:color w:val="000000"/>
           <w:shd w:val="clear" w:color="auto" w:fill="FFFFFF"/>
+          <w:lang w:val="en-CA"/>
         </w:rPr>
         <w:t>. Erlangen, Germany, 2014.</w:t>
       </w:r>
+      <w:bookmarkEnd w:id="7"/>
     </w:p>
     <w:sectPr>
-      <w:headerReference w:type="default" r:id="rId9"/>
+      <w:headerReference w:type="default" r:id="rId17"/>
       <w:pgSz w:w="12240" w:h="15840" w:code="1"/>
       <w:pgMar w:top="1008" w:right="936" w:bottom="1008" w:left="936" w:header="432" w:footer="432" w:gutter="0"/>
       <w:cols w:num="2" w:space="288"/>
@@ -2175,6 +3048,43 @@
       <w:pPr>
         <w:pStyle w:val="Textonotapie"/>
       </w:pPr>
+    </w:p>
+  </w:footnote>
+  <w:footnote w:id="2">
+    <w:p>
+      <w:pPr>
+        <w:pStyle w:val="Textonotapie"/>
+        <w:rPr>
+          <w:lang w:val="es-MX"/>
+        </w:rPr>
+      </w:pPr>
+      <w:r>
+        <w:rPr>
+          <w:rStyle w:val="Refdenotaalpie"/>
+        </w:rPr>
+        <w:footnoteRef/>
+      </w:r>
+      <w:r>
+        <w:t xml:space="preserve"> </w:t>
+      </w:r>
+      <w:r>
+        <w:rPr>
+          <w:lang w:val="es-MX"/>
+        </w:rPr>
+        <w:t>Todos los audios utilizad</w:t>
+      </w:r>
+      <w:r>
+        <w:rPr>
+          <w:lang w:val="es-MX"/>
+        </w:rPr>
+        <w:t xml:space="preserve">os y generados se encuentran en </w:t>
+      </w:r>
+      <w:r>
+        <w:rPr>
+          <w:lang w:val="es-MX"/>
+        </w:rPr>
+        <w:t>https://tinyurl.com/ve5phd5</w:t>
+      </w:r>
     </w:p>
   </w:footnote>
 </w:footnotes>
@@ -2199,7 +3109,7 @@
       <w:rPr>
         <w:noProof/>
       </w:rPr>
-      <w:t>2</w:t>
+      <w:t>3</w:t>
     </w:r>
     <w:r>
       <w:fldChar w:fldCharType="end"/>
@@ -4034,6 +4944,9 @@
       <w:autoSpaceDE w:val="0"/>
       <w:autoSpaceDN w:val="0"/>
     </w:pPr>
+    <w:rPr>
+      <w:lang w:val="es-AR"/>
+    </w:rPr>
   </w:style>
   <w:style w:type="paragraph" w:styleId="Ttulo1">
     <w:name w:val="heading 1"/>
@@ -4209,7 +5122,6 @@
   <w:style w:type="character" w:default="1" w:styleId="Fuentedeprrafopredeter">
     <w:name w:val="Default Paragraph Font"/>
     <w:uiPriority w:val="1"/>
-    <w:semiHidden/>
     <w:unhideWhenUsed/>
   </w:style>
   <w:style w:type="table" w:default="1" w:styleId="Tablanormal">
@@ -4494,6 +5406,49 @@
       <w:contextualSpacing/>
     </w:pPr>
   </w:style>
+  <w:style w:type="paragraph" w:styleId="Descripcin">
+    <w:name w:val="caption"/>
+    <w:basedOn w:val="Normal"/>
+    <w:next w:val="Normal"/>
+    <w:unhideWhenUsed/>
+    <w:qFormat/>
+    <w:rsid w:val="00CB357E"/>
+    <w:pPr>
+      <w:spacing w:after="200"/>
+    </w:pPr>
+    <w:rPr>
+      <w:i/>
+      <w:iCs/>
+      <w:color w:val="44546A" w:themeColor="text2"/>
+      <w:sz w:val="18"/>
+      <w:szCs w:val="18"/>
+    </w:rPr>
+  </w:style>
+  <w:style w:type="table" w:styleId="Tablaconcuadrcula">
+    <w:name w:val="Table Grid"/>
+    <w:basedOn w:val="Tablanormal"/>
+    <w:rsid w:val="00DA3036"/>
+    <w:tblPr>
+      <w:tblBorders>
+        <w:top w:val="single" w:sz="4" w:space="0" w:color="auto"/>
+        <w:left w:val="single" w:sz="4" w:space="0" w:color="auto"/>
+        <w:bottom w:val="single" w:sz="4" w:space="0" w:color="auto"/>
+        <w:right w:val="single" w:sz="4" w:space="0" w:color="auto"/>
+        <w:insideH w:val="single" w:sz="4" w:space="0" w:color="auto"/>
+        <w:insideV w:val="single" w:sz="4" w:space="0" w:color="auto"/>
+      </w:tblBorders>
+    </w:tblPr>
+  </w:style>
+  <w:style w:type="character" w:styleId="nfasis">
+    <w:name w:val="Emphasis"/>
+    <w:basedOn w:val="Fuentedeprrafopredeter"/>
+    <w:qFormat/>
+    <w:rsid w:val="00936575"/>
+    <w:rPr>
+      <w:i/>
+      <w:iCs/>
+    </w:rPr>
+  </w:style>
 </w:styles>
 </file>
 
@@ -4763,7 +5718,7 @@
 </file>
 
 <file path=customXml/itemProps1.xml><?xml version="1.0" encoding="utf-8"?>
-<ds:datastoreItem xmlns:ds="http://schemas.openxmlformats.org/officeDocument/2006/customXml" ds:itemID="{8E57AB54-AE23-4B77-8B27-44F62E00644E}">
+<ds:datastoreItem xmlns:ds="http://schemas.openxmlformats.org/officeDocument/2006/customXml" ds:itemID="{251DFBA3-284A-4AF1-B6AF-6B074494FB41}">
   <ds:schemaRefs>
     <ds:schemaRef ds:uri="http://schemas.openxmlformats.org/officeDocument/2006/bibliography"/>
   </ds:schemaRefs>

</xml_diff>